<commit_message>
Vinh 21:57 12/26/2021 da check va sua Dac_Ta NgocAnh
</commit_message>
<xml_diff>
--- a/BaoCao_/Dac_ta_NgocAnh.docx
+++ b/BaoCao_/Dac_ta_NgocAnh.docx
@@ -4497,7 +4497,7 @@
                 <w:szCs w:val="28"/>
                 <w:shd w:val="clear" w:color="auto" w:fill="FFFFFF"/>
               </w:rPr>
-              <w:t>lọc các lớp đang quản lý</w:t>
+              <w:t>xuất tệp điểm</w:t>
             </w:r>
           </w:p>
         </w:tc>
@@ -4575,7 +4575,7 @@
                 <w:sz w:val="28"/>
                 <w:szCs w:val="28"/>
               </w:rPr>
-              <w:t xml:space="preserve">Giáo viên được </w:t>
+              <w:t xml:space="preserve">Giáo viên </w:t>
             </w:r>
             <w:r>
               <w:rPr>
@@ -4584,7 +4584,7 @@
                 <w:sz w:val="28"/>
                 <w:szCs w:val="28"/>
               </w:rPr>
-              <w:t>xem</w:t>
+              <w:t>tải xuống được tệp điểm</w:t>
             </w:r>
             <w:r>
               <w:rPr>
@@ -4593,7 +4593,16 @@
                 <w:sz w:val="28"/>
                 <w:szCs w:val="28"/>
               </w:rPr>
-              <w:t xml:space="preserve"> của học sinh</w:t>
+              <w:t xml:space="preserve"> </w:t>
+            </w:r>
+            <w:r>
+              <w:rPr>
+                <w:rFonts w:ascii="Times New Roman" w:eastAsia="Times New Roman" w:hAnsi="Times New Roman" w:cs="Times New Roman"/>
+                <w:color w:val="24292F"/>
+                <w:sz w:val="28"/>
+                <w:szCs w:val="28"/>
+              </w:rPr>
+              <w:t>cho lớp và môn đã chọn</w:t>
             </w:r>
           </w:p>
         </w:tc>
@@ -4911,6 +4920,14 @@
                 <w:szCs w:val="28"/>
               </w:rPr>
             </w:pPr>
+            <w:r>
+              <w:rPr>
+                <w:rFonts w:ascii="Times New Roman" w:eastAsia="Times New Roman" w:hAnsi="Times New Roman" w:cs="Times New Roman"/>
+                <w:sz w:val="28"/>
+                <w:szCs w:val="28"/>
+              </w:rPr>
+              <w:t>Dữ liệu điểm cho môn đã chọn không trống</w:t>
+            </w:r>
           </w:p>
         </w:tc>
       </w:tr>
@@ -4980,6 +4997,14 @@
                 <w:szCs w:val="28"/>
               </w:rPr>
             </w:pPr>
+            <w:r>
+              <w:rPr>
+                <w:rFonts w:ascii="Times New Roman" w:eastAsia="Times New Roman" w:hAnsi="Times New Roman" w:cs="Times New Roman"/>
+                <w:sz w:val="28"/>
+                <w:szCs w:val="28"/>
+              </w:rPr>
+              <w:t>Dữ liệu điểm cho môn đã chọn trống</w:t>
+            </w:r>
           </w:p>
         </w:tc>
       </w:tr>
@@ -5403,7 +5428,25 @@
                 <w:sz w:val="28"/>
                 <w:szCs w:val="28"/>
               </w:rPr>
-              <w:t>Hệ thống tải tệp Excel xuống</w:t>
+              <w:t>Hệ thống</w:t>
+            </w:r>
+            <w:r>
+              <w:rPr>
+                <w:rFonts w:ascii="Times New Roman" w:eastAsia="Times New Roman" w:hAnsi="Times New Roman" w:cs="Times New Roman"/>
+                <w:color w:val="000000"/>
+                <w:sz w:val="28"/>
+                <w:szCs w:val="28"/>
+              </w:rPr>
+              <w:t xml:space="preserve"> tìm kiếm dữ liệu điểm cho lớp và môn đã chọn và đặt vào</w:t>
+            </w:r>
+            <w:r>
+              <w:rPr>
+                <w:rFonts w:ascii="Times New Roman" w:eastAsia="Times New Roman" w:hAnsi="Times New Roman" w:cs="Times New Roman"/>
+                <w:color w:val="000000"/>
+                <w:sz w:val="28"/>
+                <w:szCs w:val="28"/>
+              </w:rPr>
+              <w:t xml:space="preserve"> tệp Excel</w:t>
             </w:r>
           </w:p>
         </w:tc>
@@ -5492,17 +5535,28 @@
             <w:pPr>
               <w:rPr>
                 <w:rFonts w:ascii="Times New Roman" w:eastAsia="Times New Roman" w:hAnsi="Times New Roman" w:cs="Times New Roman"/>
-                <w:sz w:val="28"/>
-                <w:szCs w:val="28"/>
-              </w:rPr>
-            </w:pPr>
-            <w:r>
-              <w:rPr>
-                <w:rFonts w:ascii="Times New Roman" w:eastAsia="Times New Roman" w:hAnsi="Times New Roman" w:cs="Times New Roman"/>
-                <w:sz w:val="28"/>
-                <w:szCs w:val="28"/>
-              </w:rPr>
-              <w:t>Use case kết thúc</w:t>
+                <w:color w:val="000000"/>
+                <w:sz w:val="28"/>
+                <w:szCs w:val="28"/>
+              </w:rPr>
+            </w:pPr>
+            <w:r>
+              <w:rPr>
+                <w:rFonts w:ascii="Times New Roman" w:eastAsia="Times New Roman" w:hAnsi="Times New Roman" w:cs="Times New Roman"/>
+                <w:color w:val="000000"/>
+                <w:sz w:val="28"/>
+                <w:szCs w:val="28"/>
+              </w:rPr>
+              <w:t xml:space="preserve">Hệ thống tải tệp </w:t>
+            </w:r>
+            <w:r>
+              <w:rPr>
+                <w:rFonts w:ascii="Times New Roman" w:eastAsia="Times New Roman" w:hAnsi="Times New Roman" w:cs="Times New Roman"/>
+                <w:color w:val="000000"/>
+                <w:sz w:val="28"/>
+                <w:szCs w:val="28"/>
+              </w:rPr>
+              <w:t>Excel xuống</w:t>
             </w:r>
           </w:p>
         </w:tc>
@@ -5526,25 +5580,15 @@
               <w:bottom w:w="100" w:type="dxa"/>
               <w:right w:w="100" w:type="dxa"/>
             </w:tcMar>
-            <w:hideMark/>
-          </w:tcPr>
-          <w:p>
-            <w:pPr>
-              <w:rPr>
-                <w:rFonts w:ascii="Times New Roman" w:eastAsia="Times New Roman" w:hAnsi="Times New Roman" w:cs="Times New Roman"/>
-                <w:sz w:val="28"/>
-                <w:szCs w:val="28"/>
-              </w:rPr>
-            </w:pPr>
-            <w:r>
-              <w:rPr>
-                <w:rFonts w:ascii="Times New Roman" w:eastAsia="Times New Roman" w:hAnsi="Times New Roman" w:cs="Times New Roman"/>
-                <w:color w:val="000000"/>
-                <w:sz w:val="28"/>
-                <w:szCs w:val="28"/>
-              </w:rPr>
-              <w:t>Luồng thay thế</w:t>
-            </w:r>
+          </w:tcPr>
+          <w:p>
+            <w:pPr>
+              <w:rPr>
+                <w:rFonts w:ascii="Times New Roman" w:eastAsia="Times New Roman" w:hAnsi="Times New Roman" w:cs="Times New Roman"/>
+                <w:sz w:val="28"/>
+                <w:szCs w:val="28"/>
+              </w:rPr>
+            </w:pPr>
           </w:p>
         </w:tc>
         <w:tc>
@@ -5562,24 +5606,22 @@
               <w:bottom w:w="100" w:type="dxa"/>
               <w:right w:w="100" w:type="dxa"/>
             </w:tcMar>
-            <w:hideMark/>
-          </w:tcPr>
-          <w:p>
-            <w:pPr>
-              <w:rPr>
-                <w:rFonts w:ascii="Times New Roman" w:eastAsia="Times New Roman" w:hAnsi="Times New Roman" w:cs="Times New Roman"/>
-                <w:sz w:val="28"/>
-                <w:szCs w:val="28"/>
-              </w:rPr>
-            </w:pPr>
-            <w:r>
-              <w:rPr>
-                <w:rFonts w:ascii="Times New Roman" w:eastAsia="Times New Roman" w:hAnsi="Times New Roman" w:cs="Times New Roman"/>
-                <w:color w:val="000000"/>
-                <w:sz w:val="28"/>
-                <w:szCs w:val="28"/>
-              </w:rPr>
-              <w:t>Bước</w:t>
+          </w:tcPr>
+          <w:p>
+            <w:pPr>
+              <w:rPr>
+                <w:rFonts w:ascii="Times New Roman" w:eastAsia="Times New Roman" w:hAnsi="Times New Roman" w:cs="Times New Roman"/>
+                <w:sz w:val="28"/>
+                <w:szCs w:val="28"/>
+              </w:rPr>
+            </w:pPr>
+            <w:r>
+              <w:rPr>
+                <w:rFonts w:ascii="Times New Roman" w:eastAsia="Times New Roman" w:hAnsi="Times New Roman" w:cs="Times New Roman"/>
+                <w:sz w:val="28"/>
+                <w:szCs w:val="28"/>
+              </w:rPr>
+              <w:t>4</w:t>
             </w:r>
           </w:p>
         </w:tc>
@@ -5598,24 +5640,22 @@
               <w:bottom w:w="100" w:type="dxa"/>
               <w:right w:w="100" w:type="dxa"/>
             </w:tcMar>
-            <w:hideMark/>
-          </w:tcPr>
-          <w:p>
-            <w:pPr>
-              <w:rPr>
-                <w:rFonts w:ascii="Times New Roman" w:eastAsia="Times New Roman" w:hAnsi="Times New Roman" w:cs="Times New Roman"/>
-                <w:sz w:val="28"/>
-                <w:szCs w:val="28"/>
-              </w:rPr>
-            </w:pPr>
-            <w:r>
-              <w:rPr>
-                <w:rFonts w:ascii="Times New Roman" w:eastAsia="Times New Roman" w:hAnsi="Times New Roman" w:cs="Times New Roman"/>
-                <w:color w:val="000000"/>
-                <w:sz w:val="28"/>
-                <w:szCs w:val="28"/>
-              </w:rPr>
-              <w:t>Hành động</w:t>
+          </w:tcPr>
+          <w:p>
+            <w:pPr>
+              <w:rPr>
+                <w:rFonts w:ascii="Times New Roman" w:eastAsia="Times New Roman" w:hAnsi="Times New Roman" w:cs="Times New Roman"/>
+                <w:sz w:val="28"/>
+                <w:szCs w:val="28"/>
+              </w:rPr>
+            </w:pPr>
+            <w:r>
+              <w:rPr>
+                <w:rFonts w:ascii="Times New Roman" w:eastAsia="Times New Roman" w:hAnsi="Times New Roman" w:cs="Times New Roman"/>
+                <w:sz w:val="28"/>
+                <w:szCs w:val="28"/>
+              </w:rPr>
+              <w:t>Use case kết thúc</w:t>
             </w:r>
           </w:p>
         </w:tc>
@@ -5639,15 +5679,25 @@
               <w:bottom w:w="100" w:type="dxa"/>
               <w:right w:w="100" w:type="dxa"/>
             </w:tcMar>
-          </w:tcPr>
-          <w:p>
-            <w:pPr>
-              <w:rPr>
-                <w:rFonts w:ascii="Times New Roman" w:eastAsia="Times New Roman" w:hAnsi="Times New Roman" w:cs="Times New Roman"/>
-                <w:sz w:val="28"/>
-                <w:szCs w:val="28"/>
-              </w:rPr>
-            </w:pPr>
+            <w:hideMark/>
+          </w:tcPr>
+          <w:p>
+            <w:pPr>
+              <w:rPr>
+                <w:rFonts w:ascii="Times New Roman" w:eastAsia="Times New Roman" w:hAnsi="Times New Roman" w:cs="Times New Roman"/>
+                <w:sz w:val="28"/>
+                <w:szCs w:val="28"/>
+              </w:rPr>
+            </w:pPr>
+            <w:r>
+              <w:rPr>
+                <w:rFonts w:ascii="Times New Roman" w:eastAsia="Times New Roman" w:hAnsi="Times New Roman" w:cs="Times New Roman"/>
+                <w:color w:val="000000"/>
+                <w:sz w:val="28"/>
+                <w:szCs w:val="28"/>
+              </w:rPr>
+              <w:t>Luồng thay thế</w:t>
+            </w:r>
           </w:p>
         </w:tc>
         <w:tc>
@@ -5665,30 +5715,24 @@
               <w:bottom w:w="100" w:type="dxa"/>
               <w:right w:w="100" w:type="dxa"/>
             </w:tcMar>
-          </w:tcPr>
-          <w:p>
-            <w:pPr>
-              <w:rPr>
-                <w:rFonts w:ascii="Times New Roman" w:eastAsia="Times New Roman" w:hAnsi="Times New Roman" w:cs="Times New Roman"/>
-                <w:sz w:val="28"/>
-                <w:szCs w:val="28"/>
-              </w:rPr>
-            </w:pPr>
-            <w:r>
-              <w:rPr>
-                <w:rFonts w:ascii="Times New Roman" w:eastAsia="Times New Roman" w:hAnsi="Times New Roman" w:cs="Times New Roman"/>
-                <w:sz w:val="28"/>
-                <w:szCs w:val="28"/>
-              </w:rPr>
-              <w:t>2</w:t>
-            </w:r>
-            <w:r>
-              <w:rPr>
-                <w:rFonts w:ascii="Times New Roman" w:eastAsia="Times New Roman" w:hAnsi="Times New Roman" w:cs="Times New Roman"/>
-                <w:sz w:val="28"/>
-                <w:szCs w:val="28"/>
-              </w:rPr>
-              <w:t>a</w:t>
+            <w:hideMark/>
+          </w:tcPr>
+          <w:p>
+            <w:pPr>
+              <w:rPr>
+                <w:rFonts w:ascii="Times New Roman" w:eastAsia="Times New Roman" w:hAnsi="Times New Roman" w:cs="Times New Roman"/>
+                <w:sz w:val="28"/>
+                <w:szCs w:val="28"/>
+              </w:rPr>
+            </w:pPr>
+            <w:r>
+              <w:rPr>
+                <w:rFonts w:ascii="Times New Roman" w:eastAsia="Times New Roman" w:hAnsi="Times New Roman" w:cs="Times New Roman"/>
+                <w:color w:val="000000"/>
+                <w:sz w:val="28"/>
+                <w:szCs w:val="28"/>
+              </w:rPr>
+              <w:t>Bước</w:t>
             </w:r>
           </w:p>
         </w:tc>
@@ -5707,22 +5751,140 @@
               <w:bottom w:w="100" w:type="dxa"/>
               <w:right w:w="100" w:type="dxa"/>
             </w:tcMar>
-          </w:tcPr>
-          <w:p>
-            <w:pPr>
-              <w:rPr>
-                <w:rFonts w:ascii="Times New Roman" w:eastAsia="Times New Roman" w:hAnsi="Times New Roman" w:cs="Times New Roman"/>
-                <w:sz w:val="28"/>
-                <w:szCs w:val="28"/>
-              </w:rPr>
-            </w:pPr>
-            <w:r>
-              <w:rPr>
-                <w:rFonts w:ascii="Times New Roman" w:eastAsia="Times New Roman" w:hAnsi="Times New Roman" w:cs="Times New Roman"/>
-                <w:sz w:val="28"/>
-                <w:szCs w:val="28"/>
-              </w:rPr>
-              <w:t>File Excel lỗi không thể tải xuống</w:t>
+            <w:hideMark/>
+          </w:tcPr>
+          <w:p>
+            <w:pPr>
+              <w:rPr>
+                <w:rFonts w:ascii="Times New Roman" w:eastAsia="Times New Roman" w:hAnsi="Times New Roman" w:cs="Times New Roman"/>
+                <w:sz w:val="28"/>
+                <w:szCs w:val="28"/>
+              </w:rPr>
+            </w:pPr>
+            <w:r>
+              <w:rPr>
+                <w:rFonts w:ascii="Times New Roman" w:eastAsia="Times New Roman" w:hAnsi="Times New Roman" w:cs="Times New Roman"/>
+                <w:color w:val="000000"/>
+                <w:sz w:val="28"/>
+                <w:szCs w:val="28"/>
+              </w:rPr>
+              <w:t>Hành động</w:t>
+            </w:r>
+          </w:p>
+        </w:tc>
+      </w:tr>
+      <w:tr>
+        <w:trPr>
+          <w:trHeight w:val="262"/>
+        </w:trPr>
+        <w:tc>
+          <w:tcPr>
+            <w:tcW w:w="0" w:type="auto"/>
+            <w:tcBorders>
+              <w:top w:val="single" w:sz="8" w:space="0" w:color="000000"/>
+              <w:left w:val="single" w:sz="8" w:space="0" w:color="000000"/>
+              <w:bottom w:val="single" w:sz="8" w:space="0" w:color="000000"/>
+              <w:right w:val="single" w:sz="8" w:space="0" w:color="000000"/>
+            </w:tcBorders>
+            <w:tcMar>
+              <w:top w:w="100" w:type="dxa"/>
+              <w:left w:w="100" w:type="dxa"/>
+              <w:bottom w:w="100" w:type="dxa"/>
+              <w:right w:w="100" w:type="dxa"/>
+            </w:tcMar>
+          </w:tcPr>
+          <w:p>
+            <w:pPr>
+              <w:rPr>
+                <w:rFonts w:ascii="Times New Roman" w:eastAsia="Times New Roman" w:hAnsi="Times New Roman" w:cs="Times New Roman"/>
+                <w:sz w:val="28"/>
+                <w:szCs w:val="28"/>
+              </w:rPr>
+            </w:pPr>
+          </w:p>
+        </w:tc>
+        <w:tc>
+          <w:tcPr>
+            <w:tcW w:w="1977" w:type="dxa"/>
+            <w:tcBorders>
+              <w:top w:val="single" w:sz="8" w:space="0" w:color="000000"/>
+              <w:left w:val="single" w:sz="8" w:space="0" w:color="000000"/>
+              <w:bottom w:val="single" w:sz="8" w:space="0" w:color="000000"/>
+              <w:right w:val="single" w:sz="8" w:space="0" w:color="000000"/>
+            </w:tcBorders>
+            <w:tcMar>
+              <w:top w:w="100" w:type="dxa"/>
+              <w:left w:w="100" w:type="dxa"/>
+              <w:bottom w:w="100" w:type="dxa"/>
+              <w:right w:w="100" w:type="dxa"/>
+            </w:tcMar>
+          </w:tcPr>
+          <w:p>
+            <w:pPr>
+              <w:rPr>
+                <w:rFonts w:ascii="Times New Roman" w:eastAsia="Times New Roman" w:hAnsi="Times New Roman" w:cs="Times New Roman"/>
+                <w:sz w:val="28"/>
+                <w:szCs w:val="28"/>
+              </w:rPr>
+            </w:pPr>
+            <w:r>
+              <w:rPr>
+                <w:rFonts w:ascii="Times New Roman" w:eastAsia="Times New Roman" w:hAnsi="Times New Roman" w:cs="Times New Roman"/>
+                <w:sz w:val="28"/>
+                <w:szCs w:val="28"/>
+              </w:rPr>
+              <w:t>2a</w:t>
+            </w:r>
+          </w:p>
+        </w:tc>
+        <w:tc>
+          <w:tcPr>
+            <w:tcW w:w="5310" w:type="dxa"/>
+            <w:tcBorders>
+              <w:top w:val="single" w:sz="8" w:space="0" w:color="000000"/>
+              <w:left w:val="single" w:sz="8" w:space="0" w:color="000000"/>
+              <w:bottom w:val="single" w:sz="8" w:space="0" w:color="000000"/>
+              <w:right w:val="single" w:sz="8" w:space="0" w:color="000000"/>
+            </w:tcBorders>
+            <w:tcMar>
+              <w:top w:w="100" w:type="dxa"/>
+              <w:left w:w="100" w:type="dxa"/>
+              <w:bottom w:w="100" w:type="dxa"/>
+              <w:right w:w="100" w:type="dxa"/>
+            </w:tcMar>
+          </w:tcPr>
+          <w:p>
+            <w:pPr>
+              <w:rPr>
+                <w:rFonts w:ascii="Times New Roman" w:eastAsia="Times New Roman" w:hAnsi="Times New Roman" w:cs="Times New Roman"/>
+                <w:sz w:val="28"/>
+                <w:szCs w:val="28"/>
+              </w:rPr>
+            </w:pPr>
+            <w:r>
+              <w:rPr>
+                <w:rFonts w:ascii="Times New Roman" w:eastAsia="Times New Roman" w:hAnsi="Times New Roman" w:cs="Times New Roman"/>
+                <w:sz w:val="28"/>
+                <w:szCs w:val="28"/>
+              </w:rPr>
+              <w:t>Dữ liệu điểm cho môn đã chọn trống</w:t>
+            </w:r>
+          </w:p>
+          <w:p>
+            <w:pPr>
+              <w:rPr>
+                <w:rFonts w:ascii="Times New Roman" w:eastAsia="Times New Roman" w:hAnsi="Times New Roman" w:cs="Times New Roman"/>
+                <w:sz w:val="28"/>
+                <w:szCs w:val="28"/>
+              </w:rPr>
+            </w:pPr>
+            <w:r>
+              <w:rPr>
+                <w:rFonts w:ascii="Times New Roman" w:eastAsia="Times New Roman" w:hAnsi="Times New Roman" w:cs="Times New Roman"/>
+                <w:sz w:val="28"/>
+                <w:szCs w:val="28"/>
+              </w:rPr>
+              <w:t>2a1: Hiển thị thông báo cho giáo viên</w:t>
             </w:r>
           </w:p>
         </w:tc>
@@ -5970,7 +6132,23 @@
                 <w:sz w:val="28"/>
                 <w:szCs w:val="28"/>
               </w:rPr>
-              <w:t>Tiềm kiếm người dùng</w:t>
+              <w:t>T</w:t>
+            </w:r>
+            <w:r>
+              <w:rPr>
+                <w:rFonts w:ascii="Times New Roman" w:eastAsia="Times New Roman" w:hAnsi="Times New Roman" w:cs="Times New Roman"/>
+                <w:sz w:val="28"/>
+                <w:szCs w:val="28"/>
+              </w:rPr>
+              <w:t>ì</w:t>
+            </w:r>
+            <w:r>
+              <w:rPr>
+                <w:rFonts w:ascii="Times New Roman" w:eastAsia="Times New Roman" w:hAnsi="Times New Roman" w:cs="Times New Roman"/>
+                <w:sz w:val="28"/>
+                <w:szCs w:val="28"/>
+              </w:rPr>
+              <w:t>m kiếm người dùng</w:t>
             </w:r>
           </w:p>
         </w:tc>
@@ -6096,6 +6274,7 @@
                 <w:sz w:val="28"/>
                 <w:szCs w:val="28"/>
               </w:rPr>
+              <w:lastRenderedPageBreak/>
               <w:t>Mức</w:t>
             </w:r>
           </w:p>
@@ -6202,6 +6381,14 @@
               </w:rPr>
               <w:t>Quản trị viên</w:t>
             </w:r>
+            <w:r>
+              <w:rPr>
+                <w:rFonts w:ascii="Times New Roman" w:eastAsia="Times New Roman" w:hAnsi="Times New Roman" w:cs="Times New Roman"/>
+                <w:sz w:val="28"/>
+                <w:szCs w:val="28"/>
+              </w:rPr>
+              <w:t>, siêu quản trị viên</w:t>
+            </w:r>
           </w:p>
         </w:tc>
       </w:tr>
@@ -6318,7 +6505,6 @@
                 <w:sz w:val="28"/>
                 <w:szCs w:val="28"/>
               </w:rPr>
-              <w:lastRenderedPageBreak/>
               <w:t>Điều kiện thành công</w:t>
             </w:r>
           </w:p>
@@ -6781,25 +6967,16 @@
                 <w:sz w:val="28"/>
                 <w:szCs w:val="28"/>
               </w:rPr>
-              <w:t>Quản trị viên</w:t>
-            </w:r>
-            <w:r>
-              <w:rPr>
-                <w:rFonts w:ascii="Times New Roman" w:eastAsia="Times New Roman" w:hAnsi="Times New Roman" w:cs="Times New Roman"/>
-                <w:color w:val="000000"/>
-                <w:sz w:val="28"/>
-                <w:szCs w:val="28"/>
-              </w:rPr>
-              <w:t xml:space="preserve"> </w:t>
-            </w:r>
-            <w:r>
-              <w:rPr>
-                <w:rFonts w:ascii="Times New Roman" w:eastAsia="Times New Roman" w:hAnsi="Times New Roman" w:cs="Times New Roman"/>
-                <w:color w:val="000000"/>
-                <w:sz w:val="28"/>
-                <w:szCs w:val="28"/>
-              </w:rPr>
-              <w:t>click vào thanh tìm kiếm</w:t>
+              <w:t xml:space="preserve">Quản trị viên nhập </w:t>
+            </w:r>
+            <w:r>
+              <w:rPr>
+                <w:rFonts w:ascii="Times New Roman" w:eastAsia="Times New Roman" w:hAnsi="Times New Roman" w:cs="Times New Roman"/>
+                <w:color w:val="000000"/>
+                <w:sz w:val="28"/>
+                <w:szCs w:val="28"/>
+              </w:rPr>
+              <w:t>tên người dùng cần tìm kiếm</w:t>
             </w:r>
           </w:p>
         </w:tc>
@@ -6899,25 +7076,16 @@
                 <w:sz w:val="28"/>
                 <w:szCs w:val="28"/>
               </w:rPr>
-              <w:t>Thanh tìm kiếm kéo xuống, bên dưới hiển thị những dòng</w:t>
-            </w:r>
-            <w:r>
-              <w:rPr>
-                <w:rFonts w:ascii="Times New Roman" w:eastAsia="Times New Roman" w:hAnsi="Times New Roman" w:cs="Times New Roman"/>
-                <w:color w:val="000000"/>
-                <w:sz w:val="28"/>
-                <w:szCs w:val="28"/>
-              </w:rPr>
-              <w:t xml:space="preserve"> </w:t>
-            </w:r>
-            <w:r>
-              <w:rPr>
-                <w:rFonts w:ascii="Times New Roman" w:eastAsia="Times New Roman" w:hAnsi="Times New Roman" w:cs="Times New Roman"/>
-                <w:color w:val="000000"/>
-                <w:sz w:val="28"/>
-                <w:szCs w:val="28"/>
-              </w:rPr>
-              <w:t>lịch sử tìm kiếm</w:t>
+              <w:t xml:space="preserve">Quản trị viên gửi đi </w:t>
+            </w:r>
+            <w:r>
+              <w:rPr>
+                <w:rFonts w:ascii="Times New Roman" w:eastAsia="Times New Roman" w:hAnsi="Times New Roman" w:cs="Times New Roman"/>
+                <w:color w:val="000000"/>
+                <w:sz w:val="28"/>
+                <w:szCs w:val="28"/>
+              </w:rPr>
+              <w:t>thông tin vừa nhập</w:t>
             </w:r>
           </w:p>
         </w:tc>
@@ -7017,16 +7185,16 @@
                 <w:sz w:val="28"/>
                 <w:szCs w:val="28"/>
               </w:rPr>
-              <w:t>Quản trị viên</w:t>
-            </w:r>
-            <w:r>
-              <w:rPr>
-                <w:rFonts w:ascii="Times New Roman" w:eastAsia="Times New Roman" w:hAnsi="Times New Roman" w:cs="Times New Roman"/>
-                <w:color w:val="000000"/>
-                <w:sz w:val="28"/>
-                <w:szCs w:val="28"/>
-              </w:rPr>
-              <w:t xml:space="preserve"> nhập thông tin cần tìm kiếm</w:t>
+              <w:t xml:space="preserve">Hệ thống </w:t>
+            </w:r>
+            <w:r>
+              <w:rPr>
+                <w:rFonts w:ascii="Times New Roman" w:eastAsia="Times New Roman" w:hAnsi="Times New Roman" w:cs="Times New Roman"/>
+                <w:color w:val="000000"/>
+                <w:sz w:val="28"/>
+                <w:szCs w:val="28"/>
+              </w:rPr>
+              <w:t>tìm kiếm kết quả trùng khớp</w:t>
             </w:r>
           </w:p>
         </w:tc>
@@ -7115,36 +7283,37 @@
             <w:pPr>
               <w:rPr>
                 <w:rFonts w:ascii="Times New Roman" w:eastAsia="Times New Roman" w:hAnsi="Times New Roman" w:cs="Times New Roman"/>
-                <w:sz w:val="28"/>
-                <w:szCs w:val="28"/>
-              </w:rPr>
-            </w:pPr>
-            <w:r>
-              <w:rPr>
-                <w:rFonts w:ascii="Times New Roman" w:eastAsia="Times New Roman" w:hAnsi="Times New Roman" w:cs="Times New Roman"/>
-                <w:color w:val="000000"/>
-                <w:sz w:val="28"/>
-                <w:szCs w:val="28"/>
-              </w:rPr>
-              <w:t>Hệ thống</w:t>
-            </w:r>
-            <w:r>
-              <w:rPr>
-                <w:rFonts w:ascii="Times New Roman" w:eastAsia="Times New Roman" w:hAnsi="Times New Roman" w:cs="Times New Roman"/>
-                <w:color w:val="000000"/>
-                <w:sz w:val="28"/>
-                <w:szCs w:val="28"/>
-              </w:rPr>
-              <w:t xml:space="preserve"> kiểm tra kết quả tìm kiếm và</w:t>
-            </w:r>
-            <w:r>
-              <w:rPr>
-                <w:rFonts w:ascii="Times New Roman" w:eastAsia="Times New Roman" w:hAnsi="Times New Roman" w:cs="Times New Roman"/>
-                <w:color w:val="000000"/>
-                <w:sz w:val="28"/>
-                <w:szCs w:val="28"/>
-              </w:rPr>
-              <w:t xml:space="preserve"> hiển thị những gợi ý liên quan</w:t>
+                <w:color w:val="000000"/>
+                <w:sz w:val="28"/>
+                <w:szCs w:val="28"/>
+              </w:rPr>
+            </w:pPr>
+            <w:r>
+              <w:rPr>
+                <w:rFonts w:ascii="Times New Roman" w:eastAsia="Times New Roman" w:hAnsi="Times New Roman" w:cs="Times New Roman"/>
+                <w:color w:val="000000"/>
+                <w:sz w:val="28"/>
+                <w:szCs w:val="28"/>
+              </w:rPr>
+              <w:t>Hệ thống hi</w:t>
+            </w:r>
+            <w:r>
+              <w:rPr>
+                <w:rFonts w:ascii="Times New Roman" w:eastAsia="Times New Roman" w:hAnsi="Times New Roman" w:cs="Times New Roman"/>
+                <w:color w:val="000000"/>
+                <w:sz w:val="28"/>
+                <w:szCs w:val="28"/>
+              </w:rPr>
+              <w:t>ển</w:t>
+            </w:r>
+            <w:r>
+              <w:rPr>
+                <w:rFonts w:ascii="Times New Roman" w:eastAsia="Times New Roman" w:hAnsi="Times New Roman" w:cs="Times New Roman"/>
+                <w:color w:val="000000"/>
+                <w:sz w:val="28"/>
+                <w:szCs w:val="28"/>
+              </w:rPr>
+              <w:t xml:space="preserve"> thị kết quả ra màn hình</w:t>
             </w:r>
           </w:p>
         </w:tc>
@@ -7233,28 +7402,17 @@
             <w:pPr>
               <w:rPr>
                 <w:rFonts w:ascii="Times New Roman" w:eastAsia="Times New Roman" w:hAnsi="Times New Roman" w:cs="Times New Roman"/>
-                <w:color w:val="000000"/>
-                <w:sz w:val="28"/>
-                <w:szCs w:val="28"/>
-              </w:rPr>
-            </w:pPr>
-            <w:r>
-              <w:rPr>
-                <w:rFonts w:ascii="Times New Roman" w:eastAsia="Times New Roman" w:hAnsi="Times New Roman" w:cs="Times New Roman"/>
-                <w:color w:val="000000"/>
-                <w:sz w:val="28"/>
-                <w:szCs w:val="28"/>
-              </w:rPr>
-              <w:t>Quản trị viên</w:t>
-            </w:r>
-            <w:r>
-              <w:rPr>
-                <w:rFonts w:ascii="Times New Roman" w:eastAsia="Times New Roman" w:hAnsi="Times New Roman" w:cs="Times New Roman"/>
-                <w:color w:val="000000"/>
-                <w:sz w:val="28"/>
-                <w:szCs w:val="28"/>
-              </w:rPr>
-              <w:t xml:space="preserve"> click vào biểu tượng tìm kiếm hoặc ấn nút enter để xác nhận tìm kiếm</w:t>
+                <w:sz w:val="28"/>
+                <w:szCs w:val="28"/>
+              </w:rPr>
+            </w:pPr>
+            <w:r>
+              <w:rPr>
+                <w:rFonts w:ascii="Times New Roman" w:eastAsia="Times New Roman" w:hAnsi="Times New Roman" w:cs="Times New Roman"/>
+                <w:sz w:val="28"/>
+                <w:szCs w:val="28"/>
+              </w:rPr>
+              <w:t>Use case kết thúc</w:t>
             </w:r>
           </w:p>
         </w:tc>
@@ -7278,15 +7436,25 @@
               <w:bottom w:w="100" w:type="dxa"/>
               <w:right w:w="100" w:type="dxa"/>
             </w:tcMar>
-          </w:tcPr>
-          <w:p>
-            <w:pPr>
-              <w:rPr>
-                <w:rFonts w:ascii="Times New Roman" w:eastAsia="Times New Roman" w:hAnsi="Times New Roman" w:cs="Times New Roman"/>
-                <w:sz w:val="28"/>
-                <w:szCs w:val="28"/>
-              </w:rPr>
-            </w:pPr>
+            <w:hideMark/>
+          </w:tcPr>
+          <w:p>
+            <w:pPr>
+              <w:rPr>
+                <w:rFonts w:ascii="Times New Roman" w:eastAsia="Times New Roman" w:hAnsi="Times New Roman" w:cs="Times New Roman"/>
+                <w:sz w:val="28"/>
+                <w:szCs w:val="28"/>
+              </w:rPr>
+            </w:pPr>
+            <w:r>
+              <w:rPr>
+                <w:rFonts w:ascii="Times New Roman" w:eastAsia="Times New Roman" w:hAnsi="Times New Roman" w:cs="Times New Roman"/>
+                <w:color w:val="000000"/>
+                <w:sz w:val="28"/>
+                <w:szCs w:val="28"/>
+              </w:rPr>
+              <w:t>Luồng thay thế</w:t>
+            </w:r>
           </w:p>
         </w:tc>
         <w:tc>
@@ -7304,22 +7472,24 @@
               <w:bottom w:w="100" w:type="dxa"/>
               <w:right w:w="100" w:type="dxa"/>
             </w:tcMar>
-          </w:tcPr>
-          <w:p>
-            <w:pPr>
-              <w:rPr>
-                <w:rFonts w:ascii="Times New Roman" w:eastAsia="Times New Roman" w:hAnsi="Times New Roman" w:cs="Times New Roman"/>
-                <w:sz w:val="28"/>
-                <w:szCs w:val="28"/>
-              </w:rPr>
-            </w:pPr>
-            <w:r>
-              <w:rPr>
-                <w:rFonts w:ascii="Times New Roman" w:eastAsia="Times New Roman" w:hAnsi="Times New Roman" w:cs="Times New Roman"/>
-                <w:sz w:val="28"/>
-                <w:szCs w:val="28"/>
-              </w:rPr>
-              <w:t>6</w:t>
+            <w:hideMark/>
+          </w:tcPr>
+          <w:p>
+            <w:pPr>
+              <w:rPr>
+                <w:rFonts w:ascii="Times New Roman" w:eastAsia="Times New Roman" w:hAnsi="Times New Roman" w:cs="Times New Roman"/>
+                <w:sz w:val="28"/>
+                <w:szCs w:val="28"/>
+              </w:rPr>
+            </w:pPr>
+            <w:r>
+              <w:rPr>
+                <w:rFonts w:ascii="Times New Roman" w:eastAsia="Times New Roman" w:hAnsi="Times New Roman" w:cs="Times New Roman"/>
+                <w:color w:val="000000"/>
+                <w:sz w:val="28"/>
+                <w:szCs w:val="28"/>
+              </w:rPr>
+              <w:t>Bước</w:t>
             </w:r>
           </w:p>
         </w:tc>
@@ -7338,42 +7508,24 @@
               <w:bottom w:w="100" w:type="dxa"/>
               <w:right w:w="100" w:type="dxa"/>
             </w:tcMar>
-          </w:tcPr>
-          <w:p>
-            <w:pPr>
-              <w:rPr>
-                <w:rFonts w:ascii="Times New Roman" w:eastAsia="Times New Roman" w:hAnsi="Times New Roman" w:cs="Times New Roman"/>
-                <w:color w:val="000000"/>
-                <w:sz w:val="28"/>
-                <w:szCs w:val="28"/>
-              </w:rPr>
-            </w:pPr>
-            <w:r>
-              <w:rPr>
-                <w:rFonts w:ascii="Times New Roman" w:eastAsia="Times New Roman" w:hAnsi="Times New Roman" w:cs="Times New Roman"/>
-                <w:color w:val="000000"/>
-                <w:sz w:val="28"/>
-                <w:szCs w:val="28"/>
-              </w:rPr>
-              <w:t>Hệ thống hi</w:t>
-            </w:r>
-            <w:r>
-              <w:rPr>
-                <w:rFonts w:ascii="Times New Roman" w:eastAsia="Times New Roman" w:hAnsi="Times New Roman" w:cs="Times New Roman"/>
-                <w:color w:val="000000"/>
-                <w:sz w:val="28"/>
-                <w:szCs w:val="28"/>
-              </w:rPr>
-              <w:t>ển</w:t>
-            </w:r>
-            <w:r>
-              <w:rPr>
-                <w:rFonts w:ascii="Times New Roman" w:eastAsia="Times New Roman" w:hAnsi="Times New Roman" w:cs="Times New Roman"/>
-                <w:color w:val="000000"/>
-                <w:sz w:val="28"/>
-                <w:szCs w:val="28"/>
-              </w:rPr>
-              <w:t xml:space="preserve"> thị kết quả ra màn hình</w:t>
+            <w:hideMark/>
+          </w:tcPr>
+          <w:p>
+            <w:pPr>
+              <w:rPr>
+                <w:rFonts w:ascii="Times New Roman" w:eastAsia="Times New Roman" w:hAnsi="Times New Roman" w:cs="Times New Roman"/>
+                <w:sz w:val="28"/>
+                <w:szCs w:val="28"/>
+              </w:rPr>
+            </w:pPr>
+            <w:r>
+              <w:rPr>
+                <w:rFonts w:ascii="Times New Roman" w:eastAsia="Times New Roman" w:hAnsi="Times New Roman" w:cs="Times New Roman"/>
+                <w:color w:val="000000"/>
+                <w:sz w:val="28"/>
+                <w:szCs w:val="28"/>
+              </w:rPr>
+              <w:t>Hành động</w:t>
             </w:r>
           </w:p>
         </w:tc>
@@ -7397,6 +7549,7 @@
               <w:bottom w:w="100" w:type="dxa"/>
               <w:right w:w="100" w:type="dxa"/>
             </w:tcMar>
+            <w:hideMark/>
           </w:tcPr>
           <w:p>
             <w:pPr>
@@ -7423,22 +7576,31 @@
               <w:bottom w:w="100" w:type="dxa"/>
               <w:right w:w="100" w:type="dxa"/>
             </w:tcMar>
-          </w:tcPr>
-          <w:p>
-            <w:pPr>
-              <w:rPr>
-                <w:rFonts w:ascii="Times New Roman" w:eastAsia="Times New Roman" w:hAnsi="Times New Roman" w:cs="Times New Roman"/>
-                <w:sz w:val="28"/>
-                <w:szCs w:val="28"/>
-              </w:rPr>
-            </w:pPr>
-            <w:r>
-              <w:rPr>
-                <w:rFonts w:ascii="Times New Roman" w:eastAsia="Times New Roman" w:hAnsi="Times New Roman" w:cs="Times New Roman"/>
-                <w:sz w:val="28"/>
-                <w:szCs w:val="28"/>
-              </w:rPr>
-              <w:t>7</w:t>
+            <w:hideMark/>
+          </w:tcPr>
+          <w:p>
+            <w:pPr>
+              <w:rPr>
+                <w:rFonts w:ascii="Times New Roman" w:eastAsia="Times New Roman" w:hAnsi="Times New Roman" w:cs="Times New Roman"/>
+                <w:sz w:val="28"/>
+                <w:szCs w:val="28"/>
+              </w:rPr>
+            </w:pPr>
+            <w:r>
+              <w:rPr>
+                <w:rFonts w:ascii="Times New Roman" w:eastAsia="Times New Roman" w:hAnsi="Times New Roman" w:cs="Times New Roman"/>
+                <w:sz w:val="28"/>
+                <w:szCs w:val="28"/>
+              </w:rPr>
+              <w:t>4</w:t>
+            </w:r>
+            <w:r>
+              <w:rPr>
+                <w:rFonts w:ascii="Times New Roman" w:eastAsia="Times New Roman" w:hAnsi="Times New Roman" w:cs="Times New Roman"/>
+                <w:sz w:val="28"/>
+                <w:szCs w:val="28"/>
+              </w:rPr>
+              <w:t>a</w:t>
             </w:r>
           </w:p>
         </w:tc>
@@ -7457,23 +7619,98 @@
               <w:bottom w:w="100" w:type="dxa"/>
               <w:right w:w="100" w:type="dxa"/>
             </w:tcMar>
-          </w:tcPr>
-          <w:p>
-            <w:pPr>
-              <w:rPr>
-                <w:rFonts w:ascii="Times New Roman" w:eastAsia="Times New Roman" w:hAnsi="Times New Roman" w:cs="Times New Roman"/>
-                <w:sz w:val="28"/>
-                <w:szCs w:val="28"/>
-              </w:rPr>
-            </w:pPr>
-            <w:r>
-              <w:rPr>
-                <w:rFonts w:ascii="Times New Roman" w:eastAsia="Times New Roman" w:hAnsi="Times New Roman" w:cs="Times New Roman"/>
-                <w:sz w:val="28"/>
-                <w:szCs w:val="28"/>
-              </w:rPr>
-              <w:t>Use case kết thúc</w:t>
-            </w:r>
+            <w:hideMark/>
+          </w:tcPr>
+          <w:p>
+            <w:pPr>
+              <w:rPr>
+                <w:rFonts w:ascii="Times New Roman" w:eastAsia="Times New Roman" w:hAnsi="Times New Roman" w:cs="Times New Roman"/>
+                <w:sz w:val="28"/>
+                <w:szCs w:val="28"/>
+              </w:rPr>
+            </w:pPr>
+            <w:r>
+              <w:rPr>
+                <w:rFonts w:ascii="Times New Roman" w:eastAsia="Times New Roman" w:hAnsi="Times New Roman" w:cs="Times New Roman"/>
+                <w:sz w:val="28"/>
+                <w:szCs w:val="28"/>
+              </w:rPr>
+              <w:t>Trên hệ thống không có kết quả cần tìm</w:t>
+            </w:r>
+            <w:r>
+              <w:rPr>
+                <w:rFonts w:ascii="Times New Roman" w:eastAsia="Times New Roman" w:hAnsi="Times New Roman" w:cs="Times New Roman"/>
+                <w:sz w:val="28"/>
+                <w:szCs w:val="28"/>
+              </w:rPr>
+              <w:t>:</w:t>
+            </w:r>
+          </w:p>
+          <w:p>
+            <w:pPr>
+              <w:rPr>
+                <w:rFonts w:ascii="Times New Roman" w:eastAsia="Times New Roman" w:hAnsi="Times New Roman" w:cs="Times New Roman"/>
+                <w:sz w:val="28"/>
+                <w:szCs w:val="28"/>
+              </w:rPr>
+            </w:pPr>
+            <w:r>
+              <w:rPr>
+                <w:rFonts w:ascii="Times New Roman" w:eastAsia="Times New Roman" w:hAnsi="Times New Roman" w:cs="Times New Roman"/>
+                <w:sz w:val="28"/>
+                <w:szCs w:val="28"/>
+              </w:rPr>
+              <w:t>4</w:t>
+            </w:r>
+            <w:r>
+              <w:rPr>
+                <w:rFonts w:ascii="Times New Roman" w:eastAsia="Times New Roman" w:hAnsi="Times New Roman" w:cs="Times New Roman"/>
+                <w:sz w:val="28"/>
+                <w:szCs w:val="28"/>
+              </w:rPr>
+              <w:t>a1:</w:t>
+            </w:r>
+            <w:r>
+              <w:rPr>
+                <w:rFonts w:ascii="Times New Roman" w:eastAsia="Times New Roman" w:hAnsi="Times New Roman" w:cs="Times New Roman"/>
+                <w:sz w:val="28"/>
+                <w:szCs w:val="28"/>
+              </w:rPr>
+              <w:t xml:space="preserve"> Hệ thống hiển thị thông báo </w:t>
+            </w:r>
+            <w:r>
+              <w:rPr>
+                <w:rFonts w:ascii="Times New Roman" w:eastAsia="Times New Roman" w:hAnsi="Times New Roman" w:cs="Times New Roman"/>
+                <w:sz w:val="28"/>
+                <w:szCs w:val="28"/>
+              </w:rPr>
+              <w:t xml:space="preserve">không có </w:t>
+            </w:r>
+            <w:r>
+              <w:rPr>
+                <w:rFonts w:ascii="Times New Roman" w:eastAsia="Times New Roman" w:hAnsi="Times New Roman" w:cs="Times New Roman"/>
+                <w:sz w:val="28"/>
+                <w:szCs w:val="28"/>
+              </w:rPr>
+              <w:t>kết quả</w:t>
+            </w:r>
+            <w:r>
+              <w:rPr>
+                <w:rFonts w:ascii="Times New Roman" w:eastAsia="Times New Roman" w:hAnsi="Times New Roman" w:cs="Times New Roman"/>
+                <w:sz w:val="28"/>
+                <w:szCs w:val="28"/>
+              </w:rPr>
+              <w:t xml:space="preserve"> cần tìm </w:t>
+            </w:r>
+          </w:p>
+          <w:p>
+            <w:pPr>
+              <w:rPr>
+                <w:rFonts w:ascii="Times New Roman" w:eastAsia="Times New Roman" w:hAnsi="Times New Roman" w:cs="Times New Roman"/>
+                <w:sz w:val="28"/>
+                <w:szCs w:val="28"/>
+              </w:rPr>
+            </w:pPr>
           </w:p>
         </w:tc>
       </w:tr>
@@ -7513,7 +7750,7 @@
                 <w:sz w:val="28"/>
                 <w:szCs w:val="28"/>
               </w:rPr>
-              <w:t>Luồng thay thế</w:t>
+              <w:t>Các hình thức khác</w:t>
             </w:r>
           </w:p>
         </w:tc>
@@ -7545,7 +7782,6 @@
             <w:r>
               <w:rPr>
                 <w:rFonts w:ascii="Times New Roman" w:eastAsia="Times New Roman" w:hAnsi="Times New Roman" w:cs="Times New Roman"/>
-                <w:color w:val="000000"/>
                 <w:sz w:val="28"/>
                 <w:szCs w:val="28"/>
               </w:rPr>
@@ -7581,7 +7817,6 @@
             <w:r>
               <w:rPr>
                 <w:rFonts w:ascii="Times New Roman" w:eastAsia="Times New Roman" w:hAnsi="Times New Roman" w:cs="Times New Roman"/>
-                <w:color w:val="000000"/>
                 <w:sz w:val="28"/>
                 <w:szCs w:val="28"/>
               </w:rPr>
@@ -7609,12 +7844,12 @@
               <w:bottom w:w="100" w:type="dxa"/>
               <w:right w:w="100" w:type="dxa"/>
             </w:tcMar>
-            <w:hideMark/>
-          </w:tcPr>
-          <w:p>
-            <w:pPr>
-              <w:rPr>
-                <w:rFonts w:ascii="Times New Roman" w:eastAsia="Times New Roman" w:hAnsi="Times New Roman" w:cs="Times New Roman"/>
+          </w:tcPr>
+          <w:p>
+            <w:pPr>
+              <w:rPr>
+                <w:rFonts w:ascii="Times New Roman" w:eastAsia="Times New Roman" w:hAnsi="Times New Roman" w:cs="Times New Roman"/>
+                <w:color w:val="000000"/>
                 <w:sz w:val="28"/>
                 <w:szCs w:val="28"/>
               </w:rPr>
@@ -7636,23 +7871,22 @@
               <w:bottom w:w="100" w:type="dxa"/>
               <w:right w:w="100" w:type="dxa"/>
             </w:tcMar>
-            <w:hideMark/>
-          </w:tcPr>
-          <w:p>
-            <w:pPr>
-              <w:rPr>
-                <w:rFonts w:ascii="Times New Roman" w:eastAsia="Times New Roman" w:hAnsi="Times New Roman" w:cs="Times New Roman"/>
-                <w:sz w:val="28"/>
-                <w:szCs w:val="28"/>
-              </w:rPr>
-            </w:pPr>
-            <w:r>
-              <w:rPr>
-                <w:rFonts w:ascii="Times New Roman" w:eastAsia="Times New Roman" w:hAnsi="Times New Roman" w:cs="Times New Roman"/>
-                <w:sz w:val="28"/>
-                <w:szCs w:val="28"/>
-              </w:rPr>
-              <w:t>4</w:t>
+          </w:tcPr>
+          <w:p>
+            <w:pPr>
+              <w:rPr>
+                <w:rFonts w:ascii="Times New Roman" w:eastAsia="Times New Roman" w:hAnsi="Times New Roman" w:cs="Times New Roman"/>
+                <w:sz w:val="28"/>
+                <w:szCs w:val="28"/>
+              </w:rPr>
+            </w:pPr>
+            <w:r>
+              <w:rPr>
+                <w:rFonts w:ascii="Times New Roman" w:eastAsia="Times New Roman" w:hAnsi="Times New Roman" w:cs="Times New Roman"/>
+                <w:sz w:val="28"/>
+                <w:szCs w:val="28"/>
+              </w:rPr>
+              <w:t>1</w:t>
             </w:r>
             <w:r>
               <w:rPr>
@@ -7679,201 +7913,31 @@
               <w:bottom w:w="100" w:type="dxa"/>
               <w:right w:w="100" w:type="dxa"/>
             </w:tcMar>
-            <w:hideMark/>
-          </w:tcPr>
-          <w:p>
-            <w:pPr>
-              <w:rPr>
-                <w:rFonts w:ascii="Times New Roman" w:eastAsia="Times New Roman" w:hAnsi="Times New Roman" w:cs="Times New Roman"/>
-                <w:sz w:val="28"/>
-                <w:szCs w:val="28"/>
-              </w:rPr>
-            </w:pPr>
-            <w:r>
-              <w:rPr>
-                <w:rFonts w:ascii="Times New Roman" w:eastAsia="Times New Roman" w:hAnsi="Times New Roman" w:cs="Times New Roman"/>
-                <w:sz w:val="28"/>
-                <w:szCs w:val="28"/>
-              </w:rPr>
-              <w:t>Trên hệ thống không có kết quả cần tìm</w:t>
-            </w:r>
-            <w:r>
-              <w:rPr>
-                <w:rFonts w:ascii="Times New Roman" w:eastAsia="Times New Roman" w:hAnsi="Times New Roman" w:cs="Times New Roman"/>
-                <w:sz w:val="28"/>
-                <w:szCs w:val="28"/>
-              </w:rPr>
-              <w:t>:</w:t>
-            </w:r>
-          </w:p>
-          <w:p>
-            <w:pPr>
-              <w:rPr>
-                <w:rFonts w:ascii="Times New Roman" w:eastAsia="Times New Roman" w:hAnsi="Times New Roman" w:cs="Times New Roman"/>
-                <w:sz w:val="28"/>
-                <w:szCs w:val="28"/>
-              </w:rPr>
-            </w:pPr>
-            <w:r>
-              <w:rPr>
-                <w:rFonts w:ascii="Times New Roman" w:eastAsia="Times New Roman" w:hAnsi="Times New Roman" w:cs="Times New Roman"/>
-                <w:sz w:val="28"/>
-                <w:szCs w:val="28"/>
-              </w:rPr>
-              <w:t>4</w:t>
-            </w:r>
-            <w:r>
-              <w:rPr>
-                <w:rFonts w:ascii="Times New Roman" w:eastAsia="Times New Roman" w:hAnsi="Times New Roman" w:cs="Times New Roman"/>
-                <w:sz w:val="28"/>
-                <w:szCs w:val="28"/>
-              </w:rPr>
-              <w:t>a1:</w:t>
-            </w:r>
-            <w:r>
-              <w:rPr>
-                <w:rFonts w:ascii="Times New Roman" w:eastAsia="Times New Roman" w:hAnsi="Times New Roman" w:cs="Times New Roman"/>
-                <w:sz w:val="28"/>
-                <w:szCs w:val="28"/>
-              </w:rPr>
-              <w:t xml:space="preserve"> Hệ thống hiển thị thông báo </w:t>
-            </w:r>
-            <w:r>
-              <w:rPr>
-                <w:rFonts w:ascii="Times New Roman" w:eastAsia="Times New Roman" w:hAnsi="Times New Roman" w:cs="Times New Roman"/>
-                <w:sz w:val="28"/>
-                <w:szCs w:val="28"/>
-              </w:rPr>
-              <w:t xml:space="preserve">không có </w:t>
-            </w:r>
-            <w:r>
-              <w:rPr>
-                <w:rFonts w:ascii="Times New Roman" w:eastAsia="Times New Roman" w:hAnsi="Times New Roman" w:cs="Times New Roman"/>
-                <w:sz w:val="28"/>
-                <w:szCs w:val="28"/>
-              </w:rPr>
-              <w:t>kết quả</w:t>
-            </w:r>
-            <w:r>
-              <w:rPr>
-                <w:rFonts w:ascii="Times New Roman" w:eastAsia="Times New Roman" w:hAnsi="Times New Roman" w:cs="Times New Roman"/>
-                <w:sz w:val="28"/>
-                <w:szCs w:val="28"/>
-              </w:rPr>
-              <w:t xml:space="preserve"> cần tìm </w:t>
-            </w:r>
-          </w:p>
-          <w:p>
-            <w:pPr>
-              <w:rPr>
-                <w:rFonts w:ascii="Times New Roman" w:eastAsia="Times New Roman" w:hAnsi="Times New Roman" w:cs="Times New Roman"/>
-                <w:sz w:val="28"/>
-                <w:szCs w:val="28"/>
-              </w:rPr>
-            </w:pPr>
-          </w:p>
-        </w:tc>
-      </w:tr>
-      <w:tr>
-        <w:trPr>
-          <w:trHeight w:val="262"/>
-        </w:trPr>
-        <w:tc>
-          <w:tcPr>
-            <w:tcW w:w="0" w:type="auto"/>
-            <w:tcBorders>
-              <w:top w:val="single" w:sz="8" w:space="0" w:color="000000"/>
-              <w:left w:val="single" w:sz="8" w:space="0" w:color="000000"/>
-              <w:bottom w:val="single" w:sz="8" w:space="0" w:color="000000"/>
-              <w:right w:val="single" w:sz="8" w:space="0" w:color="000000"/>
-            </w:tcBorders>
-            <w:tcMar>
-              <w:top w:w="100" w:type="dxa"/>
-              <w:left w:w="100" w:type="dxa"/>
-              <w:bottom w:w="100" w:type="dxa"/>
-              <w:right w:w="100" w:type="dxa"/>
-            </w:tcMar>
-            <w:hideMark/>
-          </w:tcPr>
-          <w:p>
-            <w:pPr>
-              <w:rPr>
-                <w:rFonts w:ascii="Times New Roman" w:eastAsia="Times New Roman" w:hAnsi="Times New Roman" w:cs="Times New Roman"/>
-                <w:sz w:val="28"/>
-                <w:szCs w:val="28"/>
-              </w:rPr>
-            </w:pPr>
-            <w:r>
-              <w:rPr>
-                <w:rFonts w:ascii="Times New Roman" w:eastAsia="Times New Roman" w:hAnsi="Times New Roman" w:cs="Times New Roman"/>
-                <w:color w:val="000000"/>
-                <w:sz w:val="28"/>
-                <w:szCs w:val="28"/>
-              </w:rPr>
-              <w:t>Các hình thức khác</w:t>
-            </w:r>
-          </w:p>
-        </w:tc>
-        <w:tc>
-          <w:tcPr>
-            <w:tcW w:w="1977" w:type="dxa"/>
-            <w:tcBorders>
-              <w:top w:val="single" w:sz="8" w:space="0" w:color="000000"/>
-              <w:left w:val="single" w:sz="8" w:space="0" w:color="000000"/>
-              <w:bottom w:val="single" w:sz="8" w:space="0" w:color="000000"/>
-              <w:right w:val="single" w:sz="8" w:space="0" w:color="000000"/>
-            </w:tcBorders>
-            <w:tcMar>
-              <w:top w:w="100" w:type="dxa"/>
-              <w:left w:w="100" w:type="dxa"/>
-              <w:bottom w:w="100" w:type="dxa"/>
-              <w:right w:w="100" w:type="dxa"/>
-            </w:tcMar>
-            <w:hideMark/>
-          </w:tcPr>
-          <w:p>
-            <w:pPr>
-              <w:rPr>
-                <w:rFonts w:ascii="Times New Roman" w:eastAsia="Times New Roman" w:hAnsi="Times New Roman" w:cs="Times New Roman"/>
-                <w:sz w:val="28"/>
-                <w:szCs w:val="28"/>
-              </w:rPr>
-            </w:pPr>
-            <w:r>
-              <w:rPr>
-                <w:rFonts w:ascii="Times New Roman" w:eastAsia="Times New Roman" w:hAnsi="Times New Roman" w:cs="Times New Roman"/>
-                <w:sz w:val="28"/>
-                <w:szCs w:val="28"/>
-              </w:rPr>
-              <w:t>Bước</w:t>
-            </w:r>
-          </w:p>
-        </w:tc>
-        <w:tc>
-          <w:tcPr>
-            <w:tcW w:w="5310" w:type="dxa"/>
-            <w:tcBorders>
-              <w:top w:val="single" w:sz="8" w:space="0" w:color="000000"/>
-              <w:left w:val="single" w:sz="8" w:space="0" w:color="000000"/>
-              <w:bottom w:val="single" w:sz="8" w:space="0" w:color="000000"/>
-              <w:right w:val="single" w:sz="8" w:space="0" w:color="000000"/>
-            </w:tcBorders>
-            <w:tcMar>
-              <w:top w:w="100" w:type="dxa"/>
-              <w:left w:w="100" w:type="dxa"/>
-              <w:bottom w:w="100" w:type="dxa"/>
-              <w:right w:w="100" w:type="dxa"/>
-            </w:tcMar>
-            <w:hideMark/>
-          </w:tcPr>
-          <w:p>
-            <w:pPr>
-              <w:rPr>
-                <w:rFonts w:ascii="Times New Roman" w:eastAsia="Times New Roman" w:hAnsi="Times New Roman" w:cs="Times New Roman"/>
-                <w:sz w:val="28"/>
-                <w:szCs w:val="28"/>
-              </w:rPr>
-            </w:pPr>
+          </w:tcPr>
+          <w:p>
+            <w:pPr>
+              <w:rPr>
+                <w:rFonts w:ascii="Times New Roman" w:eastAsia="Times New Roman" w:hAnsi="Times New Roman" w:cs="Times New Roman"/>
+                <w:sz w:val="28"/>
+                <w:szCs w:val="28"/>
+              </w:rPr>
+            </w:pPr>
+            <w:r>
+              <w:rPr>
+                <w:rFonts w:ascii="Times New Roman" w:eastAsia="Times New Roman" w:hAnsi="Times New Roman" w:cs="Times New Roman"/>
+                <w:sz w:val="28"/>
+                <w:szCs w:val="28"/>
+              </w:rPr>
+              <w:t xml:space="preserve">Quản trị viên chọn thông tin được </w:t>
+            </w:r>
+            <w:r>
+              <w:rPr>
+                <w:rFonts w:ascii="Times New Roman" w:eastAsia="Times New Roman" w:hAnsi="Times New Roman" w:cs="Times New Roman"/>
+                <w:sz w:val="28"/>
+                <w:szCs w:val="28"/>
+              </w:rPr>
+              <w:t>gợi ý</w:t>
+            </w:r>
           </w:p>
         </w:tc>
       </w:tr>
@@ -7962,7 +8026,6 @@
                 <w:sz w:val="28"/>
                 <w:szCs w:val="28"/>
               </w:rPr>
-              <w:lastRenderedPageBreak/>
               <w:t>Tên Use case</w:t>
             </w:r>
           </w:p>
@@ -8076,7 +8139,15 @@
                 <w:sz w:val="28"/>
                 <w:szCs w:val="28"/>
               </w:rPr>
-              <w:t>Tạo tài khoản cho người dùng</w:t>
+              <w:t>Quản trị viên t</w:t>
+            </w:r>
+            <w:r>
+              <w:rPr>
+                <w:rFonts w:ascii="Times New Roman" w:eastAsia="Times New Roman" w:hAnsi="Times New Roman" w:cs="Times New Roman"/>
+                <w:sz w:val="28"/>
+                <w:szCs w:val="28"/>
+              </w:rPr>
+              <w:t>ạo tài khoản cho người dùng</w:t>
             </w:r>
           </w:p>
         </w:tc>
@@ -8223,6 +8294,14 @@
               </w:rPr>
               <w:t>Quản trị viên</w:t>
             </w:r>
+            <w:r>
+              <w:rPr>
+                <w:rFonts w:ascii="Times New Roman" w:eastAsia="Times New Roman" w:hAnsi="Times New Roman" w:cs="Times New Roman"/>
+                <w:sz w:val="28"/>
+                <w:szCs w:val="28"/>
+              </w:rPr>
+              <w:t>, siêu quản trị viên</w:t>
+            </w:r>
           </w:p>
         </w:tc>
       </w:tr>
@@ -8384,7 +8463,15 @@
                 <w:sz w:val="28"/>
                 <w:szCs w:val="28"/>
               </w:rPr>
-              <w:t>Tài khoản chưa tồn tại trên Database</w:t>
+              <w:t xml:space="preserve">Tài khoản chưa tồn tại trên </w:t>
+            </w:r>
+            <w:r>
+              <w:rPr>
+                <w:rFonts w:ascii="Times New Roman" w:eastAsia="Times New Roman" w:hAnsi="Times New Roman" w:cs="Times New Roman"/>
+                <w:sz w:val="28"/>
+                <w:szCs w:val="28"/>
+              </w:rPr>
+              <w:t>cơ sở dữ liệu</w:t>
             </w:r>
           </w:p>
         </w:tc>
@@ -8461,7 +8548,15 @@
                 <w:sz w:val="28"/>
                 <w:szCs w:val="28"/>
               </w:rPr>
-              <w:t>Tài khoản đã tồn tại trên Database</w:t>
+              <w:t xml:space="preserve">Tài khoản đã tồn tại trên </w:t>
+            </w:r>
+            <w:r>
+              <w:rPr>
+                <w:rFonts w:ascii="Times New Roman" w:eastAsia="Times New Roman" w:hAnsi="Times New Roman" w:cs="Times New Roman"/>
+                <w:sz w:val="28"/>
+                <w:szCs w:val="28"/>
+              </w:rPr>
+              <w:t>cơ sở dữ liệu</w:t>
             </w:r>
           </w:p>
         </w:tc>
@@ -9240,7 +9335,6 @@
                 <w:sz w:val="28"/>
                 <w:szCs w:val="28"/>
               </w:rPr>
-              <w:lastRenderedPageBreak/>
               <w:t>Tên tài khoản</w:t>
             </w:r>
             <w:r>
@@ -10031,7 +10125,7 @@
                 <w:sz w:val="28"/>
                 <w:szCs w:val="28"/>
               </w:rPr>
-              <w:t>6</w:t>
+              <w:t>5</w:t>
             </w:r>
             <w:r>
               <w:rPr>
@@ -10358,6 +10452,7 @@
                 <w:sz w:val="28"/>
                 <w:szCs w:val="28"/>
               </w:rPr>
+              <w:lastRenderedPageBreak/>
               <w:t>Tên Use case</w:t>
             </w:r>
           </w:p>
@@ -10435,7 +10530,6 @@
                 <w:sz w:val="28"/>
                 <w:szCs w:val="28"/>
               </w:rPr>
-              <w:lastRenderedPageBreak/>
               <w:t>Mục tiêu</w:t>
             </w:r>
           </w:p>
@@ -10619,6 +10713,14 @@
               </w:rPr>
               <w:t>Quản trị viên</w:t>
             </w:r>
+            <w:r>
+              <w:rPr>
+                <w:rFonts w:ascii="Times New Roman" w:eastAsia="Times New Roman" w:hAnsi="Times New Roman" w:cs="Times New Roman"/>
+                <w:sz w:val="28"/>
+                <w:szCs w:val="28"/>
+              </w:rPr>
+              <w:t>, siêu quản trị viên</w:t>
+            </w:r>
           </w:p>
         </w:tc>
       </w:tr>
@@ -12300,7 +12402,7 @@
                 <w:sz w:val="28"/>
                 <w:szCs w:val="28"/>
               </w:rPr>
-              <w:t>5</w:t>
+              <w:t>4</w:t>
             </w:r>
             <w:r>
               <w:rPr>
@@ -12907,6 +13009,14 @@
               </w:rPr>
               <w:t>Quản trị viên</w:t>
             </w:r>
+            <w:r>
+              <w:rPr>
+                <w:rFonts w:ascii="Times New Roman" w:eastAsia="Times New Roman" w:hAnsi="Times New Roman" w:cs="Times New Roman"/>
+                <w:sz w:val="28"/>
+                <w:szCs w:val="28"/>
+              </w:rPr>
+              <w:t>, siêu quản trị viên</w:t>
+            </w:r>
           </w:p>
         </w:tc>
       </w:tr>
@@ -13032,6 +13142,7 @@
                 <w:sz w:val="28"/>
                 <w:szCs w:val="28"/>
               </w:rPr>
+              <w:lastRenderedPageBreak/>
               <w:t>Điều kiện thành công</w:t>
             </w:r>
           </w:p>
@@ -13109,7 +13220,6 @@
                 <w:sz w:val="28"/>
                 <w:szCs w:val="28"/>
               </w:rPr>
-              <w:lastRenderedPageBreak/>
               <w:t>Điều kiện thất bại</w:t>
             </w:r>
           </w:p>
@@ -13146,7 +13256,7 @@
                 <w:sz w:val="28"/>
                 <w:szCs w:val="28"/>
               </w:rPr>
-              <w:t>Hệ thống bị lỗi</w:t>
+              <w:t>Tài khoản không tồn tại trên Database</w:t>
             </w:r>
           </w:p>
         </w:tc>
@@ -14038,7 +14148,15 @@
                 <w:sz w:val="28"/>
                 <w:szCs w:val="28"/>
               </w:rPr>
-              <w:t xml:space="preserve"> không được phép sửa</w:t>
+              <w:t xml:space="preserve"> không được phép </w:t>
+            </w:r>
+            <w:r>
+              <w:rPr>
+                <w:rFonts w:ascii="Times New Roman" w:eastAsia="Times New Roman" w:hAnsi="Times New Roman" w:cs="Times New Roman"/>
+                <w:sz w:val="28"/>
+                <w:szCs w:val="28"/>
+              </w:rPr>
+              <w:t>xóa</w:t>
             </w:r>
             <w:r>
               <w:rPr>
@@ -14536,6 +14654,7 @@
                 <w:sz w:val="28"/>
                 <w:szCs w:val="28"/>
               </w:rPr>
+              <w:lastRenderedPageBreak/>
               <w:t>Tác nhân</w:t>
             </w:r>
           </w:p>
@@ -14572,6 +14691,14 @@
                 <w:szCs w:val="28"/>
               </w:rPr>
               <w:t>Quản trị viên</w:t>
+            </w:r>
+            <w:r>
+              <w:rPr>
+                <w:rFonts w:ascii="Times New Roman" w:eastAsia="Times New Roman" w:hAnsi="Times New Roman" w:cs="Times New Roman"/>
+                <w:sz w:val="28"/>
+                <w:szCs w:val="28"/>
+              </w:rPr>
+              <w:t>, siêu quản trị viên</w:t>
             </w:r>
           </w:p>
         </w:tc>
@@ -14612,7 +14739,6 @@
                 <w:sz w:val="28"/>
                 <w:szCs w:val="28"/>
               </w:rPr>
-              <w:lastRenderedPageBreak/>
               <w:t>Điều kiện tiên quyết</w:t>
             </w:r>
           </w:p>
@@ -14812,7 +14938,23 @@
                 <w:sz w:val="28"/>
                 <w:szCs w:val="28"/>
               </w:rPr>
-              <w:t>Hệ thống bị lỗi</w:t>
+              <w:t>Tài khoản</w:t>
+            </w:r>
+            <w:r>
+              <w:rPr>
+                <w:rFonts w:ascii="Times New Roman" w:eastAsia="Times New Roman" w:hAnsi="Times New Roman" w:cs="Times New Roman"/>
+                <w:sz w:val="28"/>
+                <w:szCs w:val="28"/>
+              </w:rPr>
+              <w:t xml:space="preserve"> không</w:t>
+            </w:r>
+            <w:r>
+              <w:rPr>
+                <w:rFonts w:ascii="Times New Roman" w:eastAsia="Times New Roman" w:hAnsi="Times New Roman" w:cs="Times New Roman"/>
+                <w:sz w:val="28"/>
+                <w:szCs w:val="28"/>
+              </w:rPr>
+              <w:t xml:space="preserve"> tồn tại trên Database</w:t>
             </w:r>
           </w:p>
         </w:tc>
@@ -15739,24 +15881,24 @@
                 <w:sz w:val="28"/>
                 <w:szCs w:val="28"/>
               </w:rPr>
-              <w:t>2a1: Hiển thị thêm lớp (nếu người dùng là học sinh)</w:t>
-            </w:r>
-          </w:p>
-          <w:p>
-            <w:pPr>
-              <w:rPr>
-                <w:rFonts w:ascii="Times New Roman" w:eastAsia="Times New Roman" w:hAnsi="Times New Roman" w:cs="Times New Roman"/>
-                <w:sz w:val="28"/>
-                <w:szCs w:val="28"/>
-              </w:rPr>
-            </w:pPr>
-            <w:r>
-              <w:rPr>
-                <w:rFonts w:ascii="Times New Roman" w:eastAsia="Times New Roman" w:hAnsi="Times New Roman" w:cs="Times New Roman"/>
-                <w:sz w:val="28"/>
-                <w:szCs w:val="28"/>
-              </w:rPr>
-              <w:t>2a2: Hiển thị thêm lớp và họ và tên học sinh (nếu người dùng là phụ huynh)</w:t>
+              <w:t>Người dùng không tồn tại</w:t>
+            </w:r>
+          </w:p>
+          <w:p>
+            <w:pPr>
+              <w:rPr>
+                <w:rFonts w:ascii="Times New Roman" w:eastAsia="Times New Roman" w:hAnsi="Times New Roman" w:cs="Times New Roman"/>
+                <w:sz w:val="28"/>
+                <w:szCs w:val="28"/>
+              </w:rPr>
+            </w:pPr>
+            <w:r>
+              <w:rPr>
+                <w:rFonts w:ascii="Times New Roman" w:eastAsia="Times New Roman" w:hAnsi="Times New Roman" w:cs="Times New Roman"/>
+                <w:sz w:val="28"/>
+                <w:szCs w:val="28"/>
+              </w:rPr>
+              <w:t>2a1: Hiển thị thông báo cho quản trị viên</w:t>
             </w:r>
           </w:p>
         </w:tc>
@@ -15861,6 +16003,214 @@
                 <w:szCs w:val="28"/>
               </w:rPr>
             </w:pPr>
+          </w:p>
+        </w:tc>
+      </w:tr>
+      <w:tr>
+        <w:trPr>
+          <w:trHeight w:val="262"/>
+        </w:trPr>
+        <w:tc>
+          <w:tcPr>
+            <w:tcW w:w="0" w:type="auto"/>
+            <w:tcBorders>
+              <w:top w:val="single" w:sz="8" w:space="0" w:color="000000"/>
+              <w:left w:val="single" w:sz="8" w:space="0" w:color="000000"/>
+              <w:bottom w:val="single" w:sz="8" w:space="0" w:color="000000"/>
+              <w:right w:val="single" w:sz="8" w:space="0" w:color="000000"/>
+            </w:tcBorders>
+            <w:tcMar>
+              <w:top w:w="100" w:type="dxa"/>
+              <w:left w:w="100" w:type="dxa"/>
+              <w:bottom w:w="100" w:type="dxa"/>
+              <w:right w:w="100" w:type="dxa"/>
+            </w:tcMar>
+          </w:tcPr>
+          <w:p>
+            <w:pPr>
+              <w:rPr>
+                <w:rFonts w:ascii="Times New Roman" w:eastAsia="Times New Roman" w:hAnsi="Times New Roman" w:cs="Times New Roman"/>
+                <w:color w:val="000000"/>
+                <w:sz w:val="28"/>
+                <w:szCs w:val="28"/>
+              </w:rPr>
+            </w:pPr>
+          </w:p>
+        </w:tc>
+        <w:tc>
+          <w:tcPr>
+            <w:tcW w:w="1977" w:type="dxa"/>
+            <w:tcBorders>
+              <w:top w:val="single" w:sz="8" w:space="0" w:color="000000"/>
+              <w:left w:val="single" w:sz="8" w:space="0" w:color="000000"/>
+              <w:bottom w:val="single" w:sz="8" w:space="0" w:color="000000"/>
+              <w:right w:val="single" w:sz="8" w:space="0" w:color="000000"/>
+            </w:tcBorders>
+            <w:tcMar>
+              <w:top w:w="100" w:type="dxa"/>
+              <w:left w:w="100" w:type="dxa"/>
+              <w:bottom w:w="100" w:type="dxa"/>
+              <w:right w:w="100" w:type="dxa"/>
+            </w:tcMar>
+          </w:tcPr>
+          <w:p>
+            <w:pPr>
+              <w:rPr>
+                <w:rFonts w:ascii="Times New Roman" w:eastAsia="Times New Roman" w:hAnsi="Times New Roman" w:cs="Times New Roman"/>
+                <w:sz w:val="28"/>
+                <w:szCs w:val="28"/>
+              </w:rPr>
+            </w:pPr>
+            <w:r>
+              <w:rPr>
+                <w:rFonts w:ascii="Times New Roman" w:eastAsia="Times New Roman" w:hAnsi="Times New Roman" w:cs="Times New Roman"/>
+                <w:sz w:val="28"/>
+                <w:szCs w:val="28"/>
+              </w:rPr>
+              <w:t>2</w:t>
+            </w:r>
+            <w:r>
+              <w:rPr>
+                <w:rFonts w:ascii="Times New Roman" w:eastAsia="Times New Roman" w:hAnsi="Times New Roman" w:cs="Times New Roman"/>
+                <w:sz w:val="28"/>
+                <w:szCs w:val="28"/>
+              </w:rPr>
+              <w:t>b</w:t>
+            </w:r>
+          </w:p>
+        </w:tc>
+        <w:tc>
+          <w:tcPr>
+            <w:tcW w:w="5310" w:type="dxa"/>
+            <w:tcBorders>
+              <w:top w:val="single" w:sz="8" w:space="0" w:color="000000"/>
+              <w:left w:val="single" w:sz="8" w:space="0" w:color="000000"/>
+              <w:bottom w:val="single" w:sz="8" w:space="0" w:color="000000"/>
+              <w:right w:val="single" w:sz="8" w:space="0" w:color="000000"/>
+            </w:tcBorders>
+            <w:tcMar>
+              <w:top w:w="100" w:type="dxa"/>
+              <w:left w:w="100" w:type="dxa"/>
+              <w:bottom w:w="100" w:type="dxa"/>
+              <w:right w:w="100" w:type="dxa"/>
+            </w:tcMar>
+          </w:tcPr>
+          <w:p>
+            <w:pPr>
+              <w:rPr>
+                <w:rFonts w:ascii="Times New Roman" w:eastAsia="Times New Roman" w:hAnsi="Times New Roman" w:cs="Times New Roman"/>
+                <w:sz w:val="28"/>
+                <w:szCs w:val="28"/>
+              </w:rPr>
+            </w:pPr>
+            <w:r>
+              <w:rPr>
+                <w:rFonts w:ascii="Times New Roman" w:eastAsia="Times New Roman" w:hAnsi="Times New Roman" w:cs="Times New Roman"/>
+                <w:sz w:val="28"/>
+                <w:szCs w:val="28"/>
+              </w:rPr>
+              <w:t>Hiển thị thêm lớp (nếu người dùng là học sinh)</w:t>
+            </w:r>
+          </w:p>
+        </w:tc>
+      </w:tr>
+      <w:tr>
+        <w:trPr>
+          <w:trHeight w:val="262"/>
+        </w:trPr>
+        <w:tc>
+          <w:tcPr>
+            <w:tcW w:w="0" w:type="auto"/>
+            <w:tcBorders>
+              <w:top w:val="single" w:sz="8" w:space="0" w:color="000000"/>
+              <w:left w:val="single" w:sz="8" w:space="0" w:color="000000"/>
+              <w:bottom w:val="single" w:sz="8" w:space="0" w:color="000000"/>
+              <w:right w:val="single" w:sz="8" w:space="0" w:color="000000"/>
+            </w:tcBorders>
+            <w:tcMar>
+              <w:top w:w="100" w:type="dxa"/>
+              <w:left w:w="100" w:type="dxa"/>
+              <w:bottom w:w="100" w:type="dxa"/>
+              <w:right w:w="100" w:type="dxa"/>
+            </w:tcMar>
+          </w:tcPr>
+          <w:p>
+            <w:pPr>
+              <w:rPr>
+                <w:rFonts w:ascii="Times New Roman" w:eastAsia="Times New Roman" w:hAnsi="Times New Roman" w:cs="Times New Roman"/>
+                <w:color w:val="000000"/>
+                <w:sz w:val="28"/>
+                <w:szCs w:val="28"/>
+              </w:rPr>
+            </w:pPr>
+          </w:p>
+        </w:tc>
+        <w:tc>
+          <w:tcPr>
+            <w:tcW w:w="1977" w:type="dxa"/>
+            <w:tcBorders>
+              <w:top w:val="single" w:sz="8" w:space="0" w:color="000000"/>
+              <w:left w:val="single" w:sz="8" w:space="0" w:color="000000"/>
+              <w:bottom w:val="single" w:sz="8" w:space="0" w:color="000000"/>
+              <w:right w:val="single" w:sz="8" w:space="0" w:color="000000"/>
+            </w:tcBorders>
+            <w:tcMar>
+              <w:top w:w="100" w:type="dxa"/>
+              <w:left w:w="100" w:type="dxa"/>
+              <w:bottom w:w="100" w:type="dxa"/>
+              <w:right w:w="100" w:type="dxa"/>
+            </w:tcMar>
+          </w:tcPr>
+          <w:p>
+            <w:pPr>
+              <w:rPr>
+                <w:rFonts w:ascii="Times New Roman" w:eastAsia="Times New Roman" w:hAnsi="Times New Roman" w:cs="Times New Roman"/>
+                <w:sz w:val="28"/>
+                <w:szCs w:val="28"/>
+              </w:rPr>
+            </w:pPr>
+            <w:r>
+              <w:rPr>
+                <w:rFonts w:ascii="Times New Roman" w:eastAsia="Times New Roman" w:hAnsi="Times New Roman" w:cs="Times New Roman"/>
+                <w:sz w:val="28"/>
+                <w:szCs w:val="28"/>
+              </w:rPr>
+              <w:t>2c</w:t>
+            </w:r>
+          </w:p>
+        </w:tc>
+        <w:tc>
+          <w:tcPr>
+            <w:tcW w:w="5310" w:type="dxa"/>
+            <w:tcBorders>
+              <w:top w:val="single" w:sz="8" w:space="0" w:color="000000"/>
+              <w:left w:val="single" w:sz="8" w:space="0" w:color="000000"/>
+              <w:bottom w:val="single" w:sz="8" w:space="0" w:color="000000"/>
+              <w:right w:val="single" w:sz="8" w:space="0" w:color="000000"/>
+            </w:tcBorders>
+            <w:tcMar>
+              <w:top w:w="100" w:type="dxa"/>
+              <w:left w:w="100" w:type="dxa"/>
+              <w:bottom w:w="100" w:type="dxa"/>
+              <w:right w:w="100" w:type="dxa"/>
+            </w:tcMar>
+          </w:tcPr>
+          <w:p>
+            <w:pPr>
+              <w:rPr>
+                <w:rFonts w:ascii="Times New Roman" w:eastAsia="Times New Roman" w:hAnsi="Times New Roman" w:cs="Times New Roman"/>
+                <w:sz w:val="28"/>
+                <w:szCs w:val="28"/>
+              </w:rPr>
+            </w:pPr>
+            <w:r>
+              <w:rPr>
+                <w:rFonts w:ascii="Times New Roman" w:eastAsia="Times New Roman" w:hAnsi="Times New Roman" w:cs="Times New Roman"/>
+                <w:sz w:val="28"/>
+                <w:szCs w:val="28"/>
+              </w:rPr>
+              <w:t>Hiển thị thêm lớp và họ và tên học sinh (nếu người dùng là phụ huynh)</w:t>
+            </w:r>
           </w:p>
         </w:tc>
       </w:tr>
@@ -15942,7 +16292,6 @@
                 <w:sz w:val="28"/>
                 <w:szCs w:val="28"/>
               </w:rPr>
-              <w:lastRenderedPageBreak/>
               <w:t>Tên Use case</w:t>
             </w:r>
           </w:p>
@@ -16203,6 +16552,14 @@
               </w:rPr>
               <w:t>Quản trị viên</w:t>
             </w:r>
+            <w:r>
+              <w:rPr>
+                <w:rFonts w:ascii="Times New Roman" w:eastAsia="Times New Roman" w:hAnsi="Times New Roman" w:cs="Times New Roman"/>
+                <w:sz w:val="28"/>
+                <w:szCs w:val="28"/>
+              </w:rPr>
+              <w:t>, siêu quản trị viên</w:t>
+            </w:r>
           </w:p>
         </w:tc>
       </w:tr>
@@ -16441,7 +16798,23 @@
                 <w:sz w:val="28"/>
                 <w:szCs w:val="28"/>
               </w:rPr>
-              <w:t>Hệ thống bị lỗi</w:t>
+              <w:t>Tài khoản</w:t>
+            </w:r>
+            <w:r>
+              <w:rPr>
+                <w:rFonts w:ascii="Times New Roman" w:eastAsia="Times New Roman" w:hAnsi="Times New Roman" w:cs="Times New Roman"/>
+                <w:sz w:val="28"/>
+                <w:szCs w:val="28"/>
+              </w:rPr>
+              <w:t xml:space="preserve"> không</w:t>
+            </w:r>
+            <w:r>
+              <w:rPr>
+                <w:rFonts w:ascii="Times New Roman" w:eastAsia="Times New Roman" w:hAnsi="Times New Roman" w:cs="Times New Roman"/>
+                <w:sz w:val="28"/>
+                <w:szCs w:val="28"/>
+              </w:rPr>
+              <w:t xml:space="preserve"> tồn tại trên Database</w:t>
             </w:r>
           </w:p>
         </w:tc>
@@ -18317,6 +18690,7 @@
                 <w:sz w:val="28"/>
                 <w:szCs w:val="28"/>
               </w:rPr>
+              <w:lastRenderedPageBreak/>
               <w:t>Tác nhân</w:t>
             </w:r>
           </w:p>
@@ -18353,6 +18727,14 @@
                 <w:szCs w:val="28"/>
               </w:rPr>
               <w:t>Quản trị viên</w:t>
+            </w:r>
+            <w:r>
+              <w:rPr>
+                <w:rFonts w:ascii="Times New Roman" w:eastAsia="Times New Roman" w:hAnsi="Times New Roman" w:cs="Times New Roman"/>
+                <w:sz w:val="28"/>
+                <w:szCs w:val="28"/>
+              </w:rPr>
+              <w:t>, siêu quản trị viên</w:t>
             </w:r>
           </w:p>
         </w:tc>
@@ -18515,23 +18897,7 @@
                 <w:sz w:val="28"/>
                 <w:szCs w:val="28"/>
               </w:rPr>
-              <w:t>Tài khoản</w:t>
-            </w:r>
-            <w:r>
-              <w:rPr>
-                <w:rFonts w:ascii="Times New Roman" w:eastAsia="Times New Roman" w:hAnsi="Times New Roman" w:cs="Times New Roman"/>
-                <w:sz w:val="28"/>
-                <w:szCs w:val="28"/>
-              </w:rPr>
-              <w:t xml:space="preserve"> chưa</w:t>
-            </w:r>
-            <w:r>
-              <w:rPr>
-                <w:rFonts w:ascii="Times New Roman" w:eastAsia="Times New Roman" w:hAnsi="Times New Roman" w:cs="Times New Roman"/>
-                <w:sz w:val="28"/>
-                <w:szCs w:val="28"/>
-              </w:rPr>
-              <w:t xml:space="preserve"> tồn tại trên Database</w:t>
+              <w:t>Tệp dữ liệu nhập vào hợp lệ</w:t>
             </w:r>
           </w:p>
         </w:tc>
@@ -18572,7 +18938,6 @@
                 <w:sz w:val="28"/>
                 <w:szCs w:val="28"/>
               </w:rPr>
-              <w:lastRenderedPageBreak/>
               <w:t>Điều kiện thất bại</w:t>
             </w:r>
           </w:p>
@@ -18609,7 +18974,23 @@
                 <w:sz w:val="28"/>
                 <w:szCs w:val="28"/>
               </w:rPr>
-              <w:t>Tài khoản tồn tại trên Database</w:t>
+              <w:t>Tệp dữ liệu</w:t>
+            </w:r>
+            <w:r>
+              <w:rPr>
+                <w:rFonts w:ascii="Times New Roman" w:eastAsia="Times New Roman" w:hAnsi="Times New Roman" w:cs="Times New Roman"/>
+                <w:sz w:val="28"/>
+                <w:szCs w:val="28"/>
+              </w:rPr>
+              <w:t xml:space="preserve"> nhập vào không</w:t>
+            </w:r>
+            <w:r>
+              <w:rPr>
+                <w:rFonts w:ascii="Times New Roman" w:eastAsia="Times New Roman" w:hAnsi="Times New Roman" w:cs="Times New Roman"/>
+                <w:sz w:val="28"/>
+                <w:szCs w:val="28"/>
+              </w:rPr>
+              <w:t xml:space="preserve"> hợp lệ</w:t>
             </w:r>
           </w:p>
         </w:tc>
@@ -19134,15 +19515,39 @@
                 <w:sz w:val="28"/>
                 <w:szCs w:val="28"/>
               </w:rPr>
-              <w:t xml:space="preserve">Quản trị viên nhấn chọn </w:t>
-            </w:r>
-            <w:r>
-              <w:rPr>
-                <w:rFonts w:ascii="Times New Roman" w:eastAsia="Times New Roman" w:hAnsi="Times New Roman" w:cs="Times New Roman"/>
-                <w:sz w:val="28"/>
-                <w:szCs w:val="28"/>
-              </w:rPr>
-              <w:t xml:space="preserve">choose file để chọn file từ trong máy </w:t>
+              <w:t>Quản trị viên nhấn</w:t>
+            </w:r>
+            <w:r>
+              <w:rPr>
+                <w:rFonts w:ascii="Times New Roman" w:eastAsia="Times New Roman" w:hAnsi="Times New Roman" w:cs="Times New Roman"/>
+                <w:sz w:val="28"/>
+                <w:szCs w:val="28"/>
+              </w:rPr>
+              <w:t xml:space="preserve"> </w:t>
+            </w:r>
+            <w:r>
+              <w:rPr>
+                <w:rFonts w:ascii="Times New Roman" w:eastAsia="Times New Roman" w:hAnsi="Times New Roman" w:cs="Times New Roman"/>
+                <w:sz w:val="28"/>
+                <w:szCs w:val="28"/>
+              </w:rPr>
+              <w:t xml:space="preserve">choose file để chọn file từ </w:t>
+            </w:r>
+            <w:r>
+              <w:rPr>
+                <w:rFonts w:ascii="Times New Roman" w:eastAsia="Times New Roman" w:hAnsi="Times New Roman" w:cs="Times New Roman"/>
+                <w:sz w:val="28"/>
+                <w:szCs w:val="28"/>
+              </w:rPr>
+              <w:t>thiết bị</w:t>
+            </w:r>
+            <w:r>
+              <w:rPr>
+                <w:rFonts w:ascii="Times New Roman" w:eastAsia="Times New Roman" w:hAnsi="Times New Roman" w:cs="Times New Roman"/>
+                <w:sz w:val="28"/>
+                <w:szCs w:val="28"/>
+              </w:rPr>
+              <w:t xml:space="preserve"> </w:t>
             </w:r>
           </w:p>
         </w:tc>
@@ -19241,7 +19646,7 @@
                 <w:sz w:val="28"/>
                 <w:szCs w:val="28"/>
               </w:rPr>
-              <w:t>Nhấn nút xem trước để được xem trước file dữ liệu trước khi nhập tệp</w:t>
+              <w:t xml:space="preserve">Quản trị viên nhấn nút lưu để thực hiện tạo tài khoản </w:t>
             </w:r>
           </w:p>
         </w:tc>
@@ -19340,7 +19745,23 @@
                 <w:sz w:val="28"/>
                 <w:szCs w:val="28"/>
               </w:rPr>
-              <w:t xml:space="preserve">Quản trị viên nhấn nút lưu để thực hiện tạo tài khoản </w:t>
+              <w:t xml:space="preserve">Hệ thống cập nhật </w:t>
+            </w:r>
+            <w:r>
+              <w:rPr>
+                <w:rFonts w:ascii="Times New Roman" w:eastAsia="Times New Roman" w:hAnsi="Times New Roman" w:cs="Times New Roman"/>
+                <w:sz w:val="28"/>
+                <w:szCs w:val="28"/>
+              </w:rPr>
+              <w:t>tài khoản của người dùng lên</w:t>
+            </w:r>
+            <w:r>
+              <w:rPr>
+                <w:rFonts w:ascii="Times New Roman" w:eastAsia="Times New Roman" w:hAnsi="Times New Roman" w:cs="Times New Roman"/>
+                <w:sz w:val="28"/>
+                <w:szCs w:val="28"/>
+              </w:rPr>
+              <w:t xml:space="preserve"> Database </w:t>
             </w:r>
           </w:p>
         </w:tc>
@@ -19439,23 +19860,23 @@
                 <w:sz w:val="28"/>
                 <w:szCs w:val="28"/>
               </w:rPr>
-              <w:t xml:space="preserve">Hệ thống cập nhật </w:t>
-            </w:r>
-            <w:r>
-              <w:rPr>
-                <w:rFonts w:ascii="Times New Roman" w:eastAsia="Times New Roman" w:hAnsi="Times New Roman" w:cs="Times New Roman"/>
-                <w:sz w:val="28"/>
-                <w:szCs w:val="28"/>
-              </w:rPr>
-              <w:t>tài khoản của người dùng lên</w:t>
-            </w:r>
-            <w:r>
-              <w:rPr>
-                <w:rFonts w:ascii="Times New Roman" w:eastAsia="Times New Roman" w:hAnsi="Times New Roman" w:cs="Times New Roman"/>
-                <w:sz w:val="28"/>
-                <w:szCs w:val="28"/>
-              </w:rPr>
-              <w:t xml:space="preserve"> Database </w:t>
+              <w:t xml:space="preserve">Hệ thống hiển thị thông báo </w:t>
+            </w:r>
+            <w:r>
+              <w:rPr>
+                <w:rFonts w:ascii="Times New Roman" w:eastAsia="Times New Roman" w:hAnsi="Times New Roman" w:cs="Times New Roman"/>
+                <w:sz w:val="28"/>
+                <w:szCs w:val="28"/>
+              </w:rPr>
+              <w:t>tạo tài khoản thành công</w:t>
+            </w:r>
+            <w:r>
+              <w:rPr>
+                <w:rFonts w:ascii="Times New Roman" w:eastAsia="Times New Roman" w:hAnsi="Times New Roman" w:cs="Times New Roman"/>
+                <w:sz w:val="28"/>
+                <w:szCs w:val="28"/>
+              </w:rPr>
+              <w:t xml:space="preserve"> thành công</w:t>
             </w:r>
           </w:p>
         </w:tc>
@@ -19554,23 +19975,7 @@
                 <w:sz w:val="28"/>
                 <w:szCs w:val="28"/>
               </w:rPr>
-              <w:t xml:space="preserve">Hệ thống hiển thị thông báo </w:t>
-            </w:r>
-            <w:r>
-              <w:rPr>
-                <w:rFonts w:ascii="Times New Roman" w:eastAsia="Times New Roman" w:hAnsi="Times New Roman" w:cs="Times New Roman"/>
-                <w:sz w:val="28"/>
-                <w:szCs w:val="28"/>
-              </w:rPr>
-              <w:t>tạo tài khoản thành công</w:t>
-            </w:r>
-            <w:r>
-              <w:rPr>
-                <w:rFonts w:ascii="Times New Roman" w:eastAsia="Times New Roman" w:hAnsi="Times New Roman" w:cs="Times New Roman"/>
-                <w:sz w:val="28"/>
-                <w:szCs w:val="28"/>
-              </w:rPr>
-              <w:t xml:space="preserve"> thành công</w:t>
+              <w:t>Use case kết thúc</w:t>
             </w:r>
           </w:p>
         </w:tc>
@@ -19594,15 +19999,25 @@
               <w:bottom w:w="100" w:type="dxa"/>
               <w:right w:w="100" w:type="dxa"/>
             </w:tcMar>
-          </w:tcPr>
-          <w:p>
-            <w:pPr>
-              <w:rPr>
-                <w:rFonts w:ascii="Times New Roman" w:eastAsia="Times New Roman" w:hAnsi="Times New Roman" w:cs="Times New Roman"/>
-                <w:sz w:val="28"/>
-                <w:szCs w:val="28"/>
-              </w:rPr>
-            </w:pPr>
+            <w:hideMark/>
+          </w:tcPr>
+          <w:p>
+            <w:pPr>
+              <w:rPr>
+                <w:rFonts w:ascii="Times New Roman" w:eastAsia="Times New Roman" w:hAnsi="Times New Roman" w:cs="Times New Roman"/>
+                <w:sz w:val="28"/>
+                <w:szCs w:val="28"/>
+              </w:rPr>
+            </w:pPr>
+            <w:r>
+              <w:rPr>
+                <w:rFonts w:ascii="Times New Roman" w:eastAsia="Times New Roman" w:hAnsi="Times New Roman" w:cs="Times New Roman"/>
+                <w:color w:val="000000"/>
+                <w:sz w:val="28"/>
+                <w:szCs w:val="28"/>
+              </w:rPr>
+              <w:t>Luồng thay thế</w:t>
+            </w:r>
           </w:p>
         </w:tc>
         <w:tc>
@@ -19620,22 +20035,24 @@
               <w:bottom w:w="100" w:type="dxa"/>
               <w:right w:w="100" w:type="dxa"/>
             </w:tcMar>
-          </w:tcPr>
-          <w:p>
-            <w:pPr>
-              <w:rPr>
-                <w:rFonts w:ascii="Times New Roman" w:eastAsia="Times New Roman" w:hAnsi="Times New Roman" w:cs="Times New Roman"/>
-                <w:sz w:val="28"/>
-                <w:szCs w:val="28"/>
-              </w:rPr>
-            </w:pPr>
-            <w:r>
-              <w:rPr>
-                <w:rFonts w:ascii="Times New Roman" w:eastAsia="Times New Roman" w:hAnsi="Times New Roman" w:cs="Times New Roman"/>
-                <w:sz w:val="28"/>
-                <w:szCs w:val="28"/>
-              </w:rPr>
-              <w:t>8</w:t>
+            <w:hideMark/>
+          </w:tcPr>
+          <w:p>
+            <w:pPr>
+              <w:rPr>
+                <w:rFonts w:ascii="Times New Roman" w:eastAsia="Times New Roman" w:hAnsi="Times New Roman" w:cs="Times New Roman"/>
+                <w:sz w:val="28"/>
+                <w:szCs w:val="28"/>
+              </w:rPr>
+            </w:pPr>
+            <w:r>
+              <w:rPr>
+                <w:rFonts w:ascii="Times New Roman" w:eastAsia="Times New Roman" w:hAnsi="Times New Roman" w:cs="Times New Roman"/>
+                <w:color w:val="000000"/>
+                <w:sz w:val="28"/>
+                <w:szCs w:val="28"/>
+              </w:rPr>
+              <w:t>Bước</w:t>
             </w:r>
           </w:p>
         </w:tc>
@@ -19654,22 +20071,24 @@
               <w:bottom w:w="100" w:type="dxa"/>
               <w:right w:w="100" w:type="dxa"/>
             </w:tcMar>
-          </w:tcPr>
-          <w:p>
-            <w:pPr>
-              <w:rPr>
-                <w:rFonts w:ascii="Times New Roman" w:eastAsia="Times New Roman" w:hAnsi="Times New Roman" w:cs="Times New Roman"/>
-                <w:sz w:val="28"/>
-                <w:szCs w:val="28"/>
-              </w:rPr>
-            </w:pPr>
-            <w:r>
-              <w:rPr>
-                <w:rFonts w:ascii="Times New Roman" w:eastAsia="Times New Roman" w:hAnsi="Times New Roman" w:cs="Times New Roman"/>
-                <w:sz w:val="28"/>
-                <w:szCs w:val="28"/>
-              </w:rPr>
-              <w:t>Use case kết thúc</w:t>
+            <w:hideMark/>
+          </w:tcPr>
+          <w:p>
+            <w:pPr>
+              <w:rPr>
+                <w:rFonts w:ascii="Times New Roman" w:eastAsia="Times New Roman" w:hAnsi="Times New Roman" w:cs="Times New Roman"/>
+                <w:sz w:val="28"/>
+                <w:szCs w:val="28"/>
+              </w:rPr>
+            </w:pPr>
+            <w:r>
+              <w:rPr>
+                <w:rFonts w:ascii="Times New Roman" w:eastAsia="Times New Roman" w:hAnsi="Times New Roman" w:cs="Times New Roman"/>
+                <w:color w:val="000000"/>
+                <w:sz w:val="28"/>
+                <w:szCs w:val="28"/>
+              </w:rPr>
+              <w:t>Hành động</w:t>
             </w:r>
           </w:p>
         </w:tc>
@@ -19703,15 +20122,6 @@
                 <w:szCs w:val="28"/>
               </w:rPr>
             </w:pPr>
-            <w:r>
-              <w:rPr>
-                <w:rFonts w:ascii="Times New Roman" w:eastAsia="Times New Roman" w:hAnsi="Times New Roman" w:cs="Times New Roman"/>
-                <w:color w:val="000000"/>
-                <w:sz w:val="28"/>
-                <w:szCs w:val="28"/>
-              </w:rPr>
-              <w:t>Luồng thay thế</w:t>
-            </w:r>
           </w:p>
         </w:tc>
         <w:tc>
@@ -19742,11 +20152,18 @@
             <w:r>
               <w:rPr>
                 <w:rFonts w:ascii="Times New Roman" w:eastAsia="Times New Roman" w:hAnsi="Times New Roman" w:cs="Times New Roman"/>
-                <w:color w:val="000000"/>
-                <w:sz w:val="28"/>
-                <w:szCs w:val="28"/>
-              </w:rPr>
-              <w:t>Bước</w:t>
+                <w:sz w:val="28"/>
+                <w:szCs w:val="28"/>
+              </w:rPr>
+              <w:t>5</w:t>
+            </w:r>
+            <w:r>
+              <w:rPr>
+                <w:rFonts w:ascii="Times New Roman" w:eastAsia="Times New Roman" w:hAnsi="Times New Roman" w:cs="Times New Roman"/>
+                <w:sz w:val="28"/>
+                <w:szCs w:val="28"/>
+              </w:rPr>
+              <w:t>a</w:t>
             </w:r>
           </w:p>
         </w:tc>
@@ -19778,11 +20195,79 @@
             <w:r>
               <w:rPr>
                 <w:rFonts w:ascii="Times New Roman" w:eastAsia="Times New Roman" w:hAnsi="Times New Roman" w:cs="Times New Roman"/>
-                <w:color w:val="000000"/>
-                <w:sz w:val="28"/>
-                <w:szCs w:val="28"/>
-              </w:rPr>
-              <w:t>Hành động</w:t>
+                <w:sz w:val="28"/>
+                <w:szCs w:val="28"/>
+              </w:rPr>
+              <w:t xml:space="preserve">Quản trị viên không muốn </w:t>
+            </w:r>
+            <w:r>
+              <w:rPr>
+                <w:rFonts w:ascii="Times New Roman" w:eastAsia="Times New Roman" w:hAnsi="Times New Roman" w:cs="Times New Roman"/>
+                <w:sz w:val="28"/>
+                <w:szCs w:val="28"/>
+              </w:rPr>
+              <w:t>tạo tài khoản bằng nhập tệp</w:t>
+            </w:r>
+            <w:r>
+              <w:rPr>
+                <w:rFonts w:ascii="Times New Roman" w:eastAsia="Times New Roman" w:hAnsi="Times New Roman" w:cs="Times New Roman"/>
+                <w:sz w:val="28"/>
+                <w:szCs w:val="28"/>
+              </w:rPr>
+              <w:t xml:space="preserve"> nhấn nút hủy:</w:t>
+            </w:r>
+          </w:p>
+          <w:p>
+            <w:pPr>
+              <w:rPr>
+                <w:rFonts w:ascii="Times New Roman" w:eastAsia="Times New Roman" w:hAnsi="Times New Roman" w:cs="Times New Roman"/>
+                <w:sz w:val="28"/>
+                <w:szCs w:val="28"/>
+              </w:rPr>
+            </w:pPr>
+            <w:r>
+              <w:rPr>
+                <w:rFonts w:ascii="Times New Roman" w:eastAsia="Times New Roman" w:hAnsi="Times New Roman" w:cs="Times New Roman"/>
+                <w:sz w:val="28"/>
+                <w:szCs w:val="28"/>
+              </w:rPr>
+              <w:lastRenderedPageBreak/>
+              <w:t>5</w:t>
+            </w:r>
+            <w:r>
+              <w:rPr>
+                <w:rFonts w:ascii="Times New Roman" w:eastAsia="Times New Roman" w:hAnsi="Times New Roman" w:cs="Times New Roman"/>
+                <w:sz w:val="28"/>
+                <w:szCs w:val="28"/>
+              </w:rPr>
+              <w:t>a1:</w:t>
+            </w:r>
+            <w:r>
+              <w:rPr>
+                <w:rFonts w:ascii="Times New Roman" w:eastAsia="Times New Roman" w:hAnsi="Times New Roman" w:cs="Times New Roman"/>
+                <w:color w:val="000000"/>
+                <w:sz w:val="28"/>
+                <w:szCs w:val="28"/>
+              </w:rPr>
+              <w:t xml:space="preserve"> </w:t>
+            </w:r>
+            <w:r>
+              <w:rPr>
+                <w:rFonts w:ascii="Times New Roman" w:eastAsia="Times New Roman" w:hAnsi="Times New Roman" w:cs="Times New Roman"/>
+                <w:color w:val="000000"/>
+                <w:sz w:val="28"/>
+                <w:szCs w:val="28"/>
+              </w:rPr>
+              <w:t xml:space="preserve">Hệ thống trở về trạng thái ban đầu khi chưa chọn </w:t>
+            </w:r>
+            <w:r>
+              <w:rPr>
+                <w:rFonts w:ascii="Times New Roman" w:eastAsia="Times New Roman" w:hAnsi="Times New Roman" w:cs="Times New Roman"/>
+                <w:color w:val="000000"/>
+                <w:sz w:val="28"/>
+                <w:szCs w:val="28"/>
+              </w:rPr>
+              <w:t>nhập tệp</w:t>
             </w:r>
           </w:p>
         </w:tc>
@@ -19806,12 +20291,12 @@
               <w:bottom w:w="100" w:type="dxa"/>
               <w:right w:w="100" w:type="dxa"/>
             </w:tcMar>
-            <w:hideMark/>
-          </w:tcPr>
-          <w:p>
-            <w:pPr>
-              <w:rPr>
-                <w:rFonts w:ascii="Times New Roman" w:eastAsia="Times New Roman" w:hAnsi="Times New Roman" w:cs="Times New Roman"/>
+          </w:tcPr>
+          <w:p>
+            <w:pPr>
+              <w:rPr>
+                <w:rFonts w:ascii="Times New Roman" w:eastAsia="Times New Roman" w:hAnsi="Times New Roman" w:cs="Times New Roman"/>
+                <w:color w:val="000000"/>
                 <w:sz w:val="28"/>
                 <w:szCs w:val="28"/>
               </w:rPr>
@@ -19833,23 +20318,22 @@
               <w:bottom w:w="100" w:type="dxa"/>
               <w:right w:w="100" w:type="dxa"/>
             </w:tcMar>
-            <w:hideMark/>
-          </w:tcPr>
-          <w:p>
-            <w:pPr>
-              <w:rPr>
-                <w:rFonts w:ascii="Times New Roman" w:eastAsia="Times New Roman" w:hAnsi="Times New Roman" w:cs="Times New Roman"/>
-                <w:sz w:val="28"/>
-                <w:szCs w:val="28"/>
-              </w:rPr>
-            </w:pPr>
-            <w:r>
-              <w:rPr>
-                <w:rFonts w:ascii="Times New Roman" w:eastAsia="Times New Roman" w:hAnsi="Times New Roman" w:cs="Times New Roman"/>
-                <w:sz w:val="28"/>
-                <w:szCs w:val="28"/>
-              </w:rPr>
-              <w:t>5</w:t>
+          </w:tcPr>
+          <w:p>
+            <w:pPr>
+              <w:rPr>
+                <w:rFonts w:ascii="Times New Roman" w:eastAsia="Times New Roman" w:hAnsi="Times New Roman" w:cs="Times New Roman"/>
+                <w:sz w:val="28"/>
+                <w:szCs w:val="28"/>
+              </w:rPr>
+            </w:pPr>
+            <w:r>
+              <w:rPr>
+                <w:rFonts w:ascii="Times New Roman" w:eastAsia="Times New Roman" w:hAnsi="Times New Roman" w:cs="Times New Roman"/>
+                <w:sz w:val="28"/>
+                <w:szCs w:val="28"/>
+              </w:rPr>
+              <w:t>7</w:t>
             </w:r>
             <w:r>
               <w:rPr>
@@ -19876,56 +20360,47 @@
               <w:bottom w:w="100" w:type="dxa"/>
               <w:right w:w="100" w:type="dxa"/>
             </w:tcMar>
-            <w:hideMark/>
-          </w:tcPr>
-          <w:p>
-            <w:pPr>
-              <w:rPr>
-                <w:rFonts w:ascii="Times New Roman" w:eastAsia="Times New Roman" w:hAnsi="Times New Roman" w:cs="Times New Roman"/>
-                <w:sz w:val="28"/>
-                <w:szCs w:val="28"/>
-              </w:rPr>
-            </w:pPr>
-            <w:r>
-              <w:rPr>
-                <w:rFonts w:ascii="Times New Roman" w:eastAsia="Times New Roman" w:hAnsi="Times New Roman" w:cs="Times New Roman"/>
-                <w:sz w:val="28"/>
-                <w:szCs w:val="28"/>
-              </w:rPr>
-              <w:t xml:space="preserve">Quản trị viên không muốn </w:t>
-            </w:r>
-            <w:r>
-              <w:rPr>
-                <w:rFonts w:ascii="Times New Roman" w:eastAsia="Times New Roman" w:hAnsi="Times New Roman" w:cs="Times New Roman"/>
-                <w:sz w:val="28"/>
-                <w:szCs w:val="28"/>
-              </w:rPr>
-              <w:t>tạo tài khoản bằng nhập tệp</w:t>
-            </w:r>
-            <w:r>
-              <w:rPr>
-                <w:rFonts w:ascii="Times New Roman" w:eastAsia="Times New Roman" w:hAnsi="Times New Roman" w:cs="Times New Roman"/>
-                <w:sz w:val="28"/>
-                <w:szCs w:val="28"/>
-              </w:rPr>
-              <w:t xml:space="preserve"> nhấn nút hủy:</w:t>
-            </w:r>
-          </w:p>
-          <w:p>
-            <w:pPr>
-              <w:rPr>
-                <w:rFonts w:ascii="Times New Roman" w:eastAsia="Times New Roman" w:hAnsi="Times New Roman" w:cs="Times New Roman"/>
-                <w:sz w:val="28"/>
-                <w:szCs w:val="28"/>
-              </w:rPr>
-            </w:pPr>
-            <w:r>
-              <w:rPr>
-                <w:rFonts w:ascii="Times New Roman" w:eastAsia="Times New Roman" w:hAnsi="Times New Roman" w:cs="Times New Roman"/>
-                <w:sz w:val="28"/>
-                <w:szCs w:val="28"/>
-              </w:rPr>
-              <w:t>5</w:t>
+          </w:tcPr>
+          <w:p>
+            <w:pPr>
+              <w:rPr>
+                <w:rFonts w:ascii="Times New Roman" w:eastAsia="Times New Roman" w:hAnsi="Times New Roman" w:cs="Times New Roman"/>
+                <w:sz w:val="28"/>
+                <w:szCs w:val="28"/>
+              </w:rPr>
+            </w:pPr>
+            <w:r>
+              <w:rPr>
+                <w:rFonts w:ascii="Times New Roman" w:eastAsia="Times New Roman" w:hAnsi="Times New Roman" w:cs="Times New Roman"/>
+                <w:sz w:val="28"/>
+                <w:szCs w:val="28"/>
+              </w:rPr>
+              <w:t>Khi tài khoản đã tồn tại trên Database</w:t>
+            </w:r>
+            <w:r>
+              <w:rPr>
+                <w:rFonts w:ascii="Times New Roman" w:eastAsia="Times New Roman" w:hAnsi="Times New Roman" w:cs="Times New Roman"/>
+                <w:sz w:val="28"/>
+                <w:szCs w:val="28"/>
+              </w:rPr>
+              <w:t>:</w:t>
+            </w:r>
+          </w:p>
+          <w:p>
+            <w:pPr>
+              <w:rPr>
+                <w:rFonts w:ascii="Times New Roman" w:eastAsia="Times New Roman" w:hAnsi="Times New Roman" w:cs="Times New Roman"/>
+                <w:sz w:val="28"/>
+                <w:szCs w:val="28"/>
+              </w:rPr>
+            </w:pPr>
+            <w:r>
+              <w:rPr>
+                <w:rFonts w:ascii="Times New Roman" w:eastAsia="Times New Roman" w:hAnsi="Times New Roman" w:cs="Times New Roman"/>
+                <w:sz w:val="28"/>
+                <w:szCs w:val="28"/>
+              </w:rPr>
+              <w:t>7</w:t>
             </w:r>
             <w:r>
               <w:rPr>
@@ -19938,29 +20413,26 @@
             <w:r>
               <w:rPr>
                 <w:rFonts w:ascii="Times New Roman" w:eastAsia="Times New Roman" w:hAnsi="Times New Roman" w:cs="Times New Roman"/>
-                <w:color w:val="000000"/>
-                <w:sz w:val="28"/>
-                <w:szCs w:val="28"/>
-              </w:rPr>
-              <w:t xml:space="preserve"> </w:t>
-            </w:r>
-            <w:r>
-              <w:rPr>
-                <w:rFonts w:ascii="Times New Roman" w:eastAsia="Times New Roman" w:hAnsi="Times New Roman" w:cs="Times New Roman"/>
-                <w:color w:val="000000"/>
-                <w:sz w:val="28"/>
-                <w:szCs w:val="28"/>
-              </w:rPr>
-              <w:t xml:space="preserve">Hệ thống trở về trạng thái ban đầu khi chưa chọn </w:t>
-            </w:r>
-            <w:r>
-              <w:rPr>
-                <w:rFonts w:ascii="Times New Roman" w:eastAsia="Times New Roman" w:hAnsi="Times New Roman" w:cs="Times New Roman"/>
-                <w:color w:val="000000"/>
-                <w:sz w:val="28"/>
-                <w:szCs w:val="28"/>
-              </w:rPr>
-              <w:t>nhập tệp</w:t>
+                <w:sz w:val="28"/>
+                <w:szCs w:val="28"/>
+              </w:rPr>
+              <w:t xml:space="preserve"> Hệ thống hiển thị thông báo </w:t>
+            </w:r>
+            <w:r>
+              <w:rPr>
+                <w:rFonts w:ascii="Times New Roman" w:eastAsia="Times New Roman" w:hAnsi="Times New Roman" w:cs="Times New Roman"/>
+                <w:sz w:val="28"/>
+                <w:szCs w:val="28"/>
+              </w:rPr>
+              <w:t xml:space="preserve">tạo tài khoản </w:t>
+            </w:r>
+            <w:r>
+              <w:rPr>
+                <w:rFonts w:ascii="Times New Roman" w:eastAsia="Times New Roman" w:hAnsi="Times New Roman" w:cs="Times New Roman"/>
+                <w:sz w:val="28"/>
+                <w:szCs w:val="28"/>
+              </w:rPr>
+              <w:t>thất bại</w:t>
             </w:r>
           </w:p>
         </w:tc>
@@ -19984,16 +20456,25 @@
               <w:bottom w:w="100" w:type="dxa"/>
               <w:right w:w="100" w:type="dxa"/>
             </w:tcMar>
-          </w:tcPr>
-          <w:p>
-            <w:pPr>
-              <w:rPr>
-                <w:rFonts w:ascii="Times New Roman" w:eastAsia="Times New Roman" w:hAnsi="Times New Roman" w:cs="Times New Roman"/>
-                <w:color w:val="000000"/>
-                <w:sz w:val="28"/>
-                <w:szCs w:val="28"/>
-              </w:rPr>
-            </w:pPr>
+            <w:hideMark/>
+          </w:tcPr>
+          <w:p>
+            <w:pPr>
+              <w:rPr>
+                <w:rFonts w:ascii="Times New Roman" w:eastAsia="Times New Roman" w:hAnsi="Times New Roman" w:cs="Times New Roman"/>
+                <w:sz w:val="28"/>
+                <w:szCs w:val="28"/>
+              </w:rPr>
+            </w:pPr>
+            <w:r>
+              <w:rPr>
+                <w:rFonts w:ascii="Times New Roman" w:eastAsia="Times New Roman" w:hAnsi="Times New Roman" w:cs="Times New Roman"/>
+                <w:color w:val="000000"/>
+                <w:sz w:val="28"/>
+                <w:szCs w:val="28"/>
+              </w:rPr>
+              <w:t>Các hình thức khác</w:t>
+            </w:r>
           </w:p>
         </w:tc>
         <w:tc>
@@ -20011,30 +20492,23 @@
               <w:bottom w:w="100" w:type="dxa"/>
               <w:right w:w="100" w:type="dxa"/>
             </w:tcMar>
-          </w:tcPr>
-          <w:p>
-            <w:pPr>
-              <w:rPr>
-                <w:rFonts w:ascii="Times New Roman" w:eastAsia="Times New Roman" w:hAnsi="Times New Roman" w:cs="Times New Roman"/>
-                <w:sz w:val="28"/>
-                <w:szCs w:val="28"/>
-              </w:rPr>
-            </w:pPr>
-            <w:r>
-              <w:rPr>
-                <w:rFonts w:ascii="Times New Roman" w:eastAsia="Times New Roman" w:hAnsi="Times New Roman" w:cs="Times New Roman"/>
-                <w:sz w:val="28"/>
-                <w:szCs w:val="28"/>
-              </w:rPr>
-              <w:t>7</w:t>
-            </w:r>
-            <w:r>
-              <w:rPr>
-                <w:rFonts w:ascii="Times New Roman" w:eastAsia="Times New Roman" w:hAnsi="Times New Roman" w:cs="Times New Roman"/>
-                <w:sz w:val="28"/>
-                <w:szCs w:val="28"/>
-              </w:rPr>
-              <w:t>a</w:t>
+            <w:hideMark/>
+          </w:tcPr>
+          <w:p>
+            <w:pPr>
+              <w:rPr>
+                <w:rFonts w:ascii="Times New Roman" w:eastAsia="Times New Roman" w:hAnsi="Times New Roman" w:cs="Times New Roman"/>
+                <w:sz w:val="28"/>
+                <w:szCs w:val="28"/>
+              </w:rPr>
+            </w:pPr>
+            <w:r>
+              <w:rPr>
+                <w:rFonts w:ascii="Times New Roman" w:eastAsia="Times New Roman" w:hAnsi="Times New Roman" w:cs="Times New Roman"/>
+                <w:sz w:val="28"/>
+                <w:szCs w:val="28"/>
+              </w:rPr>
+              <w:t>Bước</w:t>
             </w:r>
           </w:p>
         </w:tc>
@@ -20053,80 +20527,16 @@
               <w:bottom w:w="100" w:type="dxa"/>
               <w:right w:w="100" w:type="dxa"/>
             </w:tcMar>
-          </w:tcPr>
-          <w:p>
-            <w:pPr>
-              <w:rPr>
-                <w:rFonts w:ascii="Times New Roman" w:eastAsia="Times New Roman" w:hAnsi="Times New Roman" w:cs="Times New Roman"/>
-                <w:sz w:val="28"/>
-                <w:szCs w:val="28"/>
-              </w:rPr>
-            </w:pPr>
-            <w:r>
-              <w:rPr>
-                <w:rFonts w:ascii="Times New Roman" w:eastAsia="Times New Roman" w:hAnsi="Times New Roman" w:cs="Times New Roman"/>
-                <w:sz w:val="28"/>
-                <w:szCs w:val="28"/>
-              </w:rPr>
-              <w:t>Khi tài khoản đã tồn tại trên Database</w:t>
-            </w:r>
-            <w:r>
-              <w:rPr>
-                <w:rFonts w:ascii="Times New Roman" w:eastAsia="Times New Roman" w:hAnsi="Times New Roman" w:cs="Times New Roman"/>
-                <w:sz w:val="28"/>
-                <w:szCs w:val="28"/>
-              </w:rPr>
-              <w:t>:</w:t>
-            </w:r>
-          </w:p>
-          <w:p>
-            <w:pPr>
-              <w:rPr>
-                <w:rFonts w:ascii="Times New Roman" w:eastAsia="Times New Roman" w:hAnsi="Times New Roman" w:cs="Times New Roman"/>
-                <w:sz w:val="28"/>
-                <w:szCs w:val="28"/>
-              </w:rPr>
-            </w:pPr>
-            <w:r>
-              <w:rPr>
-                <w:rFonts w:ascii="Times New Roman" w:eastAsia="Times New Roman" w:hAnsi="Times New Roman" w:cs="Times New Roman"/>
-                <w:sz w:val="28"/>
-                <w:szCs w:val="28"/>
-              </w:rPr>
-              <w:t>7</w:t>
-            </w:r>
-            <w:r>
-              <w:rPr>
-                <w:rFonts w:ascii="Times New Roman" w:eastAsia="Times New Roman" w:hAnsi="Times New Roman" w:cs="Times New Roman"/>
-                <w:sz w:val="28"/>
-                <w:szCs w:val="28"/>
-              </w:rPr>
-              <w:t>a1:</w:t>
-            </w:r>
-            <w:r>
-              <w:rPr>
-                <w:rFonts w:ascii="Times New Roman" w:eastAsia="Times New Roman" w:hAnsi="Times New Roman" w:cs="Times New Roman"/>
-                <w:sz w:val="28"/>
-                <w:szCs w:val="28"/>
-              </w:rPr>
-              <w:t xml:space="preserve"> Hệ thống hiển thị thông báo </w:t>
-            </w:r>
-            <w:r>
-              <w:rPr>
-                <w:rFonts w:ascii="Times New Roman" w:eastAsia="Times New Roman" w:hAnsi="Times New Roman" w:cs="Times New Roman"/>
-                <w:sz w:val="28"/>
-                <w:szCs w:val="28"/>
-              </w:rPr>
-              <w:t xml:space="preserve">tạo tài khoản </w:t>
-            </w:r>
-            <w:r>
-              <w:rPr>
-                <w:rFonts w:ascii="Times New Roman" w:eastAsia="Times New Roman" w:hAnsi="Times New Roman" w:cs="Times New Roman"/>
-                <w:sz w:val="28"/>
-                <w:szCs w:val="28"/>
-              </w:rPr>
-              <w:t>thất bại</w:t>
-            </w:r>
+            <w:hideMark/>
+          </w:tcPr>
+          <w:p>
+            <w:pPr>
+              <w:rPr>
+                <w:rFonts w:ascii="Times New Roman" w:eastAsia="Times New Roman" w:hAnsi="Times New Roman" w:cs="Times New Roman"/>
+                <w:sz w:val="28"/>
+                <w:szCs w:val="28"/>
+              </w:rPr>
+            </w:pPr>
           </w:p>
         </w:tc>
       </w:tr>
@@ -20149,25 +20559,16 @@
               <w:bottom w:w="100" w:type="dxa"/>
               <w:right w:w="100" w:type="dxa"/>
             </w:tcMar>
-            <w:hideMark/>
-          </w:tcPr>
-          <w:p>
-            <w:pPr>
-              <w:rPr>
-                <w:rFonts w:ascii="Times New Roman" w:eastAsia="Times New Roman" w:hAnsi="Times New Roman" w:cs="Times New Roman"/>
-                <w:sz w:val="28"/>
-                <w:szCs w:val="28"/>
-              </w:rPr>
-            </w:pPr>
-            <w:r>
-              <w:rPr>
-                <w:rFonts w:ascii="Times New Roman" w:eastAsia="Times New Roman" w:hAnsi="Times New Roman" w:cs="Times New Roman"/>
-                <w:color w:val="000000"/>
-                <w:sz w:val="28"/>
-                <w:szCs w:val="28"/>
-              </w:rPr>
-              <w:t>Các hình thức khác</w:t>
-            </w:r>
+          </w:tcPr>
+          <w:p>
+            <w:pPr>
+              <w:rPr>
+                <w:rFonts w:ascii="Times New Roman" w:eastAsia="Times New Roman" w:hAnsi="Times New Roman" w:cs="Times New Roman"/>
+                <w:color w:val="000000"/>
+                <w:sz w:val="28"/>
+                <w:szCs w:val="28"/>
+              </w:rPr>
+            </w:pPr>
           </w:p>
         </w:tc>
         <w:tc>
@@ -20185,23 +20586,22 @@
               <w:bottom w:w="100" w:type="dxa"/>
               <w:right w:w="100" w:type="dxa"/>
             </w:tcMar>
-            <w:hideMark/>
-          </w:tcPr>
-          <w:p>
-            <w:pPr>
-              <w:rPr>
-                <w:rFonts w:ascii="Times New Roman" w:eastAsia="Times New Roman" w:hAnsi="Times New Roman" w:cs="Times New Roman"/>
-                <w:sz w:val="28"/>
-                <w:szCs w:val="28"/>
-              </w:rPr>
-            </w:pPr>
-            <w:r>
-              <w:rPr>
-                <w:rFonts w:ascii="Times New Roman" w:eastAsia="Times New Roman" w:hAnsi="Times New Roman" w:cs="Times New Roman"/>
-                <w:sz w:val="28"/>
-                <w:szCs w:val="28"/>
-              </w:rPr>
-              <w:t>Bước</w:t>
+          </w:tcPr>
+          <w:p>
+            <w:pPr>
+              <w:rPr>
+                <w:rFonts w:ascii="Times New Roman" w:eastAsia="Times New Roman" w:hAnsi="Times New Roman" w:cs="Times New Roman"/>
+                <w:sz w:val="28"/>
+                <w:szCs w:val="28"/>
+              </w:rPr>
+            </w:pPr>
+            <w:r>
+              <w:rPr>
+                <w:rFonts w:ascii="Times New Roman" w:eastAsia="Times New Roman" w:hAnsi="Times New Roman" w:cs="Times New Roman"/>
+                <w:sz w:val="28"/>
+                <w:szCs w:val="28"/>
+              </w:rPr>
+              <w:t>3a</w:t>
             </w:r>
           </w:p>
         </w:tc>
@@ -20220,16 +20620,23 @@
               <w:bottom w:w="100" w:type="dxa"/>
               <w:right w:w="100" w:type="dxa"/>
             </w:tcMar>
-            <w:hideMark/>
-          </w:tcPr>
-          <w:p>
-            <w:pPr>
-              <w:rPr>
-                <w:rFonts w:ascii="Times New Roman" w:eastAsia="Times New Roman" w:hAnsi="Times New Roman" w:cs="Times New Roman"/>
-                <w:sz w:val="28"/>
-                <w:szCs w:val="28"/>
-              </w:rPr>
-            </w:pPr>
+          </w:tcPr>
+          <w:p>
+            <w:pPr>
+              <w:rPr>
+                <w:rFonts w:ascii="Times New Roman" w:eastAsia="Times New Roman" w:hAnsi="Times New Roman" w:cs="Times New Roman"/>
+                <w:sz w:val="28"/>
+                <w:szCs w:val="28"/>
+              </w:rPr>
+            </w:pPr>
+            <w:r>
+              <w:rPr>
+                <w:rFonts w:ascii="Times New Roman" w:eastAsia="Times New Roman" w:hAnsi="Times New Roman" w:cs="Times New Roman"/>
+                <w:sz w:val="28"/>
+                <w:szCs w:val="28"/>
+              </w:rPr>
+              <w:t>Nhấn nút xem trước để được xem trước file dữ liệu trước khi nhập tệp</w:t>
+            </w:r>
           </w:p>
         </w:tc>
       </w:tr>
@@ -20350,7 +20757,7 @@
                 <w:sz w:val="28"/>
                 <w:szCs w:val="28"/>
               </w:rPr>
-              <w:t>Xuất danh sách tài khoản ra file dữ liệu</w:t>
+              <w:t>Xuất danh sách tài khoản</w:t>
             </w:r>
           </w:p>
         </w:tc>
@@ -20573,6 +20980,14 @@
               </w:rPr>
               <w:t>Quản trị viên</w:t>
             </w:r>
+            <w:r>
+              <w:rPr>
+                <w:rFonts w:ascii="Times New Roman" w:eastAsia="Times New Roman" w:hAnsi="Times New Roman" w:cs="Times New Roman"/>
+                <w:sz w:val="28"/>
+                <w:szCs w:val="28"/>
+              </w:rPr>
+              <w:t>, siêu quản trị viên</w:t>
+            </w:r>
           </w:p>
         </w:tc>
       </w:tr>
@@ -20728,6 +21143,14 @@
                 <w:szCs w:val="28"/>
               </w:rPr>
             </w:pPr>
+            <w:r>
+              <w:rPr>
+                <w:rFonts w:ascii="Times New Roman" w:eastAsia="Times New Roman" w:hAnsi="Times New Roman" w:cs="Times New Roman"/>
+                <w:sz w:val="28"/>
+                <w:szCs w:val="28"/>
+              </w:rPr>
+              <w:t>Dữ liệu người dùng không trống</w:t>
+            </w:r>
           </w:p>
         </w:tc>
       </w:tr>
@@ -20797,6 +21220,14 @@
                 <w:szCs w:val="28"/>
               </w:rPr>
             </w:pPr>
+            <w:r>
+              <w:rPr>
+                <w:rFonts w:ascii="Times New Roman" w:eastAsia="Times New Roman" w:hAnsi="Times New Roman" w:cs="Times New Roman"/>
+                <w:sz w:val="28"/>
+                <w:szCs w:val="28"/>
+              </w:rPr>
+              <w:t>Dữ liệu người dùng trống</w:t>
+            </w:r>
           </w:p>
         </w:tc>
       </w:tr>
@@ -21378,7 +21809,6 @@
                 <w:sz w:val="28"/>
                 <w:szCs w:val="28"/>
               </w:rPr>
-              <w:lastRenderedPageBreak/>
               <w:t>Luồng thay thế</w:t>
             </w:r>
           </w:p>
@@ -21561,7 +21991,24 @@
                 <w:sz w:val="28"/>
                 <w:szCs w:val="28"/>
               </w:rPr>
-              <w:t>Hệ thống lỗi không thể tải xuống file dữ liệu</w:t>
+              <w:t>Dữ liệu người dùng trống</w:t>
+            </w:r>
+          </w:p>
+          <w:p>
+            <w:pPr>
+              <w:rPr>
+                <w:rFonts w:ascii="Times New Roman" w:eastAsia="Times New Roman" w:hAnsi="Times New Roman" w:cs="Times New Roman"/>
+                <w:sz w:val="28"/>
+                <w:szCs w:val="28"/>
+              </w:rPr>
+            </w:pPr>
+            <w:r>
+              <w:rPr>
+                <w:rFonts w:ascii="Times New Roman" w:eastAsia="Times New Roman" w:hAnsi="Times New Roman" w:cs="Times New Roman"/>
+                <w:sz w:val="28"/>
+                <w:szCs w:val="28"/>
+              </w:rPr>
+              <w:t>2a1: Hệ thống hiển thị thông báo cho quản trị viên</w:t>
             </w:r>
           </w:p>
         </w:tc>
@@ -23181,7 +23628,7 @@
   <w:style w:type="paragraph" w:default="1" w:styleId="Normal">
     <w:name w:val="Normal"/>
     <w:qFormat/>
-    <w:rsid w:val="00E976CE"/>
+    <w:rsid w:val="00FC04A8"/>
     <w:pPr>
       <w:spacing w:after="160" w:line="256" w:lineRule="auto"/>
     </w:pPr>

</xml_diff>

<commit_message>
Vinh 23:09 12/27/2021 V check Dac ta
</commit_message>
<xml_diff>
--- a/BaoCao_/Dac_ta_NgocAnh.docx
+++ b/BaoCao_/Dac_ta_NgocAnh.docx
@@ -14938,23 +14938,7 @@
                 <w:sz w:val="28"/>
                 <w:szCs w:val="28"/>
               </w:rPr>
-              <w:t>Tài khoản</w:t>
-            </w:r>
-            <w:r>
-              <w:rPr>
-                <w:rFonts w:ascii="Times New Roman" w:eastAsia="Times New Roman" w:hAnsi="Times New Roman" w:cs="Times New Roman"/>
-                <w:sz w:val="28"/>
-                <w:szCs w:val="28"/>
-              </w:rPr>
-              <w:t xml:space="preserve"> không</w:t>
-            </w:r>
-            <w:r>
-              <w:rPr>
-                <w:rFonts w:ascii="Times New Roman" w:eastAsia="Times New Roman" w:hAnsi="Times New Roman" w:cs="Times New Roman"/>
-                <w:sz w:val="28"/>
-                <w:szCs w:val="28"/>
-              </w:rPr>
-              <w:t xml:space="preserve"> tồn tại trên Database</w:t>
+              <w:t>Tài khoản không tồn tại trên Database</w:t>
             </w:r>
           </w:p>
         </w:tc>
@@ -16067,15 +16051,7 @@
                 <w:sz w:val="28"/>
                 <w:szCs w:val="28"/>
               </w:rPr>
-              <w:t>2</w:t>
-            </w:r>
-            <w:r>
-              <w:rPr>
-                <w:rFonts w:ascii="Times New Roman" w:eastAsia="Times New Roman" w:hAnsi="Times New Roman" w:cs="Times New Roman"/>
-                <w:sz w:val="28"/>
-                <w:szCs w:val="28"/>
-              </w:rPr>
-              <w:t>b</w:t>
+              <w:t>2b</w:t>
             </w:r>
           </w:p>
         </w:tc>
@@ -16798,23 +16774,7 @@
                 <w:sz w:val="28"/>
                 <w:szCs w:val="28"/>
               </w:rPr>
-              <w:t>Tài khoản</w:t>
-            </w:r>
-            <w:r>
-              <w:rPr>
-                <w:rFonts w:ascii="Times New Roman" w:eastAsia="Times New Roman" w:hAnsi="Times New Roman" w:cs="Times New Roman"/>
-                <w:sz w:val="28"/>
-                <w:szCs w:val="28"/>
-              </w:rPr>
-              <w:t xml:space="preserve"> không</w:t>
-            </w:r>
-            <w:r>
-              <w:rPr>
-                <w:rFonts w:ascii="Times New Roman" w:eastAsia="Times New Roman" w:hAnsi="Times New Roman" w:cs="Times New Roman"/>
-                <w:sz w:val="28"/>
-                <w:szCs w:val="28"/>
-              </w:rPr>
-              <w:t xml:space="preserve"> tồn tại trên Database</w:t>
+              <w:t>Tài khoản không tồn tại trên Database</w:t>
             </w:r>
           </w:p>
         </w:tc>
@@ -18974,23 +18934,7 @@
                 <w:sz w:val="28"/>
                 <w:szCs w:val="28"/>
               </w:rPr>
-              <w:t>Tệp dữ liệu</w:t>
-            </w:r>
-            <w:r>
-              <w:rPr>
-                <w:rFonts w:ascii="Times New Roman" w:eastAsia="Times New Roman" w:hAnsi="Times New Roman" w:cs="Times New Roman"/>
-                <w:sz w:val="28"/>
-                <w:szCs w:val="28"/>
-              </w:rPr>
-              <w:t xml:space="preserve"> nhập vào không</w:t>
-            </w:r>
-            <w:r>
-              <w:rPr>
-                <w:rFonts w:ascii="Times New Roman" w:eastAsia="Times New Roman" w:hAnsi="Times New Roman" w:cs="Times New Roman"/>
-                <w:sz w:val="28"/>
-                <w:szCs w:val="28"/>
-              </w:rPr>
-              <w:t xml:space="preserve"> hợp lệ</w:t>
+              <w:t>Tệp dữ liệu nhập vào không hợp lệ</w:t>
             </w:r>
           </w:p>
         </w:tc>
@@ -20636,6 +20580,31 @@
                 <w:szCs w:val="28"/>
               </w:rPr>
               <w:t>Nhấn nút xem trước để được xem trước file dữ liệu trước khi nhập tệp</w:t>
+            </w:r>
+          </w:p>
+          <w:p>
+            <w:pPr>
+              <w:rPr>
+                <w:rFonts w:ascii="Times New Roman" w:eastAsia="Times New Roman" w:hAnsi="Times New Roman" w:cs="Times New Roman"/>
+                <w:sz w:val="28"/>
+                <w:szCs w:val="28"/>
+              </w:rPr>
+            </w:pPr>
+            <w:r>
+              <w:rPr>
+                <w:rFonts w:ascii="Times New Roman" w:eastAsia="Times New Roman" w:hAnsi="Times New Roman" w:cs="Times New Roman"/>
+                <w:sz w:val="28"/>
+                <w:szCs w:val="28"/>
+              </w:rPr>
+              <w:t xml:space="preserve">3a1: Hệ thống hiển thị </w:t>
+            </w:r>
+            <w:r>
+              <w:rPr>
+                <w:rFonts w:ascii="Times New Roman" w:eastAsia="Times New Roman" w:hAnsi="Times New Roman" w:cs="Times New Roman"/>
+                <w:sz w:val="28"/>
+                <w:szCs w:val="28"/>
+              </w:rPr>
+              <w:t>xem trước dữ liệu của file</w:t>
             </w:r>
           </w:p>
         </w:tc>
@@ -21368,6 +21337,7 @@
                 <w:sz w:val="28"/>
                 <w:szCs w:val="28"/>
               </w:rPr>
+              <w:lastRenderedPageBreak/>
               <w:t>Luồng sự kiện</w:t>
             </w:r>
           </w:p>

</xml_diff>

<commit_message>
Ánh 11:37 1/1/2021 xong activity
</commit_message>
<xml_diff>
--- a/BaoCao_/Dac_ta_NgocAnh.docx
+++ b/BaoCao_/Dac_ta_NgocAnh.docx
@@ -1457,6 +1457,15 @@
               </w:rPr>
               <w:t>Hệ thống hiển thị textbox trong đó có tất cả thông tin điểm cũ</w:t>
             </w:r>
+            <w:r>
+              <w:rPr>
+                <w:rFonts w:ascii="Times New Roman" w:eastAsia="Times New Roman" w:hAnsi="Times New Roman" w:cs="Times New Roman"/>
+                <w:color w:val="000000"/>
+                <w:sz w:val="28"/>
+                <w:szCs w:val="28"/>
+              </w:rPr>
+              <w:t>, lớp, môn, tên học sinh</w:t>
+            </w:r>
           </w:p>
         </w:tc>
       </w:tr>
@@ -1761,18 +1770,19 @@
             <w:pPr>
               <w:rPr>
                 <w:rFonts w:ascii="Times New Roman" w:eastAsia="Times New Roman" w:hAnsi="Times New Roman" w:cs="Times New Roman"/>
-                <w:sz w:val="28"/>
-                <w:szCs w:val="28"/>
-              </w:rPr>
-            </w:pPr>
-            <w:r>
-              <w:rPr>
-                <w:rFonts w:ascii="Times New Roman" w:eastAsia="Times New Roman" w:hAnsi="Times New Roman" w:cs="Times New Roman"/>
-                <w:color w:val="000000"/>
-                <w:sz w:val="28"/>
-                <w:szCs w:val="28"/>
-              </w:rPr>
-              <w:t xml:space="preserve">Hệ thống cập nhật thông tin mới lên Database </w:t>
+                <w:color w:val="000000"/>
+                <w:sz w:val="28"/>
+                <w:szCs w:val="28"/>
+              </w:rPr>
+            </w:pPr>
+            <w:r>
+              <w:rPr>
+                <w:rFonts w:ascii="Times New Roman" w:eastAsia="Times New Roman" w:hAnsi="Times New Roman" w:cs="Times New Roman"/>
+                <w:color w:val="000000"/>
+                <w:sz w:val="28"/>
+                <w:szCs w:val="28"/>
+              </w:rPr>
+              <w:t>Hệ thống kiểm tra thông tin cùa form</w:t>
             </w:r>
           </w:p>
         </w:tc>
@@ -1872,7 +1882,7 @@
                 <w:sz w:val="28"/>
                 <w:szCs w:val="28"/>
               </w:rPr>
-              <w:t>Hệ thống hiển thị thông báo thông tin chỉnh sửa thành công</w:t>
+              <w:t xml:space="preserve">Hệ thống cập nhật thông tin mới lên Database </w:t>
             </w:r>
           </w:p>
         </w:tc>
@@ -1968,10 +1978,11 @@
             <w:r>
               <w:rPr>
                 <w:rFonts w:ascii="Times New Roman" w:eastAsia="Times New Roman" w:hAnsi="Times New Roman" w:cs="Times New Roman"/>
-                <w:sz w:val="28"/>
-                <w:szCs w:val="28"/>
-              </w:rPr>
-              <w:t>Use case kết thúc</w:t>
+                <w:color w:val="000000"/>
+                <w:sz w:val="28"/>
+                <w:szCs w:val="28"/>
+              </w:rPr>
+              <w:t>Hệ thống hiển thị thông báo thông tin chỉnh sửa thành công</w:t>
             </w:r>
           </w:p>
         </w:tc>
@@ -1995,25 +2006,15 @@
               <w:bottom w:w="100" w:type="dxa"/>
               <w:right w:w="100" w:type="dxa"/>
             </w:tcMar>
-            <w:hideMark/>
-          </w:tcPr>
-          <w:p>
-            <w:pPr>
-              <w:rPr>
-                <w:rFonts w:ascii="Times New Roman" w:eastAsia="Times New Roman" w:hAnsi="Times New Roman" w:cs="Times New Roman"/>
-                <w:sz w:val="28"/>
-                <w:szCs w:val="28"/>
-              </w:rPr>
-            </w:pPr>
-            <w:r>
-              <w:rPr>
-                <w:rFonts w:ascii="Times New Roman" w:eastAsia="Times New Roman" w:hAnsi="Times New Roman" w:cs="Times New Roman"/>
-                <w:color w:val="000000"/>
-                <w:sz w:val="28"/>
-                <w:szCs w:val="28"/>
-              </w:rPr>
-              <w:t>Luồng thay thế</w:t>
-            </w:r>
+          </w:tcPr>
+          <w:p>
+            <w:pPr>
+              <w:rPr>
+                <w:rFonts w:ascii="Times New Roman" w:eastAsia="Times New Roman" w:hAnsi="Times New Roman" w:cs="Times New Roman"/>
+                <w:sz w:val="28"/>
+                <w:szCs w:val="28"/>
+              </w:rPr>
+            </w:pPr>
           </w:p>
         </w:tc>
         <w:tc>
@@ -2031,24 +2032,22 @@
               <w:bottom w:w="100" w:type="dxa"/>
               <w:right w:w="100" w:type="dxa"/>
             </w:tcMar>
-            <w:hideMark/>
-          </w:tcPr>
-          <w:p>
-            <w:pPr>
-              <w:rPr>
-                <w:rFonts w:ascii="Times New Roman" w:eastAsia="Times New Roman" w:hAnsi="Times New Roman" w:cs="Times New Roman"/>
-                <w:sz w:val="28"/>
-                <w:szCs w:val="28"/>
-              </w:rPr>
-            </w:pPr>
-            <w:r>
-              <w:rPr>
-                <w:rFonts w:ascii="Times New Roman" w:eastAsia="Times New Roman" w:hAnsi="Times New Roman" w:cs="Times New Roman"/>
-                <w:color w:val="000000"/>
-                <w:sz w:val="28"/>
-                <w:szCs w:val="28"/>
-              </w:rPr>
-              <w:t>Bước</w:t>
+          </w:tcPr>
+          <w:p>
+            <w:pPr>
+              <w:rPr>
+                <w:rFonts w:ascii="Times New Roman" w:eastAsia="Times New Roman" w:hAnsi="Times New Roman" w:cs="Times New Roman"/>
+                <w:sz w:val="28"/>
+                <w:szCs w:val="28"/>
+              </w:rPr>
+            </w:pPr>
+            <w:r>
+              <w:rPr>
+                <w:rFonts w:ascii="Times New Roman" w:eastAsia="Times New Roman" w:hAnsi="Times New Roman" w:cs="Times New Roman"/>
+                <w:sz w:val="28"/>
+                <w:szCs w:val="28"/>
+              </w:rPr>
+              <w:t>8</w:t>
             </w:r>
           </w:p>
         </w:tc>
@@ -2067,24 +2066,22 @@
               <w:bottom w:w="100" w:type="dxa"/>
               <w:right w:w="100" w:type="dxa"/>
             </w:tcMar>
-            <w:hideMark/>
-          </w:tcPr>
-          <w:p>
-            <w:pPr>
-              <w:rPr>
-                <w:rFonts w:ascii="Times New Roman" w:eastAsia="Times New Roman" w:hAnsi="Times New Roman" w:cs="Times New Roman"/>
-                <w:sz w:val="28"/>
-                <w:szCs w:val="28"/>
-              </w:rPr>
-            </w:pPr>
-            <w:r>
-              <w:rPr>
-                <w:rFonts w:ascii="Times New Roman" w:eastAsia="Times New Roman" w:hAnsi="Times New Roman" w:cs="Times New Roman"/>
-                <w:color w:val="000000"/>
-                <w:sz w:val="28"/>
-                <w:szCs w:val="28"/>
-              </w:rPr>
-              <w:t>Hành động</w:t>
+          </w:tcPr>
+          <w:p>
+            <w:pPr>
+              <w:rPr>
+                <w:rFonts w:ascii="Times New Roman" w:eastAsia="Times New Roman" w:hAnsi="Times New Roman" w:cs="Times New Roman"/>
+                <w:sz w:val="28"/>
+                <w:szCs w:val="28"/>
+              </w:rPr>
+            </w:pPr>
+            <w:r>
+              <w:rPr>
+                <w:rFonts w:ascii="Times New Roman" w:eastAsia="Times New Roman" w:hAnsi="Times New Roman" w:cs="Times New Roman"/>
+                <w:sz w:val="28"/>
+                <w:szCs w:val="28"/>
+              </w:rPr>
+              <w:t>Use case kết thúc</w:t>
             </w:r>
           </w:p>
         </w:tc>
@@ -2108,16 +2105,25 @@
               <w:bottom w:w="100" w:type="dxa"/>
               <w:right w:w="100" w:type="dxa"/>
             </w:tcMar>
-          </w:tcPr>
-          <w:p>
-            <w:pPr>
-              <w:rPr>
-                <w:rFonts w:ascii="Times New Roman" w:eastAsia="Times New Roman" w:hAnsi="Times New Roman" w:cs="Times New Roman"/>
-                <w:color w:val="000000"/>
-                <w:sz w:val="28"/>
-                <w:szCs w:val="28"/>
-              </w:rPr>
-            </w:pPr>
+            <w:hideMark/>
+          </w:tcPr>
+          <w:p>
+            <w:pPr>
+              <w:rPr>
+                <w:rFonts w:ascii="Times New Roman" w:eastAsia="Times New Roman" w:hAnsi="Times New Roman" w:cs="Times New Roman"/>
+                <w:sz w:val="28"/>
+                <w:szCs w:val="28"/>
+              </w:rPr>
+            </w:pPr>
+            <w:r>
+              <w:rPr>
+                <w:rFonts w:ascii="Times New Roman" w:eastAsia="Times New Roman" w:hAnsi="Times New Roman" w:cs="Times New Roman"/>
+                <w:color w:val="000000"/>
+                <w:sz w:val="28"/>
+                <w:szCs w:val="28"/>
+              </w:rPr>
+              <w:t>Luồng thay thế</w:t>
+            </w:r>
           </w:p>
         </w:tc>
         <w:tc>
@@ -2135,24 +2141,24 @@
               <w:bottom w:w="100" w:type="dxa"/>
               <w:right w:w="100" w:type="dxa"/>
             </w:tcMar>
-          </w:tcPr>
-          <w:p>
-            <w:pPr>
-              <w:rPr>
-                <w:rFonts w:ascii="Times New Roman" w:eastAsia="Times New Roman" w:hAnsi="Times New Roman" w:cs="Times New Roman"/>
-                <w:color w:val="000000"/>
-                <w:sz w:val="28"/>
-                <w:szCs w:val="28"/>
-              </w:rPr>
-            </w:pPr>
-            <w:r>
-              <w:rPr>
-                <w:rFonts w:ascii="Times New Roman" w:eastAsia="Times New Roman" w:hAnsi="Times New Roman" w:cs="Times New Roman"/>
-                <w:color w:val="000000"/>
-                <w:sz w:val="28"/>
-                <w:szCs w:val="28"/>
-              </w:rPr>
-              <w:t>4a</w:t>
+            <w:hideMark/>
+          </w:tcPr>
+          <w:p>
+            <w:pPr>
+              <w:rPr>
+                <w:rFonts w:ascii="Times New Roman" w:eastAsia="Times New Roman" w:hAnsi="Times New Roman" w:cs="Times New Roman"/>
+                <w:sz w:val="28"/>
+                <w:szCs w:val="28"/>
+              </w:rPr>
+            </w:pPr>
+            <w:r>
+              <w:rPr>
+                <w:rFonts w:ascii="Times New Roman" w:eastAsia="Times New Roman" w:hAnsi="Times New Roman" w:cs="Times New Roman"/>
+                <w:color w:val="000000"/>
+                <w:sz w:val="28"/>
+                <w:szCs w:val="28"/>
+              </w:rPr>
+              <w:t>Bước</w:t>
             </w:r>
           </w:p>
         </w:tc>
@@ -2171,79 +2177,24 @@
               <w:bottom w:w="100" w:type="dxa"/>
               <w:right w:w="100" w:type="dxa"/>
             </w:tcMar>
-          </w:tcPr>
-          <w:p>
-            <w:pPr>
-              <w:rPr>
-                <w:rFonts w:ascii="Times New Roman" w:eastAsia="Times New Roman" w:hAnsi="Times New Roman" w:cs="Times New Roman"/>
-                <w:color w:val="000000"/>
-                <w:sz w:val="28"/>
-                <w:szCs w:val="28"/>
-              </w:rPr>
-            </w:pPr>
-            <w:r>
-              <w:rPr>
-                <w:rFonts w:ascii="Times New Roman" w:eastAsia="Times New Roman" w:hAnsi="Times New Roman" w:cs="Times New Roman"/>
-                <w:color w:val="000000"/>
-                <w:sz w:val="28"/>
-                <w:szCs w:val="28"/>
-              </w:rPr>
-              <w:t>Giáo viên không muốn sửa điểm nhấn nút hủy:</w:t>
-            </w:r>
-          </w:p>
-          <w:p>
-            <w:pPr>
-              <w:rPr>
-                <w:rFonts w:ascii="Times New Roman" w:eastAsia="Times New Roman" w:hAnsi="Times New Roman" w:cs="Times New Roman"/>
-                <w:color w:val="000000"/>
-                <w:sz w:val="28"/>
-                <w:szCs w:val="28"/>
-              </w:rPr>
-            </w:pPr>
-            <w:r>
-              <w:rPr>
-                <w:rFonts w:ascii="Times New Roman" w:eastAsia="Times New Roman" w:hAnsi="Times New Roman" w:cs="Times New Roman"/>
-                <w:color w:val="000000"/>
-                <w:sz w:val="28"/>
-                <w:szCs w:val="28"/>
-              </w:rPr>
-              <w:t>4a1:</w:t>
-            </w:r>
-            <w:r>
-              <w:rPr>
-                <w:rFonts w:ascii="Times New Roman" w:eastAsia="Times New Roman" w:hAnsi="Times New Roman" w:cs="Times New Roman"/>
-                <w:color w:val="000000"/>
-                <w:sz w:val="28"/>
-                <w:szCs w:val="28"/>
-              </w:rPr>
-              <w:t xml:space="preserve"> Hệ thống trở về trạng thái ban đầu khi chưa </w:t>
-            </w:r>
-            <w:r>
-              <w:rPr>
-                <w:rFonts w:ascii="Times New Roman" w:eastAsia="Times New Roman" w:hAnsi="Times New Roman" w:cs="Times New Roman"/>
-                <w:color w:val="000000"/>
-                <w:sz w:val="28"/>
-                <w:szCs w:val="28"/>
-              </w:rPr>
-              <w:t>sửa</w:t>
-            </w:r>
-            <w:r>
-              <w:rPr>
-                <w:rFonts w:ascii="Times New Roman" w:eastAsia="Times New Roman" w:hAnsi="Times New Roman" w:cs="Times New Roman"/>
-                <w:color w:val="000000"/>
-                <w:sz w:val="28"/>
-                <w:szCs w:val="28"/>
-              </w:rPr>
-              <w:t xml:space="preserve"> </w:t>
-            </w:r>
-            <w:r>
-              <w:rPr>
-                <w:rFonts w:ascii="Times New Roman" w:eastAsia="Times New Roman" w:hAnsi="Times New Roman" w:cs="Times New Roman"/>
-                <w:color w:val="000000"/>
-                <w:sz w:val="28"/>
-                <w:szCs w:val="28"/>
-              </w:rPr>
-              <w:t>điểm</w:t>
+            <w:hideMark/>
+          </w:tcPr>
+          <w:p>
+            <w:pPr>
+              <w:rPr>
+                <w:rFonts w:ascii="Times New Roman" w:eastAsia="Times New Roman" w:hAnsi="Times New Roman" w:cs="Times New Roman"/>
+                <w:sz w:val="28"/>
+                <w:szCs w:val="28"/>
+              </w:rPr>
+            </w:pPr>
+            <w:r>
+              <w:rPr>
+                <w:rFonts w:ascii="Times New Roman" w:eastAsia="Times New Roman" w:hAnsi="Times New Roman" w:cs="Times New Roman"/>
+                <w:color w:val="000000"/>
+                <w:sz w:val="28"/>
+                <w:szCs w:val="28"/>
+              </w:rPr>
+              <w:t>Hành động</w:t>
             </w:r>
           </w:p>
         </w:tc>
@@ -2267,12 +2218,12 @@
               <w:bottom w:w="100" w:type="dxa"/>
               <w:right w:w="100" w:type="dxa"/>
             </w:tcMar>
-            <w:hideMark/>
-          </w:tcPr>
-          <w:p>
-            <w:pPr>
-              <w:rPr>
-                <w:rFonts w:ascii="Times New Roman" w:eastAsia="Times New Roman" w:hAnsi="Times New Roman" w:cs="Times New Roman"/>
+          </w:tcPr>
+          <w:p>
+            <w:pPr>
+              <w:rPr>
+                <w:rFonts w:ascii="Times New Roman" w:eastAsia="Times New Roman" w:hAnsi="Times New Roman" w:cs="Times New Roman"/>
+                <w:color w:val="000000"/>
                 <w:sz w:val="28"/>
                 <w:szCs w:val="28"/>
               </w:rPr>
@@ -2294,23 +2245,182 @@
               <w:bottom w:w="100" w:type="dxa"/>
               <w:right w:w="100" w:type="dxa"/>
             </w:tcMar>
-            <w:hideMark/>
-          </w:tcPr>
-          <w:p>
-            <w:pPr>
-              <w:rPr>
-                <w:rFonts w:ascii="Times New Roman" w:eastAsia="Times New Roman" w:hAnsi="Times New Roman" w:cs="Times New Roman"/>
-                <w:sz w:val="28"/>
-                <w:szCs w:val="28"/>
-              </w:rPr>
-            </w:pPr>
-            <w:r>
-              <w:rPr>
-                <w:rFonts w:ascii="Times New Roman" w:eastAsia="Times New Roman" w:hAnsi="Times New Roman" w:cs="Times New Roman"/>
-                <w:sz w:val="28"/>
-                <w:szCs w:val="28"/>
-              </w:rPr>
-              <w:t>6</w:t>
+          </w:tcPr>
+          <w:p>
+            <w:pPr>
+              <w:rPr>
+                <w:rFonts w:ascii="Times New Roman" w:eastAsia="Times New Roman" w:hAnsi="Times New Roman" w:cs="Times New Roman"/>
+                <w:color w:val="000000"/>
+                <w:sz w:val="28"/>
+                <w:szCs w:val="28"/>
+              </w:rPr>
+            </w:pPr>
+            <w:r>
+              <w:rPr>
+                <w:rFonts w:ascii="Times New Roman" w:eastAsia="Times New Roman" w:hAnsi="Times New Roman" w:cs="Times New Roman"/>
+                <w:color w:val="000000"/>
+                <w:sz w:val="28"/>
+                <w:szCs w:val="28"/>
+              </w:rPr>
+              <w:t>4a</w:t>
+            </w:r>
+          </w:p>
+        </w:tc>
+        <w:tc>
+          <w:tcPr>
+            <w:tcW w:w="5310" w:type="dxa"/>
+            <w:tcBorders>
+              <w:top w:val="single" w:sz="8" w:space="0" w:color="000000"/>
+              <w:left w:val="single" w:sz="8" w:space="0" w:color="000000"/>
+              <w:bottom w:val="single" w:sz="8" w:space="0" w:color="000000"/>
+              <w:right w:val="single" w:sz="8" w:space="0" w:color="000000"/>
+            </w:tcBorders>
+            <w:tcMar>
+              <w:top w:w="100" w:type="dxa"/>
+              <w:left w:w="100" w:type="dxa"/>
+              <w:bottom w:w="100" w:type="dxa"/>
+              <w:right w:w="100" w:type="dxa"/>
+            </w:tcMar>
+          </w:tcPr>
+          <w:p>
+            <w:pPr>
+              <w:rPr>
+                <w:rFonts w:ascii="Times New Roman" w:eastAsia="Times New Roman" w:hAnsi="Times New Roman" w:cs="Times New Roman"/>
+                <w:color w:val="000000"/>
+                <w:sz w:val="28"/>
+                <w:szCs w:val="28"/>
+              </w:rPr>
+            </w:pPr>
+            <w:r>
+              <w:rPr>
+                <w:rFonts w:ascii="Times New Roman" w:eastAsia="Times New Roman" w:hAnsi="Times New Roman" w:cs="Times New Roman"/>
+                <w:color w:val="000000"/>
+                <w:sz w:val="28"/>
+                <w:szCs w:val="28"/>
+              </w:rPr>
+              <w:t>Giáo viên không muốn sửa điểm nhấn nút hủy:</w:t>
+            </w:r>
+          </w:p>
+          <w:p>
+            <w:pPr>
+              <w:rPr>
+                <w:rFonts w:ascii="Times New Roman" w:eastAsia="Times New Roman" w:hAnsi="Times New Roman" w:cs="Times New Roman"/>
+                <w:color w:val="000000"/>
+                <w:sz w:val="28"/>
+                <w:szCs w:val="28"/>
+              </w:rPr>
+            </w:pPr>
+            <w:r>
+              <w:rPr>
+                <w:rFonts w:ascii="Times New Roman" w:eastAsia="Times New Roman" w:hAnsi="Times New Roman" w:cs="Times New Roman"/>
+                <w:color w:val="000000"/>
+                <w:sz w:val="28"/>
+                <w:szCs w:val="28"/>
+              </w:rPr>
+              <w:t>4a1:</w:t>
+            </w:r>
+            <w:r>
+              <w:rPr>
+                <w:rFonts w:ascii="Times New Roman" w:eastAsia="Times New Roman" w:hAnsi="Times New Roman" w:cs="Times New Roman"/>
+                <w:color w:val="000000"/>
+                <w:sz w:val="28"/>
+                <w:szCs w:val="28"/>
+              </w:rPr>
+              <w:t xml:space="preserve"> Hệ thống trở về trạng thái ban đầu khi chưa </w:t>
+            </w:r>
+            <w:r>
+              <w:rPr>
+                <w:rFonts w:ascii="Times New Roman" w:eastAsia="Times New Roman" w:hAnsi="Times New Roman" w:cs="Times New Roman"/>
+                <w:color w:val="000000"/>
+                <w:sz w:val="28"/>
+                <w:szCs w:val="28"/>
+              </w:rPr>
+              <w:t>sửa</w:t>
+            </w:r>
+            <w:r>
+              <w:rPr>
+                <w:rFonts w:ascii="Times New Roman" w:eastAsia="Times New Roman" w:hAnsi="Times New Roman" w:cs="Times New Roman"/>
+                <w:color w:val="000000"/>
+                <w:sz w:val="28"/>
+                <w:szCs w:val="28"/>
+              </w:rPr>
+              <w:t xml:space="preserve"> </w:t>
+            </w:r>
+            <w:r>
+              <w:rPr>
+                <w:rFonts w:ascii="Times New Roman" w:eastAsia="Times New Roman" w:hAnsi="Times New Roman" w:cs="Times New Roman"/>
+                <w:color w:val="000000"/>
+                <w:sz w:val="28"/>
+                <w:szCs w:val="28"/>
+              </w:rPr>
+              <w:t>điểm</w:t>
+            </w:r>
+          </w:p>
+        </w:tc>
+      </w:tr>
+      <w:tr>
+        <w:trPr>
+          <w:trHeight w:val="262"/>
+        </w:trPr>
+        <w:tc>
+          <w:tcPr>
+            <w:tcW w:w="0" w:type="auto"/>
+            <w:tcBorders>
+              <w:top w:val="single" w:sz="8" w:space="0" w:color="000000"/>
+              <w:left w:val="single" w:sz="8" w:space="0" w:color="000000"/>
+              <w:bottom w:val="single" w:sz="8" w:space="0" w:color="000000"/>
+              <w:right w:val="single" w:sz="8" w:space="0" w:color="000000"/>
+            </w:tcBorders>
+            <w:tcMar>
+              <w:top w:w="100" w:type="dxa"/>
+              <w:left w:w="100" w:type="dxa"/>
+              <w:bottom w:w="100" w:type="dxa"/>
+              <w:right w:w="100" w:type="dxa"/>
+            </w:tcMar>
+            <w:hideMark/>
+          </w:tcPr>
+          <w:p>
+            <w:pPr>
+              <w:rPr>
+                <w:rFonts w:ascii="Times New Roman" w:eastAsia="Times New Roman" w:hAnsi="Times New Roman" w:cs="Times New Roman"/>
+                <w:sz w:val="28"/>
+                <w:szCs w:val="28"/>
+              </w:rPr>
+            </w:pPr>
+          </w:p>
+        </w:tc>
+        <w:tc>
+          <w:tcPr>
+            <w:tcW w:w="1977" w:type="dxa"/>
+            <w:tcBorders>
+              <w:top w:val="single" w:sz="8" w:space="0" w:color="000000"/>
+              <w:left w:val="single" w:sz="8" w:space="0" w:color="000000"/>
+              <w:bottom w:val="single" w:sz="8" w:space="0" w:color="000000"/>
+              <w:right w:val="single" w:sz="8" w:space="0" w:color="000000"/>
+            </w:tcBorders>
+            <w:tcMar>
+              <w:top w:w="100" w:type="dxa"/>
+              <w:left w:w="100" w:type="dxa"/>
+              <w:bottom w:w="100" w:type="dxa"/>
+              <w:right w:w="100" w:type="dxa"/>
+            </w:tcMar>
+            <w:hideMark/>
+          </w:tcPr>
+          <w:p>
+            <w:pPr>
+              <w:rPr>
+                <w:rFonts w:ascii="Times New Roman" w:eastAsia="Times New Roman" w:hAnsi="Times New Roman" w:cs="Times New Roman"/>
+                <w:sz w:val="28"/>
+                <w:szCs w:val="28"/>
+              </w:rPr>
+            </w:pPr>
+            <w:r>
+              <w:rPr>
+                <w:rFonts w:ascii="Times New Roman" w:eastAsia="Times New Roman" w:hAnsi="Times New Roman" w:cs="Times New Roman"/>
+                <w:sz w:val="28"/>
+                <w:szCs w:val="28"/>
+              </w:rPr>
+              <w:t>7</w:t>
             </w:r>
             <w:r>
               <w:rPr>
@@ -2386,7 +2496,7 @@
                 <w:sz w:val="28"/>
                 <w:szCs w:val="28"/>
               </w:rPr>
-              <w:t>6</w:t>
+              <w:t>7</w:t>
             </w:r>
             <w:r>
               <w:rPr>
@@ -9586,18 +9696,19 @@
             <w:pPr>
               <w:rPr>
                 <w:rFonts w:ascii="Times New Roman" w:eastAsia="Times New Roman" w:hAnsi="Times New Roman" w:cs="Times New Roman"/>
-                <w:sz w:val="28"/>
-                <w:szCs w:val="28"/>
-              </w:rPr>
-            </w:pPr>
-            <w:r>
-              <w:rPr>
-                <w:rFonts w:ascii="Times New Roman" w:eastAsia="Times New Roman" w:hAnsi="Times New Roman" w:cs="Times New Roman"/>
-                <w:color w:val="000000"/>
-                <w:sz w:val="28"/>
-                <w:szCs w:val="28"/>
-              </w:rPr>
-              <w:t xml:space="preserve">Hệ thống cập nhật thông tin mới lên Database </w:t>
+                <w:color w:val="000000"/>
+                <w:sz w:val="28"/>
+                <w:szCs w:val="28"/>
+              </w:rPr>
+            </w:pPr>
+            <w:r>
+              <w:rPr>
+                <w:rFonts w:ascii="Times New Roman" w:eastAsia="Times New Roman" w:hAnsi="Times New Roman" w:cs="Times New Roman"/>
+                <w:color w:val="000000"/>
+                <w:sz w:val="28"/>
+                <w:szCs w:val="28"/>
+              </w:rPr>
+              <w:t>Hệ thống kiểm tra thông tin của form</w:t>
             </w:r>
           </w:p>
         </w:tc>
@@ -9697,7 +9808,7 @@
                 <w:sz w:val="28"/>
                 <w:szCs w:val="28"/>
               </w:rPr>
-              <w:t>Hệ thống hiển thị thông báo thêm tài khoản thành công</w:t>
+              <w:t xml:space="preserve">Hệ thống cập nhật thông tin mới lên Database </w:t>
             </w:r>
           </w:p>
         </w:tc>
@@ -9793,10 +9904,11 @@
             <w:r>
               <w:rPr>
                 <w:rFonts w:ascii="Times New Roman" w:eastAsia="Times New Roman" w:hAnsi="Times New Roman" w:cs="Times New Roman"/>
-                <w:sz w:val="28"/>
-                <w:szCs w:val="28"/>
-              </w:rPr>
-              <w:t>Use case kết thúc</w:t>
+                <w:color w:val="000000"/>
+                <w:sz w:val="28"/>
+                <w:szCs w:val="28"/>
+              </w:rPr>
+              <w:t>Hệ thống hiển thị thông báo thêm tài khoản thành công</w:t>
             </w:r>
           </w:p>
         </w:tc>
@@ -9820,25 +9932,15 @@
               <w:bottom w:w="100" w:type="dxa"/>
               <w:right w:w="100" w:type="dxa"/>
             </w:tcMar>
-            <w:hideMark/>
-          </w:tcPr>
-          <w:p>
-            <w:pPr>
-              <w:rPr>
-                <w:rFonts w:ascii="Times New Roman" w:eastAsia="Times New Roman" w:hAnsi="Times New Roman" w:cs="Times New Roman"/>
-                <w:sz w:val="28"/>
-                <w:szCs w:val="28"/>
-              </w:rPr>
-            </w:pPr>
-            <w:r>
-              <w:rPr>
-                <w:rFonts w:ascii="Times New Roman" w:eastAsia="Times New Roman" w:hAnsi="Times New Roman" w:cs="Times New Roman"/>
-                <w:color w:val="000000"/>
-                <w:sz w:val="28"/>
-                <w:szCs w:val="28"/>
-              </w:rPr>
-              <w:t>Luồng thay thế</w:t>
-            </w:r>
+          </w:tcPr>
+          <w:p>
+            <w:pPr>
+              <w:rPr>
+                <w:rFonts w:ascii="Times New Roman" w:eastAsia="Times New Roman" w:hAnsi="Times New Roman" w:cs="Times New Roman"/>
+                <w:sz w:val="28"/>
+                <w:szCs w:val="28"/>
+              </w:rPr>
+            </w:pPr>
           </w:p>
         </w:tc>
         <w:tc>
@@ -9856,24 +9958,22 @@
               <w:bottom w:w="100" w:type="dxa"/>
               <w:right w:w="100" w:type="dxa"/>
             </w:tcMar>
-            <w:hideMark/>
-          </w:tcPr>
-          <w:p>
-            <w:pPr>
-              <w:rPr>
-                <w:rFonts w:ascii="Times New Roman" w:eastAsia="Times New Roman" w:hAnsi="Times New Roman" w:cs="Times New Roman"/>
-                <w:sz w:val="28"/>
-                <w:szCs w:val="28"/>
-              </w:rPr>
-            </w:pPr>
-            <w:r>
-              <w:rPr>
-                <w:rFonts w:ascii="Times New Roman" w:eastAsia="Times New Roman" w:hAnsi="Times New Roman" w:cs="Times New Roman"/>
-                <w:color w:val="000000"/>
-                <w:sz w:val="28"/>
-                <w:szCs w:val="28"/>
-              </w:rPr>
-              <w:t>Bước</w:t>
+          </w:tcPr>
+          <w:p>
+            <w:pPr>
+              <w:rPr>
+                <w:rFonts w:ascii="Times New Roman" w:eastAsia="Times New Roman" w:hAnsi="Times New Roman" w:cs="Times New Roman"/>
+                <w:sz w:val="28"/>
+                <w:szCs w:val="28"/>
+              </w:rPr>
+            </w:pPr>
+            <w:r>
+              <w:rPr>
+                <w:rFonts w:ascii="Times New Roman" w:eastAsia="Times New Roman" w:hAnsi="Times New Roman" w:cs="Times New Roman"/>
+                <w:sz w:val="28"/>
+                <w:szCs w:val="28"/>
+              </w:rPr>
+              <w:t>8</w:t>
             </w:r>
           </w:p>
         </w:tc>
@@ -9892,24 +9992,22 @@
               <w:bottom w:w="100" w:type="dxa"/>
               <w:right w:w="100" w:type="dxa"/>
             </w:tcMar>
-            <w:hideMark/>
-          </w:tcPr>
-          <w:p>
-            <w:pPr>
-              <w:rPr>
-                <w:rFonts w:ascii="Times New Roman" w:eastAsia="Times New Roman" w:hAnsi="Times New Roman" w:cs="Times New Roman"/>
-                <w:sz w:val="28"/>
-                <w:szCs w:val="28"/>
-              </w:rPr>
-            </w:pPr>
-            <w:r>
-              <w:rPr>
-                <w:rFonts w:ascii="Times New Roman" w:eastAsia="Times New Roman" w:hAnsi="Times New Roman" w:cs="Times New Roman"/>
-                <w:color w:val="000000"/>
-                <w:sz w:val="28"/>
-                <w:szCs w:val="28"/>
-              </w:rPr>
-              <w:t>Hành động</w:t>
+          </w:tcPr>
+          <w:p>
+            <w:pPr>
+              <w:rPr>
+                <w:rFonts w:ascii="Times New Roman" w:eastAsia="Times New Roman" w:hAnsi="Times New Roman" w:cs="Times New Roman"/>
+                <w:sz w:val="28"/>
+                <w:szCs w:val="28"/>
+              </w:rPr>
+            </w:pPr>
+            <w:r>
+              <w:rPr>
+                <w:rFonts w:ascii="Times New Roman" w:eastAsia="Times New Roman" w:hAnsi="Times New Roman" w:cs="Times New Roman"/>
+                <w:sz w:val="28"/>
+                <w:szCs w:val="28"/>
+              </w:rPr>
+              <w:t>Use case kết thúc</w:t>
             </w:r>
           </w:p>
         </w:tc>
@@ -9933,16 +10031,25 @@
               <w:bottom w:w="100" w:type="dxa"/>
               <w:right w:w="100" w:type="dxa"/>
             </w:tcMar>
-          </w:tcPr>
-          <w:p>
-            <w:pPr>
-              <w:rPr>
-                <w:rFonts w:ascii="Times New Roman" w:eastAsia="Times New Roman" w:hAnsi="Times New Roman" w:cs="Times New Roman"/>
-                <w:color w:val="000000"/>
-                <w:sz w:val="28"/>
-                <w:szCs w:val="28"/>
-              </w:rPr>
-            </w:pPr>
+            <w:hideMark/>
+          </w:tcPr>
+          <w:p>
+            <w:pPr>
+              <w:rPr>
+                <w:rFonts w:ascii="Times New Roman" w:eastAsia="Times New Roman" w:hAnsi="Times New Roman" w:cs="Times New Roman"/>
+                <w:sz w:val="28"/>
+                <w:szCs w:val="28"/>
+              </w:rPr>
+            </w:pPr>
+            <w:r>
+              <w:rPr>
+                <w:rFonts w:ascii="Times New Roman" w:eastAsia="Times New Roman" w:hAnsi="Times New Roman" w:cs="Times New Roman"/>
+                <w:color w:val="000000"/>
+                <w:sz w:val="28"/>
+                <w:szCs w:val="28"/>
+              </w:rPr>
+              <w:t>Luồng thay thế</w:t>
+            </w:r>
           </w:p>
         </w:tc>
         <w:tc>
@@ -9960,33 +10067,24 @@
               <w:bottom w:w="100" w:type="dxa"/>
               <w:right w:w="100" w:type="dxa"/>
             </w:tcMar>
-          </w:tcPr>
-          <w:p>
-            <w:pPr>
-              <w:rPr>
-                <w:rFonts w:ascii="Times New Roman" w:eastAsia="Times New Roman" w:hAnsi="Times New Roman" w:cs="Times New Roman"/>
-                <w:color w:val="000000"/>
-                <w:sz w:val="28"/>
-                <w:szCs w:val="28"/>
-              </w:rPr>
-            </w:pPr>
-            <w:r>
-              <w:rPr>
-                <w:rFonts w:ascii="Times New Roman" w:eastAsia="Times New Roman" w:hAnsi="Times New Roman" w:cs="Times New Roman"/>
-                <w:color w:val="000000"/>
-                <w:sz w:val="28"/>
-                <w:szCs w:val="28"/>
-              </w:rPr>
-              <w:t>4</w:t>
-            </w:r>
-            <w:r>
-              <w:rPr>
-                <w:rFonts w:ascii="Times New Roman" w:eastAsia="Times New Roman" w:hAnsi="Times New Roman" w:cs="Times New Roman"/>
-                <w:color w:val="000000"/>
-                <w:sz w:val="28"/>
-                <w:szCs w:val="28"/>
-              </w:rPr>
-              <w:t>a</w:t>
+            <w:hideMark/>
+          </w:tcPr>
+          <w:p>
+            <w:pPr>
+              <w:rPr>
+                <w:rFonts w:ascii="Times New Roman" w:eastAsia="Times New Roman" w:hAnsi="Times New Roman" w:cs="Times New Roman"/>
+                <w:sz w:val="28"/>
+                <w:szCs w:val="28"/>
+              </w:rPr>
+            </w:pPr>
+            <w:r>
+              <w:rPr>
+                <w:rFonts w:ascii="Times New Roman" w:eastAsia="Times New Roman" w:hAnsi="Times New Roman" w:cs="Times New Roman"/>
+                <w:color w:val="000000"/>
+                <w:sz w:val="28"/>
+                <w:szCs w:val="28"/>
+              </w:rPr>
+              <w:t>Bước</w:t>
             </w:r>
           </w:p>
         </w:tc>
@@ -10005,61 +10103,24 @@
               <w:bottom w:w="100" w:type="dxa"/>
               <w:right w:w="100" w:type="dxa"/>
             </w:tcMar>
-          </w:tcPr>
-          <w:p>
-            <w:pPr>
-              <w:rPr>
-                <w:rFonts w:ascii="Times New Roman" w:eastAsia="Times New Roman" w:hAnsi="Times New Roman" w:cs="Times New Roman"/>
-                <w:color w:val="000000"/>
-                <w:sz w:val="28"/>
-                <w:szCs w:val="28"/>
-              </w:rPr>
-            </w:pPr>
-            <w:r>
-              <w:rPr>
-                <w:rFonts w:ascii="Times New Roman" w:eastAsia="Times New Roman" w:hAnsi="Times New Roman" w:cs="Times New Roman"/>
-                <w:color w:val="000000"/>
-                <w:sz w:val="28"/>
-                <w:szCs w:val="28"/>
-              </w:rPr>
-              <w:t>Quản trị viên không muốn thêm tài khoản mới nhấn nút Hủy</w:t>
-            </w:r>
-          </w:p>
-          <w:p>
-            <w:pPr>
-              <w:rPr>
-                <w:rFonts w:ascii="Times New Roman" w:eastAsia="Times New Roman" w:hAnsi="Times New Roman" w:cs="Times New Roman"/>
-                <w:color w:val="000000"/>
-                <w:sz w:val="28"/>
-                <w:szCs w:val="28"/>
-              </w:rPr>
-            </w:pPr>
-            <w:r>
-              <w:rPr>
-                <w:rFonts w:ascii="Times New Roman" w:eastAsia="Times New Roman" w:hAnsi="Times New Roman" w:cs="Times New Roman"/>
-                <w:color w:val="000000"/>
-                <w:sz w:val="28"/>
-                <w:szCs w:val="28"/>
-              </w:rPr>
-              <w:t xml:space="preserve">3a1: </w:t>
-            </w:r>
-            <w:r>
-              <w:rPr>
-                <w:rFonts w:ascii="Times New Roman" w:eastAsia="Times New Roman" w:hAnsi="Times New Roman" w:cs="Times New Roman"/>
-                <w:color w:val="000000"/>
-                <w:sz w:val="28"/>
-                <w:szCs w:val="28"/>
-              </w:rPr>
-              <w:t xml:space="preserve">Hệ thống trở về trạng thái ban đầu khi chưa chọn </w:t>
-            </w:r>
-            <w:r>
-              <w:rPr>
-                <w:rFonts w:ascii="Times New Roman" w:eastAsia="Times New Roman" w:hAnsi="Times New Roman" w:cs="Times New Roman"/>
-                <w:color w:val="000000"/>
-                <w:sz w:val="28"/>
-                <w:szCs w:val="28"/>
-              </w:rPr>
-              <w:t>thêm</w:t>
+            <w:hideMark/>
+          </w:tcPr>
+          <w:p>
+            <w:pPr>
+              <w:rPr>
+                <w:rFonts w:ascii="Times New Roman" w:eastAsia="Times New Roman" w:hAnsi="Times New Roman" w:cs="Times New Roman"/>
+                <w:sz w:val="28"/>
+                <w:szCs w:val="28"/>
+              </w:rPr>
+            </w:pPr>
+            <w:r>
+              <w:rPr>
+                <w:rFonts w:ascii="Times New Roman" w:eastAsia="Times New Roman" w:hAnsi="Times New Roman" w:cs="Times New Roman"/>
+                <w:color w:val="000000"/>
+                <w:sz w:val="28"/>
+                <w:szCs w:val="28"/>
+              </w:rPr>
+              <w:t>Hành động</w:t>
             </w:r>
           </w:p>
         </w:tc>
@@ -10083,12 +10144,12 @@
               <w:bottom w:w="100" w:type="dxa"/>
               <w:right w:w="100" w:type="dxa"/>
             </w:tcMar>
-            <w:hideMark/>
-          </w:tcPr>
-          <w:p>
-            <w:pPr>
-              <w:rPr>
-                <w:rFonts w:ascii="Times New Roman" w:eastAsia="Times New Roman" w:hAnsi="Times New Roman" w:cs="Times New Roman"/>
+          </w:tcPr>
+          <w:p>
+            <w:pPr>
+              <w:rPr>
+                <w:rFonts w:ascii="Times New Roman" w:eastAsia="Times New Roman" w:hAnsi="Times New Roman" w:cs="Times New Roman"/>
+                <w:color w:val="000000"/>
                 <w:sz w:val="28"/>
                 <w:szCs w:val="28"/>
               </w:rPr>
@@ -10110,27 +10171,29 @@
               <w:bottom w:w="100" w:type="dxa"/>
               <w:right w:w="100" w:type="dxa"/>
             </w:tcMar>
-            <w:hideMark/>
-          </w:tcPr>
-          <w:p>
-            <w:pPr>
-              <w:rPr>
-                <w:rFonts w:ascii="Times New Roman" w:eastAsia="Times New Roman" w:hAnsi="Times New Roman" w:cs="Times New Roman"/>
-                <w:sz w:val="28"/>
-                <w:szCs w:val="28"/>
-              </w:rPr>
-            </w:pPr>
-            <w:r>
-              <w:rPr>
-                <w:rFonts w:ascii="Times New Roman" w:eastAsia="Times New Roman" w:hAnsi="Times New Roman" w:cs="Times New Roman"/>
-                <w:sz w:val="28"/>
-                <w:szCs w:val="28"/>
-              </w:rPr>
-              <w:t>5</w:t>
-            </w:r>
-            <w:r>
-              <w:rPr>
-                <w:rFonts w:ascii="Times New Roman" w:eastAsia="Times New Roman" w:hAnsi="Times New Roman" w:cs="Times New Roman"/>
+          </w:tcPr>
+          <w:p>
+            <w:pPr>
+              <w:rPr>
+                <w:rFonts w:ascii="Times New Roman" w:eastAsia="Times New Roman" w:hAnsi="Times New Roman" w:cs="Times New Roman"/>
+                <w:color w:val="000000"/>
+                <w:sz w:val="28"/>
+                <w:szCs w:val="28"/>
+              </w:rPr>
+            </w:pPr>
+            <w:r>
+              <w:rPr>
+                <w:rFonts w:ascii="Times New Roman" w:eastAsia="Times New Roman" w:hAnsi="Times New Roman" w:cs="Times New Roman"/>
+                <w:color w:val="000000"/>
+                <w:sz w:val="28"/>
+                <w:szCs w:val="28"/>
+              </w:rPr>
+              <w:t>4</w:t>
+            </w:r>
+            <w:r>
+              <w:rPr>
+                <w:rFonts w:ascii="Times New Roman" w:eastAsia="Times New Roman" w:hAnsi="Times New Roman" w:cs="Times New Roman"/>
+                <w:color w:val="000000"/>
                 <w:sz w:val="28"/>
                 <w:szCs w:val="28"/>
               </w:rPr>
@@ -10153,114 +10216,62 @@
               <w:bottom w:w="100" w:type="dxa"/>
               <w:right w:w="100" w:type="dxa"/>
             </w:tcMar>
-            <w:hideMark/>
-          </w:tcPr>
-          <w:p>
-            <w:pPr>
-              <w:rPr>
-                <w:rFonts w:ascii="Times New Roman" w:eastAsia="Times New Roman" w:hAnsi="Times New Roman" w:cs="Times New Roman"/>
-                <w:sz w:val="28"/>
-                <w:szCs w:val="28"/>
-              </w:rPr>
-            </w:pPr>
-            <w:r>
-              <w:rPr>
-                <w:rFonts w:ascii="Times New Roman" w:eastAsia="Times New Roman" w:hAnsi="Times New Roman" w:cs="Times New Roman"/>
-                <w:sz w:val="28"/>
-                <w:szCs w:val="28"/>
-              </w:rPr>
-              <w:t xml:space="preserve">Nhập </w:t>
-            </w:r>
-            <w:r>
-              <w:rPr>
-                <w:rFonts w:ascii="Times New Roman" w:eastAsia="Times New Roman" w:hAnsi="Times New Roman" w:cs="Times New Roman"/>
-                <w:sz w:val="28"/>
-                <w:szCs w:val="28"/>
-              </w:rPr>
-              <w:t>thiếu thông tin cần thiết</w:t>
-            </w:r>
-            <w:r>
-              <w:rPr>
-                <w:rFonts w:ascii="Times New Roman" w:eastAsia="Times New Roman" w:hAnsi="Times New Roman" w:cs="Times New Roman"/>
-                <w:sz w:val="28"/>
-                <w:szCs w:val="28"/>
-              </w:rPr>
-              <w:t xml:space="preserve"> hoặc </w:t>
-            </w:r>
-            <w:r>
-              <w:rPr>
-                <w:rFonts w:ascii="Times New Roman" w:eastAsia="Times New Roman" w:hAnsi="Times New Roman" w:cs="Times New Roman"/>
-                <w:sz w:val="28"/>
-                <w:szCs w:val="28"/>
-              </w:rPr>
-              <w:t>tài khoản đã tồn tại</w:t>
-            </w:r>
-            <w:r>
-              <w:rPr>
-                <w:rFonts w:ascii="Times New Roman" w:eastAsia="Times New Roman" w:hAnsi="Times New Roman" w:cs="Times New Roman"/>
-                <w:sz w:val="28"/>
-                <w:szCs w:val="28"/>
-              </w:rPr>
-              <w:t>:</w:t>
-            </w:r>
-          </w:p>
-          <w:p>
-            <w:pPr>
-              <w:rPr>
-                <w:rFonts w:ascii="Times New Roman" w:eastAsia="Times New Roman" w:hAnsi="Times New Roman" w:cs="Times New Roman"/>
-                <w:sz w:val="28"/>
-                <w:szCs w:val="28"/>
-              </w:rPr>
-            </w:pPr>
-            <w:r>
-              <w:rPr>
-                <w:rFonts w:ascii="Times New Roman" w:eastAsia="Times New Roman" w:hAnsi="Times New Roman" w:cs="Times New Roman"/>
-                <w:sz w:val="28"/>
-                <w:szCs w:val="28"/>
-              </w:rPr>
-              <w:t>5</w:t>
-            </w:r>
-            <w:r>
-              <w:rPr>
-                <w:rFonts w:ascii="Times New Roman" w:eastAsia="Times New Roman" w:hAnsi="Times New Roman" w:cs="Times New Roman"/>
-                <w:sz w:val="28"/>
-                <w:szCs w:val="28"/>
-              </w:rPr>
-              <w:t>a1:</w:t>
-            </w:r>
-            <w:r>
-              <w:rPr>
-                <w:rFonts w:ascii="Times New Roman" w:eastAsia="Times New Roman" w:hAnsi="Times New Roman" w:cs="Times New Roman"/>
-                <w:sz w:val="28"/>
-                <w:szCs w:val="28"/>
-              </w:rPr>
-              <w:t xml:space="preserve"> Hệ thống hiển thị thông báo </w:t>
-            </w:r>
-            <w:r>
-              <w:rPr>
-                <w:rFonts w:ascii="Times New Roman" w:eastAsia="Times New Roman" w:hAnsi="Times New Roman" w:cs="Times New Roman"/>
-                <w:sz w:val="28"/>
-                <w:szCs w:val="28"/>
-              </w:rPr>
-              <w:t>thêm tài khoản</w:t>
-            </w:r>
-            <w:r>
-              <w:rPr>
-                <w:rFonts w:ascii="Times New Roman" w:eastAsia="Times New Roman" w:hAnsi="Times New Roman" w:cs="Times New Roman"/>
-                <w:sz w:val="28"/>
-                <w:szCs w:val="28"/>
-              </w:rPr>
-              <w:t xml:space="preserve"> thất bại</w:t>
-            </w:r>
-          </w:p>
-          <w:p>
-            <w:pPr>
-              <w:rPr>
-                <w:rFonts w:ascii="Times New Roman" w:eastAsia="Times New Roman" w:hAnsi="Times New Roman" w:cs="Times New Roman"/>
-                <w:sz w:val="28"/>
-                <w:szCs w:val="28"/>
-              </w:rPr>
-            </w:pPr>
+          </w:tcPr>
+          <w:p>
+            <w:pPr>
+              <w:rPr>
+                <w:rFonts w:ascii="Times New Roman" w:eastAsia="Times New Roman" w:hAnsi="Times New Roman" w:cs="Times New Roman"/>
+                <w:color w:val="000000"/>
+                <w:sz w:val="28"/>
+                <w:szCs w:val="28"/>
+              </w:rPr>
+            </w:pPr>
+            <w:r>
+              <w:rPr>
+                <w:rFonts w:ascii="Times New Roman" w:eastAsia="Times New Roman" w:hAnsi="Times New Roman" w:cs="Times New Roman"/>
+                <w:color w:val="000000"/>
+                <w:sz w:val="28"/>
+                <w:szCs w:val="28"/>
+              </w:rPr>
+              <w:t>Quản trị viên không muốn thêm tài khoản mới nhấn nút Hủy</w:t>
+            </w:r>
+          </w:p>
+          <w:p>
+            <w:pPr>
+              <w:rPr>
+                <w:rFonts w:ascii="Times New Roman" w:eastAsia="Times New Roman" w:hAnsi="Times New Roman" w:cs="Times New Roman"/>
+                <w:color w:val="000000"/>
+                <w:sz w:val="28"/>
+                <w:szCs w:val="28"/>
+              </w:rPr>
+            </w:pPr>
+            <w:r>
+              <w:rPr>
+                <w:rFonts w:ascii="Times New Roman" w:eastAsia="Times New Roman" w:hAnsi="Times New Roman" w:cs="Times New Roman"/>
+                <w:color w:val="000000"/>
+                <w:sz w:val="28"/>
+                <w:szCs w:val="28"/>
+              </w:rPr>
+              <w:t xml:space="preserve">3a1: </w:t>
+            </w:r>
+            <w:r>
+              <w:rPr>
+                <w:rFonts w:ascii="Times New Roman" w:eastAsia="Times New Roman" w:hAnsi="Times New Roman" w:cs="Times New Roman"/>
+                <w:color w:val="000000"/>
+                <w:sz w:val="28"/>
+                <w:szCs w:val="28"/>
+              </w:rPr>
+              <w:t xml:space="preserve">Hệ thống trở về trạng thái ban đầu khi chưa chọn </w:t>
+            </w:r>
+            <w:r>
+              <w:rPr>
+                <w:rFonts w:ascii="Times New Roman" w:eastAsia="Times New Roman" w:hAnsi="Times New Roman" w:cs="Times New Roman"/>
+                <w:color w:val="000000"/>
+                <w:sz w:val="28"/>
+                <w:szCs w:val="28"/>
+              </w:rPr>
+              <w:t>thêm</w:t>
+            </w:r>
           </w:p>
         </w:tc>
       </w:tr>
@@ -10293,13 +10304,214 @@
                 <w:szCs w:val="28"/>
               </w:rPr>
             </w:pPr>
-            <w:r>
-              <w:rPr>
-                <w:rFonts w:ascii="Times New Roman" w:eastAsia="Times New Roman" w:hAnsi="Times New Roman" w:cs="Times New Roman"/>
-                <w:color w:val="000000"/>
-                <w:sz w:val="28"/>
-                <w:szCs w:val="28"/>
-              </w:rPr>
+          </w:p>
+        </w:tc>
+        <w:tc>
+          <w:tcPr>
+            <w:tcW w:w="1977" w:type="dxa"/>
+            <w:tcBorders>
+              <w:top w:val="single" w:sz="8" w:space="0" w:color="000000"/>
+              <w:left w:val="single" w:sz="8" w:space="0" w:color="000000"/>
+              <w:bottom w:val="single" w:sz="8" w:space="0" w:color="000000"/>
+              <w:right w:val="single" w:sz="8" w:space="0" w:color="000000"/>
+            </w:tcBorders>
+            <w:tcMar>
+              <w:top w:w="100" w:type="dxa"/>
+              <w:left w:w="100" w:type="dxa"/>
+              <w:bottom w:w="100" w:type="dxa"/>
+              <w:right w:w="100" w:type="dxa"/>
+            </w:tcMar>
+            <w:hideMark/>
+          </w:tcPr>
+          <w:p>
+            <w:pPr>
+              <w:rPr>
+                <w:rFonts w:ascii="Times New Roman" w:eastAsia="Times New Roman" w:hAnsi="Times New Roman" w:cs="Times New Roman"/>
+                <w:sz w:val="28"/>
+                <w:szCs w:val="28"/>
+              </w:rPr>
+            </w:pPr>
+            <w:r>
+              <w:rPr>
+                <w:rFonts w:ascii="Times New Roman" w:eastAsia="Times New Roman" w:hAnsi="Times New Roman" w:cs="Times New Roman"/>
+                <w:sz w:val="28"/>
+                <w:szCs w:val="28"/>
+              </w:rPr>
+              <w:t>6</w:t>
+            </w:r>
+            <w:r>
+              <w:rPr>
+                <w:rFonts w:ascii="Times New Roman" w:eastAsia="Times New Roman" w:hAnsi="Times New Roman" w:cs="Times New Roman"/>
+                <w:sz w:val="28"/>
+                <w:szCs w:val="28"/>
+              </w:rPr>
+              <w:t>a</w:t>
+            </w:r>
+          </w:p>
+        </w:tc>
+        <w:tc>
+          <w:tcPr>
+            <w:tcW w:w="5310" w:type="dxa"/>
+            <w:tcBorders>
+              <w:top w:val="single" w:sz="8" w:space="0" w:color="000000"/>
+              <w:left w:val="single" w:sz="8" w:space="0" w:color="000000"/>
+              <w:bottom w:val="single" w:sz="8" w:space="0" w:color="000000"/>
+              <w:right w:val="single" w:sz="8" w:space="0" w:color="000000"/>
+            </w:tcBorders>
+            <w:tcMar>
+              <w:top w:w="100" w:type="dxa"/>
+              <w:left w:w="100" w:type="dxa"/>
+              <w:bottom w:w="100" w:type="dxa"/>
+              <w:right w:w="100" w:type="dxa"/>
+            </w:tcMar>
+            <w:hideMark/>
+          </w:tcPr>
+          <w:p>
+            <w:pPr>
+              <w:rPr>
+                <w:rFonts w:ascii="Times New Roman" w:eastAsia="Times New Roman" w:hAnsi="Times New Roman" w:cs="Times New Roman"/>
+                <w:sz w:val="28"/>
+                <w:szCs w:val="28"/>
+              </w:rPr>
+            </w:pPr>
+            <w:r>
+              <w:rPr>
+                <w:rFonts w:ascii="Times New Roman" w:eastAsia="Times New Roman" w:hAnsi="Times New Roman" w:cs="Times New Roman"/>
+                <w:sz w:val="28"/>
+                <w:szCs w:val="28"/>
+              </w:rPr>
+              <w:t xml:space="preserve">Nhập </w:t>
+            </w:r>
+            <w:r>
+              <w:rPr>
+                <w:rFonts w:ascii="Times New Roman" w:eastAsia="Times New Roman" w:hAnsi="Times New Roman" w:cs="Times New Roman"/>
+                <w:sz w:val="28"/>
+                <w:szCs w:val="28"/>
+              </w:rPr>
+              <w:t>thiếu thông tin cần thiết</w:t>
+            </w:r>
+            <w:r>
+              <w:rPr>
+                <w:rFonts w:ascii="Times New Roman" w:eastAsia="Times New Roman" w:hAnsi="Times New Roman" w:cs="Times New Roman"/>
+                <w:sz w:val="28"/>
+                <w:szCs w:val="28"/>
+              </w:rPr>
+              <w:t xml:space="preserve"> hoặc </w:t>
+            </w:r>
+            <w:r>
+              <w:rPr>
+                <w:rFonts w:ascii="Times New Roman" w:eastAsia="Times New Roman" w:hAnsi="Times New Roman" w:cs="Times New Roman"/>
+                <w:sz w:val="28"/>
+                <w:szCs w:val="28"/>
+              </w:rPr>
+              <w:t>tài khoản đã tồn tại</w:t>
+            </w:r>
+            <w:r>
+              <w:rPr>
+                <w:rFonts w:ascii="Times New Roman" w:eastAsia="Times New Roman" w:hAnsi="Times New Roman" w:cs="Times New Roman"/>
+                <w:sz w:val="28"/>
+                <w:szCs w:val="28"/>
+              </w:rPr>
+              <w:t>:</w:t>
+            </w:r>
+          </w:p>
+          <w:p>
+            <w:pPr>
+              <w:rPr>
+                <w:rFonts w:ascii="Times New Roman" w:eastAsia="Times New Roman" w:hAnsi="Times New Roman" w:cs="Times New Roman"/>
+                <w:sz w:val="28"/>
+                <w:szCs w:val="28"/>
+              </w:rPr>
+            </w:pPr>
+            <w:r>
+              <w:rPr>
+                <w:rFonts w:ascii="Times New Roman" w:eastAsia="Times New Roman" w:hAnsi="Times New Roman" w:cs="Times New Roman"/>
+                <w:sz w:val="28"/>
+                <w:szCs w:val="28"/>
+              </w:rPr>
+              <w:t>6</w:t>
+            </w:r>
+            <w:r>
+              <w:rPr>
+                <w:rFonts w:ascii="Times New Roman" w:eastAsia="Times New Roman" w:hAnsi="Times New Roman" w:cs="Times New Roman"/>
+                <w:sz w:val="28"/>
+                <w:szCs w:val="28"/>
+              </w:rPr>
+              <w:t>a1:</w:t>
+            </w:r>
+            <w:r>
+              <w:rPr>
+                <w:rFonts w:ascii="Times New Roman" w:eastAsia="Times New Roman" w:hAnsi="Times New Roman" w:cs="Times New Roman"/>
+                <w:sz w:val="28"/>
+                <w:szCs w:val="28"/>
+              </w:rPr>
+              <w:t xml:space="preserve"> Hệ thống hiển thị thông báo </w:t>
+            </w:r>
+            <w:r>
+              <w:rPr>
+                <w:rFonts w:ascii="Times New Roman" w:eastAsia="Times New Roman" w:hAnsi="Times New Roman" w:cs="Times New Roman"/>
+                <w:sz w:val="28"/>
+                <w:szCs w:val="28"/>
+              </w:rPr>
+              <w:t>thêm tài khoản</w:t>
+            </w:r>
+            <w:r>
+              <w:rPr>
+                <w:rFonts w:ascii="Times New Roman" w:eastAsia="Times New Roman" w:hAnsi="Times New Roman" w:cs="Times New Roman"/>
+                <w:sz w:val="28"/>
+                <w:szCs w:val="28"/>
+              </w:rPr>
+              <w:t xml:space="preserve"> thất bại</w:t>
+            </w:r>
+          </w:p>
+          <w:p>
+            <w:pPr>
+              <w:rPr>
+                <w:rFonts w:ascii="Times New Roman" w:eastAsia="Times New Roman" w:hAnsi="Times New Roman" w:cs="Times New Roman"/>
+                <w:sz w:val="28"/>
+                <w:szCs w:val="28"/>
+              </w:rPr>
+            </w:pPr>
+          </w:p>
+        </w:tc>
+      </w:tr>
+      <w:tr>
+        <w:trPr>
+          <w:trHeight w:val="262"/>
+        </w:trPr>
+        <w:tc>
+          <w:tcPr>
+            <w:tcW w:w="0" w:type="auto"/>
+            <w:tcBorders>
+              <w:top w:val="single" w:sz="8" w:space="0" w:color="000000"/>
+              <w:left w:val="single" w:sz="8" w:space="0" w:color="000000"/>
+              <w:bottom w:val="single" w:sz="8" w:space="0" w:color="000000"/>
+              <w:right w:val="single" w:sz="8" w:space="0" w:color="000000"/>
+            </w:tcBorders>
+            <w:tcMar>
+              <w:top w:w="100" w:type="dxa"/>
+              <w:left w:w="100" w:type="dxa"/>
+              <w:bottom w:w="100" w:type="dxa"/>
+              <w:right w:w="100" w:type="dxa"/>
+            </w:tcMar>
+            <w:hideMark/>
+          </w:tcPr>
+          <w:p>
+            <w:pPr>
+              <w:rPr>
+                <w:rFonts w:ascii="Times New Roman" w:eastAsia="Times New Roman" w:hAnsi="Times New Roman" w:cs="Times New Roman"/>
+                <w:sz w:val="28"/>
+                <w:szCs w:val="28"/>
+              </w:rPr>
+            </w:pPr>
+            <w:r>
+              <w:rPr>
+                <w:rFonts w:ascii="Times New Roman" w:eastAsia="Times New Roman" w:hAnsi="Times New Roman" w:cs="Times New Roman"/>
+                <w:color w:val="000000"/>
+                <w:sz w:val="28"/>
+                <w:szCs w:val="28"/>
+              </w:rPr>
+              <w:lastRenderedPageBreak/>
               <w:t>Các hình thức khác</w:t>
             </w:r>
           </w:p>
@@ -11619,6 +11831,7 @@
                 <w:sz w:val="28"/>
                 <w:szCs w:val="28"/>
               </w:rPr>
+              <w:lastRenderedPageBreak/>
               <w:t>Giới tính</w:t>
             </w:r>
           </w:p>
@@ -11835,18 +12048,19 @@
             <w:pPr>
               <w:rPr>
                 <w:rFonts w:ascii="Times New Roman" w:eastAsia="Times New Roman" w:hAnsi="Times New Roman" w:cs="Times New Roman"/>
-                <w:sz w:val="28"/>
-                <w:szCs w:val="28"/>
-              </w:rPr>
-            </w:pPr>
-            <w:r>
-              <w:rPr>
-                <w:rFonts w:ascii="Times New Roman" w:eastAsia="Times New Roman" w:hAnsi="Times New Roman" w:cs="Times New Roman"/>
-                <w:color w:val="000000"/>
-                <w:sz w:val="28"/>
-                <w:szCs w:val="28"/>
-              </w:rPr>
-              <w:t xml:space="preserve">Hệ thống cập nhật thông tin mới lên Database </w:t>
+                <w:color w:val="000000"/>
+                <w:sz w:val="28"/>
+                <w:szCs w:val="28"/>
+              </w:rPr>
+            </w:pPr>
+            <w:r>
+              <w:rPr>
+                <w:rFonts w:ascii="Times New Roman" w:eastAsia="Times New Roman" w:hAnsi="Times New Roman" w:cs="Times New Roman"/>
+                <w:color w:val="000000"/>
+                <w:sz w:val="28"/>
+                <w:szCs w:val="28"/>
+              </w:rPr>
+              <w:t>Hệ thống kiểm tra thông tin</w:t>
             </w:r>
           </w:p>
         </w:tc>
@@ -11946,25 +12160,7 @@
                 <w:sz w:val="28"/>
                 <w:szCs w:val="28"/>
               </w:rPr>
-              <w:t xml:space="preserve">Hệ thống hiển thị thông báo thông tin </w:t>
-            </w:r>
-            <w:r>
-              <w:rPr>
-                <w:rFonts w:ascii="Times New Roman" w:eastAsia="Times New Roman" w:hAnsi="Times New Roman" w:cs="Times New Roman"/>
-                <w:color w:val="000000"/>
-                <w:sz w:val="28"/>
-                <w:szCs w:val="28"/>
-              </w:rPr>
-              <w:t>sửa</w:t>
-            </w:r>
-            <w:r>
-              <w:rPr>
-                <w:rFonts w:ascii="Times New Roman" w:eastAsia="Times New Roman" w:hAnsi="Times New Roman" w:cs="Times New Roman"/>
-                <w:color w:val="000000"/>
-                <w:sz w:val="28"/>
-                <w:szCs w:val="28"/>
-              </w:rPr>
-              <w:t xml:space="preserve"> tài khoản thành công</w:t>
+              <w:t xml:space="preserve">Hệ thống cập nhật thông tin mới lên Database </w:t>
             </w:r>
           </w:p>
         </w:tc>
@@ -12060,10 +12256,29 @@
             <w:r>
               <w:rPr>
                 <w:rFonts w:ascii="Times New Roman" w:eastAsia="Times New Roman" w:hAnsi="Times New Roman" w:cs="Times New Roman"/>
-                <w:sz w:val="28"/>
-                <w:szCs w:val="28"/>
-              </w:rPr>
-              <w:t>Use case kết thúc</w:t>
+                <w:color w:val="000000"/>
+                <w:sz w:val="28"/>
+                <w:szCs w:val="28"/>
+              </w:rPr>
+              <w:t xml:space="preserve">Hệ thống hiển thị thông báo thông tin </w:t>
+            </w:r>
+            <w:r>
+              <w:rPr>
+                <w:rFonts w:ascii="Times New Roman" w:eastAsia="Times New Roman" w:hAnsi="Times New Roman" w:cs="Times New Roman"/>
+                <w:color w:val="000000"/>
+                <w:sz w:val="28"/>
+                <w:szCs w:val="28"/>
+              </w:rPr>
+              <w:t>sửa</w:t>
+            </w:r>
+            <w:r>
+              <w:rPr>
+                <w:rFonts w:ascii="Times New Roman" w:eastAsia="Times New Roman" w:hAnsi="Times New Roman" w:cs="Times New Roman"/>
+                <w:color w:val="000000"/>
+                <w:sz w:val="28"/>
+                <w:szCs w:val="28"/>
+              </w:rPr>
+              <w:t xml:space="preserve"> tài khoản thành công</w:t>
             </w:r>
           </w:p>
         </w:tc>
@@ -12087,25 +12302,15 @@
               <w:bottom w:w="100" w:type="dxa"/>
               <w:right w:w="100" w:type="dxa"/>
             </w:tcMar>
-            <w:hideMark/>
-          </w:tcPr>
-          <w:p>
-            <w:pPr>
-              <w:rPr>
-                <w:rFonts w:ascii="Times New Roman" w:eastAsia="Times New Roman" w:hAnsi="Times New Roman" w:cs="Times New Roman"/>
-                <w:sz w:val="28"/>
-                <w:szCs w:val="28"/>
-              </w:rPr>
-            </w:pPr>
-            <w:r>
-              <w:rPr>
-                <w:rFonts w:ascii="Times New Roman" w:eastAsia="Times New Roman" w:hAnsi="Times New Roman" w:cs="Times New Roman"/>
-                <w:color w:val="000000"/>
-                <w:sz w:val="28"/>
-                <w:szCs w:val="28"/>
-              </w:rPr>
-              <w:t>Luồng thay thế</w:t>
-            </w:r>
+          </w:tcPr>
+          <w:p>
+            <w:pPr>
+              <w:rPr>
+                <w:rFonts w:ascii="Times New Roman" w:eastAsia="Times New Roman" w:hAnsi="Times New Roman" w:cs="Times New Roman"/>
+                <w:sz w:val="28"/>
+                <w:szCs w:val="28"/>
+              </w:rPr>
+            </w:pPr>
           </w:p>
         </w:tc>
         <w:tc>
@@ -12123,24 +12328,22 @@
               <w:bottom w:w="100" w:type="dxa"/>
               <w:right w:w="100" w:type="dxa"/>
             </w:tcMar>
-            <w:hideMark/>
-          </w:tcPr>
-          <w:p>
-            <w:pPr>
-              <w:rPr>
-                <w:rFonts w:ascii="Times New Roman" w:eastAsia="Times New Roman" w:hAnsi="Times New Roman" w:cs="Times New Roman"/>
-                <w:sz w:val="28"/>
-                <w:szCs w:val="28"/>
-              </w:rPr>
-            </w:pPr>
-            <w:r>
-              <w:rPr>
-                <w:rFonts w:ascii="Times New Roman" w:eastAsia="Times New Roman" w:hAnsi="Times New Roman" w:cs="Times New Roman"/>
-                <w:color w:val="000000"/>
-                <w:sz w:val="28"/>
-                <w:szCs w:val="28"/>
-              </w:rPr>
-              <w:t>Bước</w:t>
+          </w:tcPr>
+          <w:p>
+            <w:pPr>
+              <w:rPr>
+                <w:rFonts w:ascii="Times New Roman" w:eastAsia="Times New Roman" w:hAnsi="Times New Roman" w:cs="Times New Roman"/>
+                <w:sz w:val="28"/>
+                <w:szCs w:val="28"/>
+              </w:rPr>
+            </w:pPr>
+            <w:r>
+              <w:rPr>
+                <w:rFonts w:ascii="Times New Roman" w:eastAsia="Times New Roman" w:hAnsi="Times New Roman" w:cs="Times New Roman"/>
+                <w:sz w:val="28"/>
+                <w:szCs w:val="28"/>
+              </w:rPr>
+              <w:t>7</w:t>
             </w:r>
           </w:p>
         </w:tc>
@@ -12159,24 +12362,22 @@
               <w:bottom w:w="100" w:type="dxa"/>
               <w:right w:w="100" w:type="dxa"/>
             </w:tcMar>
-            <w:hideMark/>
-          </w:tcPr>
-          <w:p>
-            <w:pPr>
-              <w:rPr>
-                <w:rFonts w:ascii="Times New Roman" w:eastAsia="Times New Roman" w:hAnsi="Times New Roman" w:cs="Times New Roman"/>
-                <w:sz w:val="28"/>
-                <w:szCs w:val="28"/>
-              </w:rPr>
-            </w:pPr>
-            <w:r>
-              <w:rPr>
-                <w:rFonts w:ascii="Times New Roman" w:eastAsia="Times New Roman" w:hAnsi="Times New Roman" w:cs="Times New Roman"/>
-                <w:color w:val="000000"/>
-                <w:sz w:val="28"/>
-                <w:szCs w:val="28"/>
-              </w:rPr>
-              <w:t>Hành động</w:t>
+          </w:tcPr>
+          <w:p>
+            <w:pPr>
+              <w:rPr>
+                <w:rFonts w:ascii="Times New Roman" w:eastAsia="Times New Roman" w:hAnsi="Times New Roman" w:cs="Times New Roman"/>
+                <w:sz w:val="28"/>
+                <w:szCs w:val="28"/>
+              </w:rPr>
+            </w:pPr>
+            <w:r>
+              <w:rPr>
+                <w:rFonts w:ascii="Times New Roman" w:eastAsia="Times New Roman" w:hAnsi="Times New Roman" w:cs="Times New Roman"/>
+                <w:sz w:val="28"/>
+                <w:szCs w:val="28"/>
+              </w:rPr>
+              <w:t>Use case kết thúc</w:t>
             </w:r>
           </w:p>
         </w:tc>
@@ -12200,16 +12401,25 @@
               <w:bottom w:w="100" w:type="dxa"/>
               <w:right w:w="100" w:type="dxa"/>
             </w:tcMar>
-          </w:tcPr>
-          <w:p>
-            <w:pPr>
-              <w:rPr>
-                <w:rFonts w:ascii="Times New Roman" w:eastAsia="Times New Roman" w:hAnsi="Times New Roman" w:cs="Times New Roman"/>
-                <w:color w:val="000000"/>
-                <w:sz w:val="28"/>
-                <w:szCs w:val="28"/>
-              </w:rPr>
-            </w:pPr>
+            <w:hideMark/>
+          </w:tcPr>
+          <w:p>
+            <w:pPr>
+              <w:rPr>
+                <w:rFonts w:ascii="Times New Roman" w:eastAsia="Times New Roman" w:hAnsi="Times New Roman" w:cs="Times New Roman"/>
+                <w:sz w:val="28"/>
+                <w:szCs w:val="28"/>
+              </w:rPr>
+            </w:pPr>
+            <w:r>
+              <w:rPr>
+                <w:rFonts w:ascii="Times New Roman" w:eastAsia="Times New Roman" w:hAnsi="Times New Roman" w:cs="Times New Roman"/>
+                <w:color w:val="000000"/>
+                <w:sz w:val="28"/>
+                <w:szCs w:val="28"/>
+              </w:rPr>
+              <w:t>Luồng thay thế</w:t>
+            </w:r>
           </w:p>
         </w:tc>
         <w:tc>
@@ -12227,24 +12437,24 @@
               <w:bottom w:w="100" w:type="dxa"/>
               <w:right w:w="100" w:type="dxa"/>
             </w:tcMar>
-          </w:tcPr>
-          <w:p>
-            <w:pPr>
-              <w:rPr>
-                <w:rFonts w:ascii="Times New Roman" w:eastAsia="Times New Roman" w:hAnsi="Times New Roman" w:cs="Times New Roman"/>
-                <w:color w:val="000000"/>
-                <w:sz w:val="28"/>
-                <w:szCs w:val="28"/>
-              </w:rPr>
-            </w:pPr>
-            <w:r>
-              <w:rPr>
-                <w:rFonts w:ascii="Times New Roman" w:eastAsia="Times New Roman" w:hAnsi="Times New Roman" w:cs="Times New Roman"/>
-                <w:color w:val="000000"/>
-                <w:sz w:val="28"/>
-                <w:szCs w:val="28"/>
-              </w:rPr>
-              <w:t>3a</w:t>
+            <w:hideMark/>
+          </w:tcPr>
+          <w:p>
+            <w:pPr>
+              <w:rPr>
+                <w:rFonts w:ascii="Times New Roman" w:eastAsia="Times New Roman" w:hAnsi="Times New Roman" w:cs="Times New Roman"/>
+                <w:sz w:val="28"/>
+                <w:szCs w:val="28"/>
+              </w:rPr>
+            </w:pPr>
+            <w:r>
+              <w:rPr>
+                <w:rFonts w:ascii="Times New Roman" w:eastAsia="Times New Roman" w:hAnsi="Times New Roman" w:cs="Times New Roman"/>
+                <w:color w:val="000000"/>
+                <w:sz w:val="28"/>
+                <w:szCs w:val="28"/>
+              </w:rPr>
+              <w:t>Bước</w:t>
             </w:r>
           </w:p>
         </w:tc>
@@ -12263,79 +12473,24 @@
               <w:bottom w:w="100" w:type="dxa"/>
               <w:right w:w="100" w:type="dxa"/>
             </w:tcMar>
-          </w:tcPr>
-          <w:p>
-            <w:pPr>
-              <w:rPr>
-                <w:rFonts w:ascii="Times New Roman" w:eastAsia="Times New Roman" w:hAnsi="Times New Roman" w:cs="Times New Roman"/>
-                <w:color w:val="000000"/>
-                <w:sz w:val="28"/>
-                <w:szCs w:val="28"/>
-              </w:rPr>
-            </w:pPr>
-            <w:r>
-              <w:rPr>
-                <w:rFonts w:ascii="Times New Roman" w:eastAsia="Times New Roman" w:hAnsi="Times New Roman" w:cs="Times New Roman"/>
-                <w:color w:val="000000"/>
-                <w:sz w:val="28"/>
-                <w:szCs w:val="28"/>
-              </w:rPr>
-              <w:t xml:space="preserve">Quản trị viên không muốn </w:t>
-            </w:r>
-            <w:r>
-              <w:rPr>
-                <w:rFonts w:ascii="Times New Roman" w:eastAsia="Times New Roman" w:hAnsi="Times New Roman" w:cs="Times New Roman"/>
-                <w:color w:val="000000"/>
-                <w:sz w:val="28"/>
-                <w:szCs w:val="28"/>
-              </w:rPr>
-              <w:t>sửa</w:t>
-            </w:r>
-            <w:r>
-              <w:rPr>
-                <w:rFonts w:ascii="Times New Roman" w:eastAsia="Times New Roman" w:hAnsi="Times New Roman" w:cs="Times New Roman"/>
-                <w:color w:val="000000"/>
-                <w:sz w:val="28"/>
-                <w:szCs w:val="28"/>
-              </w:rPr>
-              <w:t xml:space="preserve"> tài khoản mới nhấn nút Hủy</w:t>
-            </w:r>
-          </w:p>
-          <w:p>
-            <w:pPr>
-              <w:rPr>
-                <w:rFonts w:ascii="Times New Roman" w:eastAsia="Times New Roman" w:hAnsi="Times New Roman" w:cs="Times New Roman"/>
-                <w:color w:val="000000"/>
-                <w:sz w:val="28"/>
-                <w:szCs w:val="28"/>
-              </w:rPr>
-            </w:pPr>
-            <w:r>
-              <w:rPr>
-                <w:rFonts w:ascii="Times New Roman" w:eastAsia="Times New Roman" w:hAnsi="Times New Roman" w:cs="Times New Roman"/>
-                <w:color w:val="000000"/>
-                <w:sz w:val="28"/>
-                <w:szCs w:val="28"/>
-              </w:rPr>
-              <w:t xml:space="preserve">3a1: </w:t>
-            </w:r>
-            <w:r>
-              <w:rPr>
-                <w:rFonts w:ascii="Times New Roman" w:eastAsia="Times New Roman" w:hAnsi="Times New Roman" w:cs="Times New Roman"/>
-                <w:color w:val="000000"/>
-                <w:sz w:val="28"/>
-                <w:szCs w:val="28"/>
-              </w:rPr>
-              <w:t xml:space="preserve">Hệ thống trở về trạng thái ban đầu khi chưa chọn </w:t>
-            </w:r>
-            <w:r>
-              <w:rPr>
-                <w:rFonts w:ascii="Times New Roman" w:eastAsia="Times New Roman" w:hAnsi="Times New Roman" w:cs="Times New Roman"/>
-                <w:color w:val="000000"/>
-                <w:sz w:val="28"/>
-                <w:szCs w:val="28"/>
-              </w:rPr>
-              <w:t>sửa</w:t>
+            <w:hideMark/>
+          </w:tcPr>
+          <w:p>
+            <w:pPr>
+              <w:rPr>
+                <w:rFonts w:ascii="Times New Roman" w:eastAsia="Times New Roman" w:hAnsi="Times New Roman" w:cs="Times New Roman"/>
+                <w:sz w:val="28"/>
+                <w:szCs w:val="28"/>
+              </w:rPr>
+            </w:pPr>
+            <w:r>
+              <w:rPr>
+                <w:rFonts w:ascii="Times New Roman" w:eastAsia="Times New Roman" w:hAnsi="Times New Roman" w:cs="Times New Roman"/>
+                <w:color w:val="000000"/>
+                <w:sz w:val="28"/>
+                <w:szCs w:val="28"/>
+              </w:rPr>
+              <w:t>Hành động</w:t>
             </w:r>
           </w:p>
         </w:tc>
@@ -12359,12 +12514,12 @@
               <w:bottom w:w="100" w:type="dxa"/>
               <w:right w:w="100" w:type="dxa"/>
             </w:tcMar>
-            <w:hideMark/>
-          </w:tcPr>
-          <w:p>
-            <w:pPr>
-              <w:rPr>
-                <w:rFonts w:ascii="Times New Roman" w:eastAsia="Times New Roman" w:hAnsi="Times New Roman" w:cs="Times New Roman"/>
+          </w:tcPr>
+          <w:p>
+            <w:pPr>
+              <w:rPr>
+                <w:rFonts w:ascii="Times New Roman" w:eastAsia="Times New Roman" w:hAnsi="Times New Roman" w:cs="Times New Roman"/>
+                <w:color w:val="000000"/>
                 <w:sz w:val="28"/>
                 <w:szCs w:val="28"/>
               </w:rPr>
@@ -12386,23 +12541,182 @@
               <w:bottom w:w="100" w:type="dxa"/>
               <w:right w:w="100" w:type="dxa"/>
             </w:tcMar>
-            <w:hideMark/>
-          </w:tcPr>
-          <w:p>
-            <w:pPr>
-              <w:rPr>
-                <w:rFonts w:ascii="Times New Roman" w:eastAsia="Times New Roman" w:hAnsi="Times New Roman" w:cs="Times New Roman"/>
-                <w:sz w:val="28"/>
-                <w:szCs w:val="28"/>
-              </w:rPr>
-            </w:pPr>
-            <w:r>
-              <w:rPr>
-                <w:rFonts w:ascii="Times New Roman" w:eastAsia="Times New Roman" w:hAnsi="Times New Roman" w:cs="Times New Roman"/>
-                <w:sz w:val="28"/>
-                <w:szCs w:val="28"/>
-              </w:rPr>
-              <w:t>4</w:t>
+          </w:tcPr>
+          <w:p>
+            <w:pPr>
+              <w:rPr>
+                <w:rFonts w:ascii="Times New Roman" w:eastAsia="Times New Roman" w:hAnsi="Times New Roman" w:cs="Times New Roman"/>
+                <w:color w:val="000000"/>
+                <w:sz w:val="28"/>
+                <w:szCs w:val="28"/>
+              </w:rPr>
+            </w:pPr>
+            <w:r>
+              <w:rPr>
+                <w:rFonts w:ascii="Times New Roman" w:eastAsia="Times New Roman" w:hAnsi="Times New Roman" w:cs="Times New Roman"/>
+                <w:color w:val="000000"/>
+                <w:sz w:val="28"/>
+                <w:szCs w:val="28"/>
+              </w:rPr>
+              <w:t>3a</w:t>
+            </w:r>
+          </w:p>
+        </w:tc>
+        <w:tc>
+          <w:tcPr>
+            <w:tcW w:w="5310" w:type="dxa"/>
+            <w:tcBorders>
+              <w:top w:val="single" w:sz="8" w:space="0" w:color="000000"/>
+              <w:left w:val="single" w:sz="8" w:space="0" w:color="000000"/>
+              <w:bottom w:val="single" w:sz="8" w:space="0" w:color="000000"/>
+              <w:right w:val="single" w:sz="8" w:space="0" w:color="000000"/>
+            </w:tcBorders>
+            <w:tcMar>
+              <w:top w:w="100" w:type="dxa"/>
+              <w:left w:w="100" w:type="dxa"/>
+              <w:bottom w:w="100" w:type="dxa"/>
+              <w:right w:w="100" w:type="dxa"/>
+            </w:tcMar>
+          </w:tcPr>
+          <w:p>
+            <w:pPr>
+              <w:rPr>
+                <w:rFonts w:ascii="Times New Roman" w:eastAsia="Times New Roman" w:hAnsi="Times New Roman" w:cs="Times New Roman"/>
+                <w:color w:val="000000"/>
+                <w:sz w:val="28"/>
+                <w:szCs w:val="28"/>
+              </w:rPr>
+            </w:pPr>
+            <w:r>
+              <w:rPr>
+                <w:rFonts w:ascii="Times New Roman" w:eastAsia="Times New Roman" w:hAnsi="Times New Roman" w:cs="Times New Roman"/>
+                <w:color w:val="000000"/>
+                <w:sz w:val="28"/>
+                <w:szCs w:val="28"/>
+              </w:rPr>
+              <w:t xml:space="preserve">Quản trị viên không muốn </w:t>
+            </w:r>
+            <w:r>
+              <w:rPr>
+                <w:rFonts w:ascii="Times New Roman" w:eastAsia="Times New Roman" w:hAnsi="Times New Roman" w:cs="Times New Roman"/>
+                <w:color w:val="000000"/>
+                <w:sz w:val="28"/>
+                <w:szCs w:val="28"/>
+              </w:rPr>
+              <w:t>sửa</w:t>
+            </w:r>
+            <w:r>
+              <w:rPr>
+                <w:rFonts w:ascii="Times New Roman" w:eastAsia="Times New Roman" w:hAnsi="Times New Roman" w:cs="Times New Roman"/>
+                <w:color w:val="000000"/>
+                <w:sz w:val="28"/>
+                <w:szCs w:val="28"/>
+              </w:rPr>
+              <w:t xml:space="preserve"> tài khoản mới nhấn nút Hủy</w:t>
+            </w:r>
+          </w:p>
+          <w:p>
+            <w:pPr>
+              <w:rPr>
+                <w:rFonts w:ascii="Times New Roman" w:eastAsia="Times New Roman" w:hAnsi="Times New Roman" w:cs="Times New Roman"/>
+                <w:color w:val="000000"/>
+                <w:sz w:val="28"/>
+                <w:szCs w:val="28"/>
+              </w:rPr>
+            </w:pPr>
+            <w:r>
+              <w:rPr>
+                <w:rFonts w:ascii="Times New Roman" w:eastAsia="Times New Roman" w:hAnsi="Times New Roman" w:cs="Times New Roman"/>
+                <w:color w:val="000000"/>
+                <w:sz w:val="28"/>
+                <w:szCs w:val="28"/>
+              </w:rPr>
+              <w:t xml:space="preserve">3a1: </w:t>
+            </w:r>
+            <w:r>
+              <w:rPr>
+                <w:rFonts w:ascii="Times New Roman" w:eastAsia="Times New Roman" w:hAnsi="Times New Roman" w:cs="Times New Roman"/>
+                <w:color w:val="000000"/>
+                <w:sz w:val="28"/>
+                <w:szCs w:val="28"/>
+              </w:rPr>
+              <w:t xml:space="preserve">Hệ thống trở về trạng thái ban đầu khi chưa chọn </w:t>
+            </w:r>
+            <w:r>
+              <w:rPr>
+                <w:rFonts w:ascii="Times New Roman" w:eastAsia="Times New Roman" w:hAnsi="Times New Roman" w:cs="Times New Roman"/>
+                <w:color w:val="000000"/>
+                <w:sz w:val="28"/>
+                <w:szCs w:val="28"/>
+              </w:rPr>
+              <w:t>sửa</w:t>
+            </w:r>
+          </w:p>
+        </w:tc>
+      </w:tr>
+      <w:tr>
+        <w:trPr>
+          <w:trHeight w:val="262"/>
+        </w:trPr>
+        <w:tc>
+          <w:tcPr>
+            <w:tcW w:w="0" w:type="auto"/>
+            <w:tcBorders>
+              <w:top w:val="single" w:sz="8" w:space="0" w:color="000000"/>
+              <w:left w:val="single" w:sz="8" w:space="0" w:color="000000"/>
+              <w:bottom w:val="single" w:sz="8" w:space="0" w:color="000000"/>
+              <w:right w:val="single" w:sz="8" w:space="0" w:color="000000"/>
+            </w:tcBorders>
+            <w:tcMar>
+              <w:top w:w="100" w:type="dxa"/>
+              <w:left w:w="100" w:type="dxa"/>
+              <w:bottom w:w="100" w:type="dxa"/>
+              <w:right w:w="100" w:type="dxa"/>
+            </w:tcMar>
+            <w:hideMark/>
+          </w:tcPr>
+          <w:p>
+            <w:pPr>
+              <w:rPr>
+                <w:rFonts w:ascii="Times New Roman" w:eastAsia="Times New Roman" w:hAnsi="Times New Roman" w:cs="Times New Roman"/>
+                <w:sz w:val="28"/>
+                <w:szCs w:val="28"/>
+              </w:rPr>
+            </w:pPr>
+          </w:p>
+        </w:tc>
+        <w:tc>
+          <w:tcPr>
+            <w:tcW w:w="1977" w:type="dxa"/>
+            <w:tcBorders>
+              <w:top w:val="single" w:sz="8" w:space="0" w:color="000000"/>
+              <w:left w:val="single" w:sz="8" w:space="0" w:color="000000"/>
+              <w:bottom w:val="single" w:sz="8" w:space="0" w:color="000000"/>
+              <w:right w:val="single" w:sz="8" w:space="0" w:color="000000"/>
+            </w:tcBorders>
+            <w:tcMar>
+              <w:top w:w="100" w:type="dxa"/>
+              <w:left w:w="100" w:type="dxa"/>
+              <w:bottom w:w="100" w:type="dxa"/>
+              <w:right w:w="100" w:type="dxa"/>
+            </w:tcMar>
+            <w:hideMark/>
+          </w:tcPr>
+          <w:p>
+            <w:pPr>
+              <w:rPr>
+                <w:rFonts w:ascii="Times New Roman" w:eastAsia="Times New Roman" w:hAnsi="Times New Roman" w:cs="Times New Roman"/>
+                <w:sz w:val="28"/>
+                <w:szCs w:val="28"/>
+              </w:rPr>
+            </w:pPr>
+            <w:r>
+              <w:rPr>
+                <w:rFonts w:ascii="Times New Roman" w:eastAsia="Times New Roman" w:hAnsi="Times New Roman" w:cs="Times New Roman"/>
+                <w:sz w:val="28"/>
+                <w:szCs w:val="28"/>
+              </w:rPr>
+              <w:t>5</w:t>
             </w:r>
             <w:r>
               <w:rPr>
@@ -12494,7 +12808,7 @@
                 <w:sz w:val="28"/>
                 <w:szCs w:val="28"/>
               </w:rPr>
-              <w:t>4</w:t>
+              <w:t>5</w:t>
             </w:r>
             <w:r>
               <w:rPr>
@@ -12802,6 +13116,7 @@
                 <w:sz w:val="28"/>
                 <w:szCs w:val="28"/>
               </w:rPr>
+              <w:lastRenderedPageBreak/>
               <w:t>Mục tiêu</w:t>
             </w:r>
           </w:p>
@@ -12972,7 +13287,6 @@
                 <w:sz w:val="28"/>
                 <w:szCs w:val="28"/>
               </w:rPr>
-              <w:lastRenderedPageBreak/>
               <w:t>Tác nhân</w:t>
             </w:r>
           </w:p>
@@ -13886,7 +14200,7 @@
                 <w:sz w:val="28"/>
                 <w:szCs w:val="28"/>
               </w:rPr>
-              <w:t>Hệ thống xóa và cập nhật thông tin mới lên Database</w:t>
+              <w:t xml:space="preserve">Hệ thống kiểm tra thông tin </w:t>
             </w:r>
           </w:p>
         </w:tc>
@@ -13975,18 +14289,19 @@
             <w:pPr>
               <w:rPr>
                 <w:rFonts w:ascii="Times New Roman" w:eastAsia="Times New Roman" w:hAnsi="Times New Roman" w:cs="Times New Roman"/>
-                <w:sz w:val="28"/>
-                <w:szCs w:val="28"/>
-              </w:rPr>
-            </w:pPr>
-            <w:r>
-              <w:rPr>
-                <w:rFonts w:ascii="Times New Roman" w:eastAsia="Times New Roman" w:hAnsi="Times New Roman" w:cs="Times New Roman"/>
-                <w:color w:val="000000"/>
-                <w:sz w:val="28"/>
-                <w:szCs w:val="28"/>
-              </w:rPr>
-              <w:t>Hệ thống hiển thị thông báo thông tin xóa tài khoản thành công</w:t>
+                <w:color w:val="000000"/>
+                <w:sz w:val="28"/>
+                <w:szCs w:val="28"/>
+              </w:rPr>
+            </w:pPr>
+            <w:r>
+              <w:rPr>
+                <w:rFonts w:ascii="Times New Roman" w:eastAsia="Times New Roman" w:hAnsi="Times New Roman" w:cs="Times New Roman"/>
+                <w:color w:val="000000"/>
+                <w:sz w:val="28"/>
+                <w:szCs w:val="28"/>
+              </w:rPr>
+              <w:t>Hệ thống xóa và cập nhật thông tin mới lên Database</w:t>
             </w:r>
           </w:p>
         </w:tc>
@@ -14082,10 +14397,11 @@
             <w:r>
               <w:rPr>
                 <w:rFonts w:ascii="Times New Roman" w:eastAsia="Times New Roman" w:hAnsi="Times New Roman" w:cs="Times New Roman"/>
-                <w:sz w:val="28"/>
-                <w:szCs w:val="28"/>
-              </w:rPr>
-              <w:t>Use case kết thúc</w:t>
+                <w:color w:val="000000"/>
+                <w:sz w:val="28"/>
+                <w:szCs w:val="28"/>
+              </w:rPr>
+              <w:t>Hệ thống hiển thị thông báo thông tin xóa tài khoản thành công</w:t>
             </w:r>
           </w:p>
         </w:tc>
@@ -14109,25 +14425,15 @@
               <w:bottom w:w="100" w:type="dxa"/>
               <w:right w:w="100" w:type="dxa"/>
             </w:tcMar>
-            <w:hideMark/>
-          </w:tcPr>
-          <w:p>
-            <w:pPr>
-              <w:rPr>
-                <w:rFonts w:ascii="Times New Roman" w:eastAsia="Times New Roman" w:hAnsi="Times New Roman" w:cs="Times New Roman"/>
-                <w:sz w:val="28"/>
-                <w:szCs w:val="28"/>
-              </w:rPr>
-            </w:pPr>
-            <w:r>
-              <w:rPr>
-                <w:rFonts w:ascii="Times New Roman" w:eastAsia="Times New Roman" w:hAnsi="Times New Roman" w:cs="Times New Roman"/>
-                <w:color w:val="000000"/>
-                <w:sz w:val="28"/>
-                <w:szCs w:val="28"/>
-              </w:rPr>
-              <w:t>Luồng thay thế</w:t>
-            </w:r>
+          </w:tcPr>
+          <w:p>
+            <w:pPr>
+              <w:rPr>
+                <w:rFonts w:ascii="Times New Roman" w:eastAsia="Times New Roman" w:hAnsi="Times New Roman" w:cs="Times New Roman"/>
+                <w:sz w:val="28"/>
+                <w:szCs w:val="28"/>
+              </w:rPr>
+            </w:pPr>
           </w:p>
         </w:tc>
         <w:tc>
@@ -14145,24 +14451,22 @@
               <w:bottom w:w="100" w:type="dxa"/>
               <w:right w:w="100" w:type="dxa"/>
             </w:tcMar>
-            <w:hideMark/>
-          </w:tcPr>
-          <w:p>
-            <w:pPr>
-              <w:rPr>
-                <w:rFonts w:ascii="Times New Roman" w:eastAsia="Times New Roman" w:hAnsi="Times New Roman" w:cs="Times New Roman"/>
-                <w:sz w:val="28"/>
-                <w:szCs w:val="28"/>
-              </w:rPr>
-            </w:pPr>
-            <w:r>
-              <w:rPr>
-                <w:rFonts w:ascii="Times New Roman" w:eastAsia="Times New Roman" w:hAnsi="Times New Roman" w:cs="Times New Roman"/>
-                <w:color w:val="000000"/>
-                <w:sz w:val="28"/>
-                <w:szCs w:val="28"/>
-              </w:rPr>
-              <w:t>Bước</w:t>
+          </w:tcPr>
+          <w:p>
+            <w:pPr>
+              <w:rPr>
+                <w:rFonts w:ascii="Times New Roman" w:eastAsia="Times New Roman" w:hAnsi="Times New Roman" w:cs="Times New Roman"/>
+                <w:sz w:val="28"/>
+                <w:szCs w:val="28"/>
+              </w:rPr>
+            </w:pPr>
+            <w:r>
+              <w:rPr>
+                <w:rFonts w:ascii="Times New Roman" w:eastAsia="Times New Roman" w:hAnsi="Times New Roman" w:cs="Times New Roman"/>
+                <w:sz w:val="28"/>
+                <w:szCs w:val="28"/>
+              </w:rPr>
+              <w:t>7</w:t>
             </w:r>
           </w:p>
         </w:tc>
@@ -14181,24 +14485,22 @@
               <w:bottom w:w="100" w:type="dxa"/>
               <w:right w:w="100" w:type="dxa"/>
             </w:tcMar>
-            <w:hideMark/>
-          </w:tcPr>
-          <w:p>
-            <w:pPr>
-              <w:rPr>
-                <w:rFonts w:ascii="Times New Roman" w:eastAsia="Times New Roman" w:hAnsi="Times New Roman" w:cs="Times New Roman"/>
-                <w:sz w:val="28"/>
-                <w:szCs w:val="28"/>
-              </w:rPr>
-            </w:pPr>
-            <w:r>
-              <w:rPr>
-                <w:rFonts w:ascii="Times New Roman" w:eastAsia="Times New Roman" w:hAnsi="Times New Roman" w:cs="Times New Roman"/>
-                <w:color w:val="000000"/>
-                <w:sz w:val="28"/>
-                <w:szCs w:val="28"/>
-              </w:rPr>
-              <w:t>Hành động</w:t>
+          </w:tcPr>
+          <w:p>
+            <w:pPr>
+              <w:rPr>
+                <w:rFonts w:ascii="Times New Roman" w:eastAsia="Times New Roman" w:hAnsi="Times New Roman" w:cs="Times New Roman"/>
+                <w:sz w:val="28"/>
+                <w:szCs w:val="28"/>
+              </w:rPr>
+            </w:pPr>
+            <w:r>
+              <w:rPr>
+                <w:rFonts w:ascii="Times New Roman" w:eastAsia="Times New Roman" w:hAnsi="Times New Roman" w:cs="Times New Roman"/>
+                <w:sz w:val="28"/>
+                <w:szCs w:val="28"/>
+              </w:rPr>
+              <w:t>Use case kết thúc</w:t>
             </w:r>
           </w:p>
         </w:tc>
@@ -14222,16 +14524,25 @@
               <w:bottom w:w="100" w:type="dxa"/>
               <w:right w:w="100" w:type="dxa"/>
             </w:tcMar>
-          </w:tcPr>
-          <w:p>
-            <w:pPr>
-              <w:rPr>
-                <w:rFonts w:ascii="Times New Roman" w:eastAsia="Times New Roman" w:hAnsi="Times New Roman" w:cs="Times New Roman"/>
-                <w:color w:val="000000"/>
-                <w:sz w:val="28"/>
-                <w:szCs w:val="28"/>
-              </w:rPr>
-            </w:pPr>
+            <w:hideMark/>
+          </w:tcPr>
+          <w:p>
+            <w:pPr>
+              <w:rPr>
+                <w:rFonts w:ascii="Times New Roman" w:eastAsia="Times New Roman" w:hAnsi="Times New Roman" w:cs="Times New Roman"/>
+                <w:sz w:val="28"/>
+                <w:szCs w:val="28"/>
+              </w:rPr>
+            </w:pPr>
+            <w:r>
+              <w:rPr>
+                <w:rFonts w:ascii="Times New Roman" w:eastAsia="Times New Roman" w:hAnsi="Times New Roman" w:cs="Times New Roman"/>
+                <w:color w:val="000000"/>
+                <w:sz w:val="28"/>
+                <w:szCs w:val="28"/>
+              </w:rPr>
+              <w:t>Luồng thay thế</w:t>
+            </w:r>
           </w:p>
         </w:tc>
         <w:tc>
@@ -14249,33 +14560,24 @@
               <w:bottom w:w="100" w:type="dxa"/>
               <w:right w:w="100" w:type="dxa"/>
             </w:tcMar>
-          </w:tcPr>
-          <w:p>
-            <w:pPr>
-              <w:rPr>
-                <w:rFonts w:ascii="Times New Roman" w:eastAsia="Times New Roman" w:hAnsi="Times New Roman" w:cs="Times New Roman"/>
-                <w:color w:val="000000"/>
-                <w:sz w:val="28"/>
-                <w:szCs w:val="28"/>
-              </w:rPr>
-            </w:pPr>
-            <w:r>
-              <w:rPr>
-                <w:rFonts w:ascii="Times New Roman" w:eastAsia="Times New Roman" w:hAnsi="Times New Roman" w:cs="Times New Roman"/>
-                <w:color w:val="000000"/>
-                <w:sz w:val="28"/>
-                <w:szCs w:val="28"/>
-              </w:rPr>
-              <w:t>3</w:t>
-            </w:r>
-            <w:r>
-              <w:rPr>
-                <w:rFonts w:ascii="Times New Roman" w:eastAsia="Times New Roman" w:hAnsi="Times New Roman" w:cs="Times New Roman"/>
-                <w:color w:val="000000"/>
-                <w:sz w:val="28"/>
-                <w:szCs w:val="28"/>
-              </w:rPr>
-              <w:t>a</w:t>
+            <w:hideMark/>
+          </w:tcPr>
+          <w:p>
+            <w:pPr>
+              <w:rPr>
+                <w:rFonts w:ascii="Times New Roman" w:eastAsia="Times New Roman" w:hAnsi="Times New Roman" w:cs="Times New Roman"/>
+                <w:sz w:val="28"/>
+                <w:szCs w:val="28"/>
+              </w:rPr>
+            </w:pPr>
+            <w:r>
+              <w:rPr>
+                <w:rFonts w:ascii="Times New Roman" w:eastAsia="Times New Roman" w:hAnsi="Times New Roman" w:cs="Times New Roman"/>
+                <w:color w:val="000000"/>
+                <w:sz w:val="28"/>
+                <w:szCs w:val="28"/>
+              </w:rPr>
+              <w:t>Bước</w:t>
             </w:r>
           </w:p>
         </w:tc>
@@ -14294,70 +14596,24 @@
               <w:bottom w:w="100" w:type="dxa"/>
               <w:right w:w="100" w:type="dxa"/>
             </w:tcMar>
-          </w:tcPr>
-          <w:p>
-            <w:pPr>
-              <w:rPr>
-                <w:rFonts w:ascii="Times New Roman" w:eastAsia="Times New Roman" w:hAnsi="Times New Roman" w:cs="Times New Roman"/>
-                <w:color w:val="000000"/>
-                <w:sz w:val="28"/>
-                <w:szCs w:val="28"/>
-              </w:rPr>
-            </w:pPr>
-            <w:r>
-              <w:rPr>
-                <w:rFonts w:ascii="Times New Roman" w:eastAsia="Times New Roman" w:hAnsi="Times New Roman" w:cs="Times New Roman"/>
-                <w:color w:val="000000"/>
-                <w:sz w:val="28"/>
-                <w:szCs w:val="28"/>
-              </w:rPr>
-              <w:t>Quản trị viên không muốn xóa và nhấn nút hủy:</w:t>
-            </w:r>
-          </w:p>
-          <w:p>
-            <w:pPr>
-              <w:rPr>
-                <w:rFonts w:ascii="Times New Roman" w:eastAsia="Times New Roman" w:hAnsi="Times New Roman" w:cs="Times New Roman"/>
-                <w:color w:val="000000"/>
-                <w:sz w:val="28"/>
-                <w:szCs w:val="28"/>
-              </w:rPr>
-            </w:pPr>
-            <w:r>
-              <w:rPr>
-                <w:rFonts w:ascii="Times New Roman" w:eastAsia="Times New Roman" w:hAnsi="Times New Roman" w:cs="Times New Roman"/>
-                <w:color w:val="000000"/>
-                <w:sz w:val="28"/>
-                <w:szCs w:val="28"/>
-              </w:rPr>
-              <w:t>3</w:t>
-            </w:r>
-            <w:r>
-              <w:rPr>
-                <w:rFonts w:ascii="Times New Roman" w:eastAsia="Times New Roman" w:hAnsi="Times New Roman" w:cs="Times New Roman"/>
-                <w:color w:val="000000"/>
-                <w:sz w:val="28"/>
-                <w:szCs w:val="28"/>
-              </w:rPr>
-              <w:t xml:space="preserve">a1: </w:t>
-            </w:r>
-            <w:r>
-              <w:rPr>
-                <w:rFonts w:ascii="Times New Roman" w:eastAsia="Times New Roman" w:hAnsi="Times New Roman" w:cs="Times New Roman"/>
-                <w:color w:val="000000"/>
-                <w:sz w:val="28"/>
-                <w:szCs w:val="28"/>
-              </w:rPr>
-              <w:t xml:space="preserve">Hệ thống trở về trạng thái ban đầu khi chưa chọn </w:t>
-            </w:r>
-            <w:r>
-              <w:rPr>
-                <w:rFonts w:ascii="Times New Roman" w:eastAsia="Times New Roman" w:hAnsi="Times New Roman" w:cs="Times New Roman"/>
-                <w:color w:val="000000"/>
-                <w:sz w:val="28"/>
-                <w:szCs w:val="28"/>
-              </w:rPr>
-              <w:t>xóa</w:t>
+            <w:hideMark/>
+          </w:tcPr>
+          <w:p>
+            <w:pPr>
+              <w:rPr>
+                <w:rFonts w:ascii="Times New Roman" w:eastAsia="Times New Roman" w:hAnsi="Times New Roman" w:cs="Times New Roman"/>
+                <w:sz w:val="28"/>
+                <w:szCs w:val="28"/>
+              </w:rPr>
+            </w:pPr>
+            <w:r>
+              <w:rPr>
+                <w:rFonts w:ascii="Times New Roman" w:eastAsia="Times New Roman" w:hAnsi="Times New Roman" w:cs="Times New Roman"/>
+                <w:color w:val="000000"/>
+                <w:sz w:val="28"/>
+                <w:szCs w:val="28"/>
+              </w:rPr>
+              <w:t>Hành động</w:t>
             </w:r>
           </w:p>
         </w:tc>
@@ -14381,12 +14637,12 @@
               <w:bottom w:w="100" w:type="dxa"/>
               <w:right w:w="100" w:type="dxa"/>
             </w:tcMar>
-            <w:hideMark/>
-          </w:tcPr>
-          <w:p>
-            <w:pPr>
-              <w:rPr>
-                <w:rFonts w:ascii="Times New Roman" w:eastAsia="Times New Roman" w:hAnsi="Times New Roman" w:cs="Times New Roman"/>
+          </w:tcPr>
+          <w:p>
+            <w:pPr>
+              <w:rPr>
+                <w:rFonts w:ascii="Times New Roman" w:eastAsia="Times New Roman" w:hAnsi="Times New Roman" w:cs="Times New Roman"/>
+                <w:color w:val="000000"/>
                 <w:sz w:val="28"/>
                 <w:szCs w:val="28"/>
               </w:rPr>
@@ -14408,27 +14664,29 @@
               <w:bottom w:w="100" w:type="dxa"/>
               <w:right w:w="100" w:type="dxa"/>
             </w:tcMar>
-            <w:hideMark/>
-          </w:tcPr>
-          <w:p>
-            <w:pPr>
-              <w:rPr>
-                <w:rFonts w:ascii="Times New Roman" w:eastAsia="Times New Roman" w:hAnsi="Times New Roman" w:cs="Times New Roman"/>
-                <w:sz w:val="28"/>
-                <w:szCs w:val="28"/>
-              </w:rPr>
-            </w:pPr>
-            <w:r>
-              <w:rPr>
-                <w:rFonts w:ascii="Times New Roman" w:eastAsia="Times New Roman" w:hAnsi="Times New Roman" w:cs="Times New Roman"/>
-                <w:sz w:val="28"/>
-                <w:szCs w:val="28"/>
-              </w:rPr>
-              <w:t>5</w:t>
-            </w:r>
-            <w:r>
-              <w:rPr>
-                <w:rFonts w:ascii="Times New Roman" w:eastAsia="Times New Roman" w:hAnsi="Times New Roman" w:cs="Times New Roman"/>
+          </w:tcPr>
+          <w:p>
+            <w:pPr>
+              <w:rPr>
+                <w:rFonts w:ascii="Times New Roman" w:eastAsia="Times New Roman" w:hAnsi="Times New Roman" w:cs="Times New Roman"/>
+                <w:color w:val="000000"/>
+                <w:sz w:val="28"/>
+                <w:szCs w:val="28"/>
+              </w:rPr>
+            </w:pPr>
+            <w:r>
+              <w:rPr>
+                <w:rFonts w:ascii="Times New Roman" w:eastAsia="Times New Roman" w:hAnsi="Times New Roman" w:cs="Times New Roman"/>
+                <w:color w:val="000000"/>
+                <w:sz w:val="28"/>
+                <w:szCs w:val="28"/>
+              </w:rPr>
+              <w:t>3</w:t>
+            </w:r>
+            <w:r>
+              <w:rPr>
+                <w:rFonts w:ascii="Times New Roman" w:eastAsia="Times New Roman" w:hAnsi="Times New Roman" w:cs="Times New Roman"/>
+                <w:color w:val="000000"/>
                 <w:sz w:val="28"/>
                 <w:szCs w:val="28"/>
               </w:rPr>
@@ -14451,6 +14709,163 @@
               <w:bottom w:w="100" w:type="dxa"/>
               <w:right w:w="100" w:type="dxa"/>
             </w:tcMar>
+          </w:tcPr>
+          <w:p>
+            <w:pPr>
+              <w:rPr>
+                <w:rFonts w:ascii="Times New Roman" w:eastAsia="Times New Roman" w:hAnsi="Times New Roman" w:cs="Times New Roman"/>
+                <w:color w:val="000000"/>
+                <w:sz w:val="28"/>
+                <w:szCs w:val="28"/>
+              </w:rPr>
+            </w:pPr>
+            <w:r>
+              <w:rPr>
+                <w:rFonts w:ascii="Times New Roman" w:eastAsia="Times New Roman" w:hAnsi="Times New Roman" w:cs="Times New Roman"/>
+                <w:color w:val="000000"/>
+                <w:sz w:val="28"/>
+                <w:szCs w:val="28"/>
+              </w:rPr>
+              <w:t>Quản trị viên không muốn xóa và nhấn nút hủy:</w:t>
+            </w:r>
+          </w:p>
+          <w:p>
+            <w:pPr>
+              <w:rPr>
+                <w:rFonts w:ascii="Times New Roman" w:eastAsia="Times New Roman" w:hAnsi="Times New Roman" w:cs="Times New Roman"/>
+                <w:color w:val="000000"/>
+                <w:sz w:val="28"/>
+                <w:szCs w:val="28"/>
+              </w:rPr>
+            </w:pPr>
+            <w:r>
+              <w:rPr>
+                <w:rFonts w:ascii="Times New Roman" w:eastAsia="Times New Roman" w:hAnsi="Times New Roman" w:cs="Times New Roman"/>
+                <w:color w:val="000000"/>
+                <w:sz w:val="28"/>
+                <w:szCs w:val="28"/>
+              </w:rPr>
+              <w:t>3</w:t>
+            </w:r>
+            <w:r>
+              <w:rPr>
+                <w:rFonts w:ascii="Times New Roman" w:eastAsia="Times New Roman" w:hAnsi="Times New Roman" w:cs="Times New Roman"/>
+                <w:color w:val="000000"/>
+                <w:sz w:val="28"/>
+                <w:szCs w:val="28"/>
+              </w:rPr>
+              <w:t xml:space="preserve">a1: </w:t>
+            </w:r>
+            <w:r>
+              <w:rPr>
+                <w:rFonts w:ascii="Times New Roman" w:eastAsia="Times New Roman" w:hAnsi="Times New Roman" w:cs="Times New Roman"/>
+                <w:color w:val="000000"/>
+                <w:sz w:val="28"/>
+                <w:szCs w:val="28"/>
+              </w:rPr>
+              <w:t xml:space="preserve">Hệ thống trở về trạng thái ban đầu khi chưa chọn </w:t>
+            </w:r>
+            <w:r>
+              <w:rPr>
+                <w:rFonts w:ascii="Times New Roman" w:eastAsia="Times New Roman" w:hAnsi="Times New Roman" w:cs="Times New Roman"/>
+                <w:color w:val="000000"/>
+                <w:sz w:val="28"/>
+                <w:szCs w:val="28"/>
+              </w:rPr>
+              <w:t>xóa</w:t>
+            </w:r>
+          </w:p>
+        </w:tc>
+      </w:tr>
+      <w:tr>
+        <w:trPr>
+          <w:trHeight w:val="262"/>
+        </w:trPr>
+        <w:tc>
+          <w:tcPr>
+            <w:tcW w:w="0" w:type="auto"/>
+            <w:tcBorders>
+              <w:top w:val="single" w:sz="8" w:space="0" w:color="000000"/>
+              <w:left w:val="single" w:sz="8" w:space="0" w:color="000000"/>
+              <w:bottom w:val="single" w:sz="8" w:space="0" w:color="000000"/>
+              <w:right w:val="single" w:sz="8" w:space="0" w:color="000000"/>
+            </w:tcBorders>
+            <w:tcMar>
+              <w:top w:w="100" w:type="dxa"/>
+              <w:left w:w="100" w:type="dxa"/>
+              <w:bottom w:w="100" w:type="dxa"/>
+              <w:right w:w="100" w:type="dxa"/>
+            </w:tcMar>
+            <w:hideMark/>
+          </w:tcPr>
+          <w:p>
+            <w:pPr>
+              <w:rPr>
+                <w:rFonts w:ascii="Times New Roman" w:eastAsia="Times New Roman" w:hAnsi="Times New Roman" w:cs="Times New Roman"/>
+                <w:sz w:val="28"/>
+                <w:szCs w:val="28"/>
+              </w:rPr>
+            </w:pPr>
+          </w:p>
+        </w:tc>
+        <w:tc>
+          <w:tcPr>
+            <w:tcW w:w="1977" w:type="dxa"/>
+            <w:tcBorders>
+              <w:top w:val="single" w:sz="8" w:space="0" w:color="000000"/>
+              <w:left w:val="single" w:sz="8" w:space="0" w:color="000000"/>
+              <w:bottom w:val="single" w:sz="8" w:space="0" w:color="000000"/>
+              <w:right w:val="single" w:sz="8" w:space="0" w:color="000000"/>
+            </w:tcBorders>
+            <w:tcMar>
+              <w:top w:w="100" w:type="dxa"/>
+              <w:left w:w="100" w:type="dxa"/>
+              <w:bottom w:w="100" w:type="dxa"/>
+              <w:right w:w="100" w:type="dxa"/>
+            </w:tcMar>
+            <w:hideMark/>
+          </w:tcPr>
+          <w:p>
+            <w:pPr>
+              <w:rPr>
+                <w:rFonts w:ascii="Times New Roman" w:eastAsia="Times New Roman" w:hAnsi="Times New Roman" w:cs="Times New Roman"/>
+                <w:sz w:val="28"/>
+                <w:szCs w:val="28"/>
+              </w:rPr>
+            </w:pPr>
+            <w:r>
+              <w:rPr>
+                <w:rFonts w:ascii="Times New Roman" w:eastAsia="Times New Roman" w:hAnsi="Times New Roman" w:cs="Times New Roman"/>
+                <w:sz w:val="28"/>
+                <w:szCs w:val="28"/>
+              </w:rPr>
+              <w:t>6</w:t>
+            </w:r>
+            <w:r>
+              <w:rPr>
+                <w:rFonts w:ascii="Times New Roman" w:eastAsia="Times New Roman" w:hAnsi="Times New Roman" w:cs="Times New Roman"/>
+                <w:sz w:val="28"/>
+                <w:szCs w:val="28"/>
+              </w:rPr>
+              <w:t>a</w:t>
+            </w:r>
+          </w:p>
+        </w:tc>
+        <w:tc>
+          <w:tcPr>
+            <w:tcW w:w="5310" w:type="dxa"/>
+            <w:tcBorders>
+              <w:top w:val="single" w:sz="8" w:space="0" w:color="000000"/>
+              <w:left w:val="single" w:sz="8" w:space="0" w:color="000000"/>
+              <w:bottom w:val="single" w:sz="8" w:space="0" w:color="000000"/>
+              <w:right w:val="single" w:sz="8" w:space="0" w:color="000000"/>
+            </w:tcBorders>
+            <w:tcMar>
+              <w:top w:w="100" w:type="dxa"/>
+              <w:left w:w="100" w:type="dxa"/>
+              <w:bottom w:w="100" w:type="dxa"/>
+              <w:right w:w="100" w:type="dxa"/>
+            </w:tcMar>
             <w:hideMark/>
           </w:tcPr>
           <w:p>
@@ -14524,7 +14939,7 @@
                 <w:sz w:val="28"/>
                 <w:szCs w:val="28"/>
               </w:rPr>
-              <w:t>3</w:t>
+              <w:t>6</w:t>
             </w:r>
             <w:r>
               <w:rPr>
@@ -15705,6 +16120,122 @@
               <w:rPr>
                 <w:rFonts w:ascii="Times New Roman" w:eastAsia="Times New Roman" w:hAnsi="Times New Roman" w:cs="Times New Roman"/>
                 <w:color w:val="000000"/>
+                <w:sz w:val="28"/>
+                <w:szCs w:val="28"/>
+              </w:rPr>
+            </w:pPr>
+            <w:r>
+              <w:rPr>
+                <w:rFonts w:ascii="Times New Roman" w:eastAsia="Times New Roman" w:hAnsi="Times New Roman" w:cs="Times New Roman"/>
+                <w:sz w:val="28"/>
+                <w:szCs w:val="28"/>
+              </w:rPr>
+              <w:t xml:space="preserve">Hệ thống </w:t>
+            </w:r>
+            <w:r>
+              <w:rPr>
+                <w:rFonts w:ascii="Times New Roman" w:eastAsia="Times New Roman" w:hAnsi="Times New Roman" w:cs="Times New Roman"/>
+                <w:sz w:val="28"/>
+                <w:szCs w:val="28"/>
+              </w:rPr>
+              <w:t>t</w:t>
+            </w:r>
+            <w:r>
+              <w:rPr>
+                <w:rFonts w:ascii="Times New Roman" w:eastAsia="Times New Roman" w:hAnsi="Times New Roman" w:cs="Times New Roman"/>
+                <w:sz w:val="28"/>
+                <w:szCs w:val="28"/>
+              </w:rPr>
+              <w:t>ìm kiếm thông tin người dùng</w:t>
+            </w:r>
+          </w:p>
+        </w:tc>
+      </w:tr>
+      <w:tr>
+        <w:trPr>
+          <w:trHeight w:val="262"/>
+        </w:trPr>
+        <w:tc>
+          <w:tcPr>
+            <w:tcW w:w="0" w:type="auto"/>
+            <w:tcBorders>
+              <w:top w:val="single" w:sz="8" w:space="0" w:color="000000"/>
+              <w:left w:val="single" w:sz="8" w:space="0" w:color="000000"/>
+              <w:bottom w:val="single" w:sz="8" w:space="0" w:color="000000"/>
+              <w:right w:val="single" w:sz="8" w:space="0" w:color="000000"/>
+            </w:tcBorders>
+            <w:tcMar>
+              <w:top w:w="100" w:type="dxa"/>
+              <w:left w:w="100" w:type="dxa"/>
+              <w:bottom w:w="100" w:type="dxa"/>
+              <w:right w:w="100" w:type="dxa"/>
+            </w:tcMar>
+          </w:tcPr>
+          <w:p>
+            <w:pPr>
+              <w:rPr>
+                <w:rFonts w:ascii="Times New Roman" w:eastAsia="Times New Roman" w:hAnsi="Times New Roman" w:cs="Times New Roman"/>
+                <w:sz w:val="28"/>
+                <w:szCs w:val="28"/>
+              </w:rPr>
+            </w:pPr>
+          </w:p>
+        </w:tc>
+        <w:tc>
+          <w:tcPr>
+            <w:tcW w:w="1977" w:type="dxa"/>
+            <w:tcBorders>
+              <w:top w:val="single" w:sz="8" w:space="0" w:color="000000"/>
+              <w:left w:val="single" w:sz="8" w:space="0" w:color="000000"/>
+              <w:bottom w:val="single" w:sz="8" w:space="0" w:color="000000"/>
+              <w:right w:val="single" w:sz="8" w:space="0" w:color="000000"/>
+            </w:tcBorders>
+            <w:tcMar>
+              <w:top w:w="100" w:type="dxa"/>
+              <w:left w:w="100" w:type="dxa"/>
+              <w:bottom w:w="100" w:type="dxa"/>
+              <w:right w:w="100" w:type="dxa"/>
+            </w:tcMar>
+          </w:tcPr>
+          <w:p>
+            <w:pPr>
+              <w:rPr>
+                <w:rFonts w:ascii="Times New Roman" w:eastAsia="Times New Roman" w:hAnsi="Times New Roman" w:cs="Times New Roman"/>
+                <w:sz w:val="28"/>
+                <w:szCs w:val="28"/>
+              </w:rPr>
+            </w:pPr>
+            <w:r>
+              <w:rPr>
+                <w:rFonts w:ascii="Times New Roman" w:eastAsia="Times New Roman" w:hAnsi="Times New Roman" w:cs="Times New Roman"/>
+                <w:sz w:val="28"/>
+                <w:szCs w:val="28"/>
+              </w:rPr>
+              <w:t>3</w:t>
+            </w:r>
+          </w:p>
+        </w:tc>
+        <w:tc>
+          <w:tcPr>
+            <w:tcW w:w="5310" w:type="dxa"/>
+            <w:tcBorders>
+              <w:top w:val="single" w:sz="8" w:space="0" w:color="000000"/>
+              <w:left w:val="single" w:sz="8" w:space="0" w:color="000000"/>
+              <w:bottom w:val="single" w:sz="8" w:space="0" w:color="000000"/>
+              <w:right w:val="single" w:sz="8" w:space="0" w:color="000000"/>
+            </w:tcBorders>
+            <w:tcMar>
+              <w:top w:w="100" w:type="dxa"/>
+              <w:left w:w="100" w:type="dxa"/>
+              <w:bottom w:w="100" w:type="dxa"/>
+              <w:right w:w="100" w:type="dxa"/>
+            </w:tcMar>
+          </w:tcPr>
+          <w:p>
+            <w:pPr>
+              <w:rPr>
+                <w:rFonts w:ascii="Times New Roman" w:eastAsia="Times New Roman" w:hAnsi="Times New Roman" w:cs="Times New Roman"/>
+                <w:color w:val="000000"/>
                 <w:sz w:val="24"/>
                 <w:szCs w:val="24"/>
               </w:rPr>
@@ -15803,7 +16334,6 @@
                 <w:sz w:val="28"/>
                 <w:szCs w:val="28"/>
               </w:rPr>
-              <w:lastRenderedPageBreak/>
               <w:t>S</w:t>
             </w:r>
             <w:r>
@@ -15951,7 +16481,7 @@
                 <w:sz w:val="28"/>
                 <w:szCs w:val="28"/>
               </w:rPr>
-              <w:t>3</w:t>
+              <w:t>4</w:t>
             </w:r>
           </w:p>
         </w:tc>
@@ -16165,7 +16695,7 @@
                 <w:sz w:val="28"/>
                 <w:szCs w:val="28"/>
               </w:rPr>
-              <w:t>2</w:t>
+              <w:t>3</w:t>
             </w:r>
             <w:r>
               <w:rPr>
@@ -16225,7 +16755,15 @@
                 <w:sz w:val="28"/>
                 <w:szCs w:val="28"/>
               </w:rPr>
-              <w:t>2a1: Hiển thị thông báo cho quản trị viên</w:t>
+              <w:t>3</w:t>
+            </w:r>
+            <w:r>
+              <w:rPr>
+                <w:rFonts w:ascii="Times New Roman" w:eastAsia="Times New Roman" w:hAnsi="Times New Roman" w:cs="Times New Roman"/>
+                <w:sz w:val="28"/>
+                <w:szCs w:val="28"/>
+              </w:rPr>
+              <w:t>a1: Hiển thị thông báo cho quản trị viên</w:t>
             </w:r>
           </w:p>
         </w:tc>
@@ -16834,6 +17372,7 @@
                 <w:sz w:val="28"/>
                 <w:szCs w:val="28"/>
               </w:rPr>
+              <w:lastRenderedPageBreak/>
               <w:t>Tác nhân</w:t>
             </w:r>
           </w:p>
@@ -17081,7 +17620,6 @@
                 <w:sz w:val="28"/>
                 <w:szCs w:val="28"/>
               </w:rPr>
-              <w:lastRenderedPageBreak/>
               <w:t>Điều kiện thất bại</w:t>
             </w:r>
           </w:p>
@@ -17957,7 +18495,7 @@
                 <w:sz w:val="28"/>
                 <w:szCs w:val="28"/>
               </w:rPr>
-              <w:t xml:space="preserve">Hệ thống cập nhật mật khẩu mặc định lên Database </w:t>
+              <w:t>Hệ thống kiểm tra thông tin</w:t>
             </w:r>
           </w:p>
         </w:tc>
@@ -18056,7 +18594,7 @@
                 <w:sz w:val="28"/>
                 <w:szCs w:val="28"/>
               </w:rPr>
-              <w:t>Hệ thống hiển thị thông báo đặt lại mật khẩu thành công</w:t>
+              <w:t xml:space="preserve">Hệ thống cập nhật mật khẩu mặc định lên Database </w:t>
             </w:r>
           </w:p>
         </w:tc>
@@ -18155,7 +18693,7 @@
                 <w:sz w:val="28"/>
                 <w:szCs w:val="28"/>
               </w:rPr>
-              <w:t>Use case kết thúc</w:t>
+              <w:t>Hệ thống hiển thị thông báo đặt lại mật khẩu thành công</w:t>
             </w:r>
           </w:p>
         </w:tc>
@@ -18179,25 +18717,15 @@
               <w:bottom w:w="100" w:type="dxa"/>
               <w:right w:w="100" w:type="dxa"/>
             </w:tcMar>
-            <w:hideMark/>
-          </w:tcPr>
-          <w:p>
-            <w:pPr>
-              <w:rPr>
-                <w:rFonts w:ascii="Times New Roman" w:eastAsia="Times New Roman" w:hAnsi="Times New Roman" w:cs="Times New Roman"/>
-                <w:sz w:val="28"/>
-                <w:szCs w:val="28"/>
-              </w:rPr>
-            </w:pPr>
-            <w:r>
-              <w:rPr>
-                <w:rFonts w:ascii="Times New Roman" w:eastAsia="Times New Roman" w:hAnsi="Times New Roman" w:cs="Times New Roman"/>
-                <w:color w:val="000000"/>
-                <w:sz w:val="28"/>
-                <w:szCs w:val="28"/>
-              </w:rPr>
-              <w:t>Luồng thay thế</w:t>
-            </w:r>
+          </w:tcPr>
+          <w:p>
+            <w:pPr>
+              <w:rPr>
+                <w:rFonts w:ascii="Times New Roman" w:eastAsia="Times New Roman" w:hAnsi="Times New Roman" w:cs="Times New Roman"/>
+                <w:sz w:val="28"/>
+                <w:szCs w:val="28"/>
+              </w:rPr>
+            </w:pPr>
           </w:p>
         </w:tc>
         <w:tc>
@@ -18215,24 +18743,22 @@
               <w:bottom w:w="100" w:type="dxa"/>
               <w:right w:w="100" w:type="dxa"/>
             </w:tcMar>
-            <w:hideMark/>
-          </w:tcPr>
-          <w:p>
-            <w:pPr>
-              <w:rPr>
-                <w:rFonts w:ascii="Times New Roman" w:eastAsia="Times New Roman" w:hAnsi="Times New Roman" w:cs="Times New Roman"/>
-                <w:sz w:val="28"/>
-                <w:szCs w:val="28"/>
-              </w:rPr>
-            </w:pPr>
-            <w:r>
-              <w:rPr>
-                <w:rFonts w:ascii="Times New Roman" w:eastAsia="Times New Roman" w:hAnsi="Times New Roman" w:cs="Times New Roman"/>
-                <w:color w:val="000000"/>
-                <w:sz w:val="28"/>
-                <w:szCs w:val="28"/>
-              </w:rPr>
-              <w:t>Bước</w:t>
+          </w:tcPr>
+          <w:p>
+            <w:pPr>
+              <w:rPr>
+                <w:rFonts w:ascii="Times New Roman" w:eastAsia="Times New Roman" w:hAnsi="Times New Roman" w:cs="Times New Roman"/>
+                <w:sz w:val="28"/>
+                <w:szCs w:val="28"/>
+              </w:rPr>
+            </w:pPr>
+            <w:r>
+              <w:rPr>
+                <w:rFonts w:ascii="Times New Roman" w:eastAsia="Times New Roman" w:hAnsi="Times New Roman" w:cs="Times New Roman"/>
+                <w:sz w:val="28"/>
+                <w:szCs w:val="28"/>
+              </w:rPr>
+              <w:t>9</w:t>
             </w:r>
           </w:p>
         </w:tc>
@@ -18251,24 +18777,22 @@
               <w:bottom w:w="100" w:type="dxa"/>
               <w:right w:w="100" w:type="dxa"/>
             </w:tcMar>
-            <w:hideMark/>
-          </w:tcPr>
-          <w:p>
-            <w:pPr>
-              <w:rPr>
-                <w:rFonts w:ascii="Times New Roman" w:eastAsia="Times New Roman" w:hAnsi="Times New Roman" w:cs="Times New Roman"/>
-                <w:sz w:val="28"/>
-                <w:szCs w:val="28"/>
-              </w:rPr>
-            </w:pPr>
-            <w:r>
-              <w:rPr>
-                <w:rFonts w:ascii="Times New Roman" w:eastAsia="Times New Roman" w:hAnsi="Times New Roman" w:cs="Times New Roman"/>
-                <w:color w:val="000000"/>
-                <w:sz w:val="28"/>
-                <w:szCs w:val="28"/>
-              </w:rPr>
-              <w:t>Hành động</w:t>
+          </w:tcPr>
+          <w:p>
+            <w:pPr>
+              <w:rPr>
+                <w:rFonts w:ascii="Times New Roman" w:eastAsia="Times New Roman" w:hAnsi="Times New Roman" w:cs="Times New Roman"/>
+                <w:sz w:val="28"/>
+                <w:szCs w:val="28"/>
+              </w:rPr>
+            </w:pPr>
+            <w:r>
+              <w:rPr>
+                <w:rFonts w:ascii="Times New Roman" w:eastAsia="Times New Roman" w:hAnsi="Times New Roman" w:cs="Times New Roman"/>
+                <w:sz w:val="28"/>
+                <w:szCs w:val="28"/>
+              </w:rPr>
+              <w:t>Use case kết thúc</w:t>
             </w:r>
           </w:p>
         </w:tc>
@@ -18302,6 +18826,16 @@
                 <w:szCs w:val="28"/>
               </w:rPr>
             </w:pPr>
+            <w:r>
+              <w:rPr>
+                <w:rFonts w:ascii="Times New Roman" w:eastAsia="Times New Roman" w:hAnsi="Times New Roman" w:cs="Times New Roman"/>
+                <w:color w:val="000000"/>
+                <w:sz w:val="28"/>
+                <w:szCs w:val="28"/>
+              </w:rPr>
+              <w:lastRenderedPageBreak/>
+              <w:t>Luồng thay thế</w:t>
+            </w:r>
           </w:p>
         </w:tc>
         <w:tc>
@@ -18332,18 +18866,11 @@
             <w:r>
               <w:rPr>
                 <w:rFonts w:ascii="Times New Roman" w:eastAsia="Times New Roman" w:hAnsi="Times New Roman" w:cs="Times New Roman"/>
-                <w:sz w:val="28"/>
-                <w:szCs w:val="28"/>
-              </w:rPr>
-              <w:t>4</w:t>
-            </w:r>
-            <w:r>
-              <w:rPr>
-                <w:rFonts w:ascii="Times New Roman" w:eastAsia="Times New Roman" w:hAnsi="Times New Roman" w:cs="Times New Roman"/>
-                <w:sz w:val="28"/>
-                <w:szCs w:val="28"/>
-              </w:rPr>
-              <w:t>a</w:t>
+                <w:color w:val="000000"/>
+                <w:sz w:val="28"/>
+                <w:szCs w:val="28"/>
+              </w:rPr>
+              <w:t>Bước</w:t>
             </w:r>
           </w:p>
         </w:tc>
@@ -18375,54 +18902,11 @@
             <w:r>
               <w:rPr>
                 <w:rFonts w:ascii="Times New Roman" w:eastAsia="Times New Roman" w:hAnsi="Times New Roman" w:cs="Times New Roman"/>
-                <w:sz w:val="28"/>
-                <w:szCs w:val="28"/>
-              </w:rPr>
-              <w:t>Quản trị viên không muốn đặt lại mật khẩu nhấn nút hủy:</w:t>
-            </w:r>
-          </w:p>
-          <w:p>
-            <w:pPr>
-              <w:rPr>
-                <w:rFonts w:ascii="Times New Roman" w:eastAsia="Times New Roman" w:hAnsi="Times New Roman" w:cs="Times New Roman"/>
-                <w:sz w:val="28"/>
-                <w:szCs w:val="28"/>
-              </w:rPr>
-            </w:pPr>
-            <w:r>
-              <w:rPr>
-                <w:rFonts w:ascii="Times New Roman" w:eastAsia="Times New Roman" w:hAnsi="Times New Roman" w:cs="Times New Roman"/>
-                <w:sz w:val="28"/>
-                <w:szCs w:val="28"/>
-              </w:rPr>
-              <w:t>4a1:</w:t>
-            </w:r>
-            <w:r>
-              <w:rPr>
-                <w:rFonts w:ascii="Times New Roman" w:eastAsia="Times New Roman" w:hAnsi="Times New Roman" w:cs="Times New Roman"/>
-                <w:color w:val="000000"/>
-                <w:sz w:val="28"/>
-                <w:szCs w:val="28"/>
-              </w:rPr>
-              <w:t xml:space="preserve"> </w:t>
-            </w:r>
-            <w:r>
-              <w:rPr>
-                <w:rFonts w:ascii="Times New Roman" w:eastAsia="Times New Roman" w:hAnsi="Times New Roman" w:cs="Times New Roman"/>
-                <w:color w:val="000000"/>
-                <w:sz w:val="28"/>
-                <w:szCs w:val="28"/>
-              </w:rPr>
-              <w:t xml:space="preserve">Hệ thống trở về trạng thái ban đầu khi chưa chọn </w:t>
-            </w:r>
-            <w:r>
-              <w:rPr>
-                <w:rFonts w:ascii="Times New Roman" w:eastAsia="Times New Roman" w:hAnsi="Times New Roman" w:cs="Times New Roman"/>
-                <w:color w:val="000000"/>
-                <w:sz w:val="28"/>
-                <w:szCs w:val="28"/>
-              </w:rPr>
-              <w:t>đặt lại mật khẩu</w:t>
+                <w:color w:val="000000"/>
+                <w:sz w:val="28"/>
+                <w:szCs w:val="28"/>
+              </w:rPr>
+              <w:t>Hành động</w:t>
             </w:r>
           </w:p>
         </w:tc>
@@ -18446,12 +18930,12 @@
               <w:bottom w:w="100" w:type="dxa"/>
               <w:right w:w="100" w:type="dxa"/>
             </w:tcMar>
-          </w:tcPr>
-          <w:p>
-            <w:pPr>
-              <w:rPr>
-                <w:rFonts w:ascii="Times New Roman" w:eastAsia="Times New Roman" w:hAnsi="Times New Roman" w:cs="Times New Roman"/>
-                <w:color w:val="000000"/>
+            <w:hideMark/>
+          </w:tcPr>
+          <w:p>
+            <w:pPr>
+              <w:rPr>
+                <w:rFonts w:ascii="Times New Roman" w:eastAsia="Times New Roman" w:hAnsi="Times New Roman" w:cs="Times New Roman"/>
                 <w:sz w:val="28"/>
                 <w:szCs w:val="28"/>
               </w:rPr>
@@ -18473,22 +18957,31 @@
               <w:bottom w:w="100" w:type="dxa"/>
               <w:right w:w="100" w:type="dxa"/>
             </w:tcMar>
-          </w:tcPr>
-          <w:p>
-            <w:pPr>
-              <w:rPr>
-                <w:rFonts w:ascii="Times New Roman" w:eastAsia="Times New Roman" w:hAnsi="Times New Roman" w:cs="Times New Roman"/>
-                <w:sz w:val="28"/>
-                <w:szCs w:val="28"/>
-              </w:rPr>
-            </w:pPr>
-            <w:r>
-              <w:rPr>
-                <w:rFonts w:ascii="Times New Roman" w:eastAsia="Times New Roman" w:hAnsi="Times New Roman" w:cs="Times New Roman"/>
-                <w:sz w:val="28"/>
-                <w:szCs w:val="28"/>
-              </w:rPr>
-              <w:t>7a</w:t>
+            <w:hideMark/>
+          </w:tcPr>
+          <w:p>
+            <w:pPr>
+              <w:rPr>
+                <w:rFonts w:ascii="Times New Roman" w:eastAsia="Times New Roman" w:hAnsi="Times New Roman" w:cs="Times New Roman"/>
+                <w:sz w:val="28"/>
+                <w:szCs w:val="28"/>
+              </w:rPr>
+            </w:pPr>
+            <w:r>
+              <w:rPr>
+                <w:rFonts w:ascii="Times New Roman" w:eastAsia="Times New Roman" w:hAnsi="Times New Roman" w:cs="Times New Roman"/>
+                <w:sz w:val="28"/>
+                <w:szCs w:val="28"/>
+              </w:rPr>
+              <w:t>4</w:t>
+            </w:r>
+            <w:r>
+              <w:rPr>
+                <w:rFonts w:ascii="Times New Roman" w:eastAsia="Times New Roman" w:hAnsi="Times New Roman" w:cs="Times New Roman"/>
+                <w:sz w:val="28"/>
+                <w:szCs w:val="28"/>
+              </w:rPr>
+              <w:t>a</w:t>
             </w:r>
           </w:p>
         </w:tc>
@@ -18507,56 +19000,67 @@
               <w:bottom w:w="100" w:type="dxa"/>
               <w:right w:w="100" w:type="dxa"/>
             </w:tcMar>
-          </w:tcPr>
-          <w:p>
-            <w:pPr>
-              <w:rPr>
-                <w:rFonts w:ascii="Times New Roman" w:eastAsia="Times New Roman" w:hAnsi="Times New Roman" w:cs="Times New Roman"/>
-                <w:sz w:val="28"/>
-                <w:szCs w:val="28"/>
-              </w:rPr>
-            </w:pPr>
-            <w:r>
-              <w:rPr>
-                <w:rFonts w:ascii="Times New Roman" w:eastAsia="Times New Roman" w:hAnsi="Times New Roman" w:cs="Times New Roman"/>
-                <w:sz w:val="28"/>
-                <w:szCs w:val="28"/>
-              </w:rPr>
-              <w:t>Đặt lại mật khẩu bị lỗi :</w:t>
-            </w:r>
-          </w:p>
-          <w:p>
-            <w:pPr>
-              <w:rPr>
-                <w:rFonts w:ascii="Times New Roman" w:eastAsia="Times New Roman" w:hAnsi="Times New Roman" w:cs="Times New Roman"/>
-                <w:sz w:val="28"/>
-                <w:szCs w:val="28"/>
-              </w:rPr>
-            </w:pPr>
-            <w:r>
-              <w:rPr>
-                <w:rFonts w:ascii="Times New Roman" w:eastAsia="Times New Roman" w:hAnsi="Times New Roman" w:cs="Times New Roman"/>
-                <w:sz w:val="28"/>
-                <w:szCs w:val="28"/>
-              </w:rPr>
-              <w:lastRenderedPageBreak/>
-              <w:t>7</w:t>
-            </w:r>
-            <w:r>
-              <w:rPr>
-                <w:rFonts w:ascii="Times New Roman" w:eastAsia="Times New Roman" w:hAnsi="Times New Roman" w:cs="Times New Roman"/>
-                <w:sz w:val="28"/>
-                <w:szCs w:val="28"/>
-              </w:rPr>
-              <w:t>a1:</w:t>
-            </w:r>
-            <w:r>
-              <w:rPr>
-                <w:rFonts w:ascii="Times New Roman" w:eastAsia="Times New Roman" w:hAnsi="Times New Roman" w:cs="Times New Roman"/>
-                <w:sz w:val="28"/>
-                <w:szCs w:val="28"/>
-              </w:rPr>
-              <w:t xml:space="preserve"> Hệ thống hiển thị thông báo đặt lại mật khẩu thất bại</w:t>
+            <w:hideMark/>
+          </w:tcPr>
+          <w:p>
+            <w:pPr>
+              <w:rPr>
+                <w:rFonts w:ascii="Times New Roman" w:eastAsia="Times New Roman" w:hAnsi="Times New Roman" w:cs="Times New Roman"/>
+                <w:sz w:val="28"/>
+                <w:szCs w:val="28"/>
+              </w:rPr>
+            </w:pPr>
+            <w:r>
+              <w:rPr>
+                <w:rFonts w:ascii="Times New Roman" w:eastAsia="Times New Roman" w:hAnsi="Times New Roman" w:cs="Times New Roman"/>
+                <w:sz w:val="28"/>
+                <w:szCs w:val="28"/>
+              </w:rPr>
+              <w:t>Quản trị viên không muốn đặt lại mật khẩu nhấn nút hủy:</w:t>
+            </w:r>
+          </w:p>
+          <w:p>
+            <w:pPr>
+              <w:rPr>
+                <w:rFonts w:ascii="Times New Roman" w:eastAsia="Times New Roman" w:hAnsi="Times New Roman" w:cs="Times New Roman"/>
+                <w:sz w:val="28"/>
+                <w:szCs w:val="28"/>
+              </w:rPr>
+            </w:pPr>
+            <w:r>
+              <w:rPr>
+                <w:rFonts w:ascii="Times New Roman" w:eastAsia="Times New Roman" w:hAnsi="Times New Roman" w:cs="Times New Roman"/>
+                <w:sz w:val="28"/>
+                <w:szCs w:val="28"/>
+              </w:rPr>
+              <w:t>4a1:</w:t>
+            </w:r>
+            <w:r>
+              <w:rPr>
+                <w:rFonts w:ascii="Times New Roman" w:eastAsia="Times New Roman" w:hAnsi="Times New Roman" w:cs="Times New Roman"/>
+                <w:color w:val="000000"/>
+                <w:sz w:val="28"/>
+                <w:szCs w:val="28"/>
+              </w:rPr>
+              <w:t xml:space="preserve"> </w:t>
+            </w:r>
+            <w:r>
+              <w:rPr>
+                <w:rFonts w:ascii="Times New Roman" w:eastAsia="Times New Roman" w:hAnsi="Times New Roman" w:cs="Times New Roman"/>
+                <w:color w:val="000000"/>
+                <w:sz w:val="28"/>
+                <w:szCs w:val="28"/>
+              </w:rPr>
+              <w:t xml:space="preserve">Hệ thống trở về trạng thái ban đầu khi chưa chọn </w:t>
+            </w:r>
+            <w:r>
+              <w:rPr>
+                <w:rFonts w:ascii="Times New Roman" w:eastAsia="Times New Roman" w:hAnsi="Times New Roman" w:cs="Times New Roman"/>
+                <w:color w:val="000000"/>
+                <w:sz w:val="28"/>
+                <w:szCs w:val="28"/>
+              </w:rPr>
+              <w:t>đặt lại mật khẩu</w:t>
             </w:r>
           </w:p>
         </w:tc>
@@ -18580,24 +19084,164 @@
               <w:bottom w:w="100" w:type="dxa"/>
               <w:right w:w="100" w:type="dxa"/>
             </w:tcMar>
-            <w:hideMark/>
-          </w:tcPr>
-          <w:p>
-            <w:pPr>
-              <w:rPr>
-                <w:rFonts w:ascii="Times New Roman" w:eastAsia="Times New Roman" w:hAnsi="Times New Roman" w:cs="Times New Roman"/>
-                <w:sz w:val="28"/>
-                <w:szCs w:val="28"/>
-              </w:rPr>
-            </w:pPr>
-            <w:r>
-              <w:rPr>
-                <w:rFonts w:ascii="Times New Roman" w:eastAsia="Times New Roman" w:hAnsi="Times New Roman" w:cs="Times New Roman"/>
-                <w:color w:val="000000"/>
-                <w:sz w:val="28"/>
-                <w:szCs w:val="28"/>
-              </w:rPr>
-              <w:lastRenderedPageBreak/>
+          </w:tcPr>
+          <w:p>
+            <w:pPr>
+              <w:rPr>
+                <w:rFonts w:ascii="Times New Roman" w:eastAsia="Times New Roman" w:hAnsi="Times New Roman" w:cs="Times New Roman"/>
+                <w:color w:val="000000"/>
+                <w:sz w:val="28"/>
+                <w:szCs w:val="28"/>
+              </w:rPr>
+            </w:pPr>
+          </w:p>
+        </w:tc>
+        <w:tc>
+          <w:tcPr>
+            <w:tcW w:w="1977" w:type="dxa"/>
+            <w:tcBorders>
+              <w:top w:val="single" w:sz="8" w:space="0" w:color="000000"/>
+              <w:left w:val="single" w:sz="8" w:space="0" w:color="000000"/>
+              <w:bottom w:val="single" w:sz="8" w:space="0" w:color="000000"/>
+              <w:right w:val="single" w:sz="8" w:space="0" w:color="000000"/>
+            </w:tcBorders>
+            <w:tcMar>
+              <w:top w:w="100" w:type="dxa"/>
+              <w:left w:w="100" w:type="dxa"/>
+              <w:bottom w:w="100" w:type="dxa"/>
+              <w:right w:w="100" w:type="dxa"/>
+            </w:tcMar>
+          </w:tcPr>
+          <w:p>
+            <w:pPr>
+              <w:rPr>
+                <w:rFonts w:ascii="Times New Roman" w:eastAsia="Times New Roman" w:hAnsi="Times New Roman" w:cs="Times New Roman"/>
+                <w:sz w:val="28"/>
+                <w:szCs w:val="28"/>
+              </w:rPr>
+            </w:pPr>
+            <w:r>
+              <w:rPr>
+                <w:rFonts w:ascii="Times New Roman" w:eastAsia="Times New Roman" w:hAnsi="Times New Roman" w:cs="Times New Roman"/>
+                <w:sz w:val="28"/>
+                <w:szCs w:val="28"/>
+              </w:rPr>
+              <w:t>8</w:t>
+            </w:r>
+            <w:r>
+              <w:rPr>
+                <w:rFonts w:ascii="Times New Roman" w:eastAsia="Times New Roman" w:hAnsi="Times New Roman" w:cs="Times New Roman"/>
+                <w:sz w:val="28"/>
+                <w:szCs w:val="28"/>
+              </w:rPr>
+              <w:t>a</w:t>
+            </w:r>
+          </w:p>
+        </w:tc>
+        <w:tc>
+          <w:tcPr>
+            <w:tcW w:w="5310" w:type="dxa"/>
+            <w:tcBorders>
+              <w:top w:val="single" w:sz="8" w:space="0" w:color="000000"/>
+              <w:left w:val="single" w:sz="8" w:space="0" w:color="000000"/>
+              <w:bottom w:val="single" w:sz="8" w:space="0" w:color="000000"/>
+              <w:right w:val="single" w:sz="8" w:space="0" w:color="000000"/>
+            </w:tcBorders>
+            <w:tcMar>
+              <w:top w:w="100" w:type="dxa"/>
+              <w:left w:w="100" w:type="dxa"/>
+              <w:bottom w:w="100" w:type="dxa"/>
+              <w:right w:w="100" w:type="dxa"/>
+            </w:tcMar>
+          </w:tcPr>
+          <w:p>
+            <w:pPr>
+              <w:rPr>
+                <w:rFonts w:ascii="Times New Roman" w:eastAsia="Times New Roman" w:hAnsi="Times New Roman" w:cs="Times New Roman"/>
+                <w:sz w:val="28"/>
+                <w:szCs w:val="28"/>
+              </w:rPr>
+            </w:pPr>
+            <w:r>
+              <w:rPr>
+                <w:rFonts w:ascii="Times New Roman" w:eastAsia="Times New Roman" w:hAnsi="Times New Roman" w:cs="Times New Roman"/>
+                <w:sz w:val="28"/>
+                <w:szCs w:val="28"/>
+              </w:rPr>
+              <w:t>Đặt lại mật khẩu bị lỗi :</w:t>
+            </w:r>
+          </w:p>
+          <w:p>
+            <w:pPr>
+              <w:rPr>
+                <w:rFonts w:ascii="Times New Roman" w:eastAsia="Times New Roman" w:hAnsi="Times New Roman" w:cs="Times New Roman"/>
+                <w:sz w:val="28"/>
+                <w:szCs w:val="28"/>
+              </w:rPr>
+            </w:pPr>
+            <w:r>
+              <w:rPr>
+                <w:rFonts w:ascii="Times New Roman" w:eastAsia="Times New Roman" w:hAnsi="Times New Roman" w:cs="Times New Roman"/>
+                <w:sz w:val="28"/>
+                <w:szCs w:val="28"/>
+              </w:rPr>
+              <w:t>7</w:t>
+            </w:r>
+            <w:r>
+              <w:rPr>
+                <w:rFonts w:ascii="Times New Roman" w:eastAsia="Times New Roman" w:hAnsi="Times New Roman" w:cs="Times New Roman"/>
+                <w:sz w:val="28"/>
+                <w:szCs w:val="28"/>
+              </w:rPr>
+              <w:t>a1:</w:t>
+            </w:r>
+            <w:r>
+              <w:rPr>
+                <w:rFonts w:ascii="Times New Roman" w:eastAsia="Times New Roman" w:hAnsi="Times New Roman" w:cs="Times New Roman"/>
+                <w:sz w:val="28"/>
+                <w:szCs w:val="28"/>
+              </w:rPr>
+              <w:t xml:space="preserve"> Hệ thống hiển thị thông báo đặt lại mật khẩu thất bại</w:t>
+            </w:r>
+          </w:p>
+        </w:tc>
+      </w:tr>
+      <w:tr>
+        <w:trPr>
+          <w:trHeight w:val="262"/>
+        </w:trPr>
+        <w:tc>
+          <w:tcPr>
+            <w:tcW w:w="0" w:type="auto"/>
+            <w:tcBorders>
+              <w:top w:val="single" w:sz="8" w:space="0" w:color="000000"/>
+              <w:left w:val="single" w:sz="8" w:space="0" w:color="000000"/>
+              <w:bottom w:val="single" w:sz="8" w:space="0" w:color="000000"/>
+              <w:right w:val="single" w:sz="8" w:space="0" w:color="000000"/>
+            </w:tcBorders>
+            <w:tcMar>
+              <w:top w:w="100" w:type="dxa"/>
+              <w:left w:w="100" w:type="dxa"/>
+              <w:bottom w:w="100" w:type="dxa"/>
+              <w:right w:w="100" w:type="dxa"/>
+            </w:tcMar>
+            <w:hideMark/>
+          </w:tcPr>
+          <w:p>
+            <w:pPr>
+              <w:rPr>
+                <w:rFonts w:ascii="Times New Roman" w:eastAsia="Times New Roman" w:hAnsi="Times New Roman" w:cs="Times New Roman"/>
+                <w:sz w:val="28"/>
+                <w:szCs w:val="28"/>
+              </w:rPr>
+            </w:pPr>
+            <w:r>
+              <w:rPr>
+                <w:rFonts w:ascii="Times New Roman" w:eastAsia="Times New Roman" w:hAnsi="Times New Roman" w:cs="Times New Roman"/>
+                <w:color w:val="000000"/>
+                <w:sz w:val="28"/>
+                <w:szCs w:val="28"/>
+              </w:rPr>
               <w:t>Các hình thức khác</w:t>
             </w:r>
           </w:p>
@@ -20034,23 +20678,7 @@
                 <w:sz w:val="28"/>
                 <w:szCs w:val="28"/>
               </w:rPr>
-              <w:t xml:space="preserve">Hệ thống cập nhật </w:t>
-            </w:r>
-            <w:r>
-              <w:rPr>
-                <w:rFonts w:ascii="Times New Roman" w:eastAsia="Times New Roman" w:hAnsi="Times New Roman" w:cs="Times New Roman"/>
-                <w:sz w:val="28"/>
-                <w:szCs w:val="28"/>
-              </w:rPr>
-              <w:t>tài khoản của người dùng lên</w:t>
-            </w:r>
-            <w:r>
-              <w:rPr>
-                <w:rFonts w:ascii="Times New Roman" w:eastAsia="Times New Roman" w:hAnsi="Times New Roman" w:cs="Times New Roman"/>
-                <w:sz w:val="28"/>
-                <w:szCs w:val="28"/>
-              </w:rPr>
-              <w:t xml:space="preserve"> Database </w:t>
+              <w:t>Hệ thống kiểm tra thông tin</w:t>
             </w:r>
           </w:p>
         </w:tc>
@@ -20149,23 +20777,23 @@
                 <w:sz w:val="28"/>
                 <w:szCs w:val="28"/>
               </w:rPr>
-              <w:t xml:space="preserve">Hệ thống hiển thị thông báo </w:t>
-            </w:r>
-            <w:r>
-              <w:rPr>
-                <w:rFonts w:ascii="Times New Roman" w:eastAsia="Times New Roman" w:hAnsi="Times New Roman" w:cs="Times New Roman"/>
-                <w:sz w:val="28"/>
-                <w:szCs w:val="28"/>
-              </w:rPr>
-              <w:t>tạo tài khoản thành công</w:t>
-            </w:r>
-            <w:r>
-              <w:rPr>
-                <w:rFonts w:ascii="Times New Roman" w:eastAsia="Times New Roman" w:hAnsi="Times New Roman" w:cs="Times New Roman"/>
-                <w:sz w:val="28"/>
-                <w:szCs w:val="28"/>
-              </w:rPr>
-              <w:t xml:space="preserve"> thành công</w:t>
+              <w:t xml:space="preserve">Hệ thống cập nhật </w:t>
+            </w:r>
+            <w:r>
+              <w:rPr>
+                <w:rFonts w:ascii="Times New Roman" w:eastAsia="Times New Roman" w:hAnsi="Times New Roman" w:cs="Times New Roman"/>
+                <w:sz w:val="28"/>
+                <w:szCs w:val="28"/>
+              </w:rPr>
+              <w:t>tài khoản của người dùng lên</w:t>
+            </w:r>
+            <w:r>
+              <w:rPr>
+                <w:rFonts w:ascii="Times New Roman" w:eastAsia="Times New Roman" w:hAnsi="Times New Roman" w:cs="Times New Roman"/>
+                <w:sz w:val="28"/>
+                <w:szCs w:val="28"/>
+              </w:rPr>
+              <w:t xml:space="preserve"> Database </w:t>
             </w:r>
           </w:p>
         </w:tc>
@@ -20231,6 +20859,121 @@
                 <w:szCs w:val="28"/>
               </w:rPr>
               <w:t>7</w:t>
+            </w:r>
+          </w:p>
+        </w:tc>
+        <w:tc>
+          <w:tcPr>
+            <w:tcW w:w="5310" w:type="dxa"/>
+            <w:tcBorders>
+              <w:top w:val="single" w:sz="8" w:space="0" w:color="000000"/>
+              <w:left w:val="single" w:sz="8" w:space="0" w:color="000000"/>
+              <w:bottom w:val="single" w:sz="8" w:space="0" w:color="000000"/>
+              <w:right w:val="single" w:sz="8" w:space="0" w:color="000000"/>
+            </w:tcBorders>
+            <w:tcMar>
+              <w:top w:w="100" w:type="dxa"/>
+              <w:left w:w="100" w:type="dxa"/>
+              <w:bottom w:w="100" w:type="dxa"/>
+              <w:right w:w="100" w:type="dxa"/>
+            </w:tcMar>
+          </w:tcPr>
+          <w:p>
+            <w:pPr>
+              <w:rPr>
+                <w:rFonts w:ascii="Times New Roman" w:eastAsia="Times New Roman" w:hAnsi="Times New Roman" w:cs="Times New Roman"/>
+                <w:sz w:val="28"/>
+                <w:szCs w:val="28"/>
+              </w:rPr>
+            </w:pPr>
+            <w:r>
+              <w:rPr>
+                <w:rFonts w:ascii="Times New Roman" w:eastAsia="Times New Roman" w:hAnsi="Times New Roman" w:cs="Times New Roman"/>
+                <w:sz w:val="28"/>
+                <w:szCs w:val="28"/>
+              </w:rPr>
+              <w:t xml:space="preserve">Hệ thống hiển thị thông báo </w:t>
+            </w:r>
+            <w:r>
+              <w:rPr>
+                <w:rFonts w:ascii="Times New Roman" w:eastAsia="Times New Roman" w:hAnsi="Times New Roman" w:cs="Times New Roman"/>
+                <w:sz w:val="28"/>
+                <w:szCs w:val="28"/>
+              </w:rPr>
+              <w:t>tạo tài khoản thành công</w:t>
+            </w:r>
+            <w:r>
+              <w:rPr>
+                <w:rFonts w:ascii="Times New Roman" w:eastAsia="Times New Roman" w:hAnsi="Times New Roman" w:cs="Times New Roman"/>
+                <w:sz w:val="28"/>
+                <w:szCs w:val="28"/>
+              </w:rPr>
+              <w:t xml:space="preserve"> thành công</w:t>
+            </w:r>
+          </w:p>
+        </w:tc>
+      </w:tr>
+      <w:tr>
+        <w:trPr>
+          <w:trHeight w:val="262"/>
+        </w:trPr>
+        <w:tc>
+          <w:tcPr>
+            <w:tcW w:w="0" w:type="auto"/>
+            <w:tcBorders>
+              <w:top w:val="single" w:sz="8" w:space="0" w:color="000000"/>
+              <w:left w:val="single" w:sz="8" w:space="0" w:color="000000"/>
+              <w:bottom w:val="single" w:sz="8" w:space="0" w:color="000000"/>
+              <w:right w:val="single" w:sz="8" w:space="0" w:color="000000"/>
+            </w:tcBorders>
+            <w:tcMar>
+              <w:top w:w="100" w:type="dxa"/>
+              <w:left w:w="100" w:type="dxa"/>
+              <w:bottom w:w="100" w:type="dxa"/>
+              <w:right w:w="100" w:type="dxa"/>
+            </w:tcMar>
+          </w:tcPr>
+          <w:p>
+            <w:pPr>
+              <w:rPr>
+                <w:rFonts w:ascii="Times New Roman" w:eastAsia="Times New Roman" w:hAnsi="Times New Roman" w:cs="Times New Roman"/>
+                <w:sz w:val="28"/>
+                <w:szCs w:val="28"/>
+              </w:rPr>
+            </w:pPr>
+          </w:p>
+        </w:tc>
+        <w:tc>
+          <w:tcPr>
+            <w:tcW w:w="1977" w:type="dxa"/>
+            <w:tcBorders>
+              <w:top w:val="single" w:sz="8" w:space="0" w:color="000000"/>
+              <w:left w:val="single" w:sz="8" w:space="0" w:color="000000"/>
+              <w:bottom w:val="single" w:sz="8" w:space="0" w:color="000000"/>
+              <w:right w:val="single" w:sz="8" w:space="0" w:color="000000"/>
+            </w:tcBorders>
+            <w:tcMar>
+              <w:top w:w="100" w:type="dxa"/>
+              <w:left w:w="100" w:type="dxa"/>
+              <w:bottom w:w="100" w:type="dxa"/>
+              <w:right w:w="100" w:type="dxa"/>
+            </w:tcMar>
+          </w:tcPr>
+          <w:p>
+            <w:pPr>
+              <w:rPr>
+                <w:rFonts w:ascii="Times New Roman" w:eastAsia="Times New Roman" w:hAnsi="Times New Roman" w:cs="Times New Roman"/>
+                <w:sz w:val="28"/>
+                <w:szCs w:val="28"/>
+              </w:rPr>
+            </w:pPr>
+            <w:r>
+              <w:rPr>
+                <w:rFonts w:ascii="Times New Roman" w:eastAsia="Times New Roman" w:hAnsi="Times New Roman" w:cs="Times New Roman"/>
+                <w:sz w:val="28"/>
+                <w:szCs w:val="28"/>
+              </w:rPr>
+              <w:t>8</w:t>
             </w:r>
           </w:p>
         </w:tc>
@@ -21111,7 +21854,6 @@
                 <w:sz w:val="28"/>
                 <w:szCs w:val="28"/>
               </w:rPr>
-              <w:lastRenderedPageBreak/>
               <w:t>Mục tiêu</w:t>
             </w:r>
           </w:p>
@@ -21965,25 +22707,18 @@
             <w:pPr>
               <w:rPr>
                 <w:rFonts w:ascii="Times New Roman" w:eastAsia="Times New Roman" w:hAnsi="Times New Roman" w:cs="Times New Roman"/>
-                <w:sz w:val="28"/>
-                <w:szCs w:val="28"/>
-              </w:rPr>
-            </w:pPr>
-            <w:r>
-              <w:rPr>
-                <w:rFonts w:ascii="Times New Roman" w:eastAsia="Times New Roman" w:hAnsi="Times New Roman" w:cs="Times New Roman"/>
-                <w:sz w:val="28"/>
-                <w:szCs w:val="28"/>
-              </w:rPr>
-              <w:t xml:space="preserve">Hệ thống </w:t>
-            </w:r>
-            <w:r>
-              <w:rPr>
-                <w:rFonts w:ascii="Times New Roman" w:eastAsia="Times New Roman" w:hAnsi="Times New Roman" w:cs="Times New Roman"/>
-                <w:sz w:val="28"/>
-                <w:szCs w:val="28"/>
-              </w:rPr>
-              <w:t>tự động tải xuống file Excel danh sách tài khoản</w:t>
+                <w:color w:val="000000"/>
+                <w:sz w:val="28"/>
+                <w:szCs w:val="28"/>
+              </w:rPr>
+            </w:pPr>
+            <w:r>
+              <w:rPr>
+                <w:rFonts w:ascii="Times New Roman" w:eastAsia="Times New Roman" w:hAnsi="Times New Roman" w:cs="Times New Roman"/>
+                <w:sz w:val="28"/>
+                <w:szCs w:val="28"/>
+              </w:rPr>
+              <w:t>Hệ thống kiểm tra thông tin</w:t>
             </w:r>
           </w:p>
         </w:tc>
@@ -22082,7 +22817,15 @@
                 <w:sz w:val="28"/>
                 <w:szCs w:val="28"/>
               </w:rPr>
-              <w:t>Use case kết thúc</w:t>
+              <w:t xml:space="preserve">Hệ thống </w:t>
+            </w:r>
+            <w:r>
+              <w:rPr>
+                <w:rFonts w:ascii="Times New Roman" w:eastAsia="Times New Roman" w:hAnsi="Times New Roman" w:cs="Times New Roman"/>
+                <w:sz w:val="28"/>
+                <w:szCs w:val="28"/>
+              </w:rPr>
+              <w:t>tự động tải xuống file Excel danh sách tài khoản</w:t>
             </w:r>
           </w:p>
         </w:tc>
@@ -22106,25 +22849,15 @@
               <w:bottom w:w="100" w:type="dxa"/>
               <w:right w:w="100" w:type="dxa"/>
             </w:tcMar>
-            <w:hideMark/>
-          </w:tcPr>
-          <w:p>
-            <w:pPr>
-              <w:rPr>
-                <w:rFonts w:ascii="Times New Roman" w:eastAsia="Times New Roman" w:hAnsi="Times New Roman" w:cs="Times New Roman"/>
-                <w:sz w:val="28"/>
-                <w:szCs w:val="28"/>
-              </w:rPr>
-            </w:pPr>
-            <w:r>
-              <w:rPr>
-                <w:rFonts w:ascii="Times New Roman" w:eastAsia="Times New Roman" w:hAnsi="Times New Roman" w:cs="Times New Roman"/>
-                <w:color w:val="000000"/>
-                <w:sz w:val="28"/>
-                <w:szCs w:val="28"/>
-              </w:rPr>
-              <w:t>Luồng thay thế</w:t>
-            </w:r>
+          </w:tcPr>
+          <w:p>
+            <w:pPr>
+              <w:rPr>
+                <w:rFonts w:ascii="Times New Roman" w:eastAsia="Times New Roman" w:hAnsi="Times New Roman" w:cs="Times New Roman"/>
+                <w:sz w:val="28"/>
+                <w:szCs w:val="28"/>
+              </w:rPr>
+            </w:pPr>
           </w:p>
         </w:tc>
         <w:tc>
@@ -22142,24 +22875,22 @@
               <w:bottom w:w="100" w:type="dxa"/>
               <w:right w:w="100" w:type="dxa"/>
             </w:tcMar>
-            <w:hideMark/>
-          </w:tcPr>
-          <w:p>
-            <w:pPr>
-              <w:rPr>
-                <w:rFonts w:ascii="Times New Roman" w:eastAsia="Times New Roman" w:hAnsi="Times New Roman" w:cs="Times New Roman"/>
-                <w:sz w:val="28"/>
-                <w:szCs w:val="28"/>
-              </w:rPr>
-            </w:pPr>
-            <w:r>
-              <w:rPr>
-                <w:rFonts w:ascii="Times New Roman" w:eastAsia="Times New Roman" w:hAnsi="Times New Roman" w:cs="Times New Roman"/>
-                <w:color w:val="000000"/>
-                <w:sz w:val="28"/>
-                <w:szCs w:val="28"/>
-              </w:rPr>
-              <w:t>Bước</w:t>
+          </w:tcPr>
+          <w:p>
+            <w:pPr>
+              <w:rPr>
+                <w:rFonts w:ascii="Times New Roman" w:eastAsia="Times New Roman" w:hAnsi="Times New Roman" w:cs="Times New Roman"/>
+                <w:sz w:val="28"/>
+                <w:szCs w:val="28"/>
+              </w:rPr>
+            </w:pPr>
+            <w:r>
+              <w:rPr>
+                <w:rFonts w:ascii="Times New Roman" w:eastAsia="Times New Roman" w:hAnsi="Times New Roman" w:cs="Times New Roman"/>
+                <w:sz w:val="28"/>
+                <w:szCs w:val="28"/>
+              </w:rPr>
+              <w:t>4</w:t>
             </w:r>
           </w:p>
         </w:tc>
@@ -22178,24 +22909,22 @@
               <w:bottom w:w="100" w:type="dxa"/>
               <w:right w:w="100" w:type="dxa"/>
             </w:tcMar>
-            <w:hideMark/>
-          </w:tcPr>
-          <w:p>
-            <w:pPr>
-              <w:rPr>
-                <w:rFonts w:ascii="Times New Roman" w:eastAsia="Times New Roman" w:hAnsi="Times New Roman" w:cs="Times New Roman"/>
-                <w:sz w:val="28"/>
-                <w:szCs w:val="28"/>
-              </w:rPr>
-            </w:pPr>
-            <w:r>
-              <w:rPr>
-                <w:rFonts w:ascii="Times New Roman" w:eastAsia="Times New Roman" w:hAnsi="Times New Roman" w:cs="Times New Roman"/>
-                <w:color w:val="000000"/>
-                <w:sz w:val="28"/>
-                <w:szCs w:val="28"/>
-              </w:rPr>
-              <w:t>Hành động</w:t>
+          </w:tcPr>
+          <w:p>
+            <w:pPr>
+              <w:rPr>
+                <w:rFonts w:ascii="Times New Roman" w:eastAsia="Times New Roman" w:hAnsi="Times New Roman" w:cs="Times New Roman"/>
+                <w:sz w:val="28"/>
+                <w:szCs w:val="28"/>
+              </w:rPr>
+            </w:pPr>
+            <w:r>
+              <w:rPr>
+                <w:rFonts w:ascii="Times New Roman" w:eastAsia="Times New Roman" w:hAnsi="Times New Roman" w:cs="Times New Roman"/>
+                <w:sz w:val="28"/>
+                <w:szCs w:val="28"/>
+              </w:rPr>
+              <w:t>Use case kết thúc</w:t>
             </w:r>
           </w:p>
         </w:tc>
@@ -22229,6 +22958,16 @@
                 <w:szCs w:val="28"/>
               </w:rPr>
             </w:pPr>
+            <w:r>
+              <w:rPr>
+                <w:rFonts w:ascii="Times New Roman" w:eastAsia="Times New Roman" w:hAnsi="Times New Roman" w:cs="Times New Roman"/>
+                <w:color w:val="000000"/>
+                <w:sz w:val="28"/>
+                <w:szCs w:val="28"/>
+              </w:rPr>
+              <w:lastRenderedPageBreak/>
+              <w:t>Luồng thay thế</w:t>
+            </w:r>
           </w:p>
         </w:tc>
         <w:tc>
@@ -22259,10 +22998,114 @@
             <w:r>
               <w:rPr>
                 <w:rFonts w:ascii="Times New Roman" w:eastAsia="Times New Roman" w:hAnsi="Times New Roman" w:cs="Times New Roman"/>
-                <w:sz w:val="28"/>
-                <w:szCs w:val="28"/>
-              </w:rPr>
-              <w:t>2</w:t>
+                <w:color w:val="000000"/>
+                <w:sz w:val="28"/>
+                <w:szCs w:val="28"/>
+              </w:rPr>
+              <w:t>Bước</w:t>
+            </w:r>
+          </w:p>
+        </w:tc>
+        <w:tc>
+          <w:tcPr>
+            <w:tcW w:w="5310" w:type="dxa"/>
+            <w:tcBorders>
+              <w:top w:val="single" w:sz="8" w:space="0" w:color="000000"/>
+              <w:left w:val="single" w:sz="8" w:space="0" w:color="000000"/>
+              <w:bottom w:val="single" w:sz="8" w:space="0" w:color="000000"/>
+              <w:right w:val="single" w:sz="8" w:space="0" w:color="000000"/>
+            </w:tcBorders>
+            <w:tcMar>
+              <w:top w:w="100" w:type="dxa"/>
+              <w:left w:w="100" w:type="dxa"/>
+              <w:bottom w:w="100" w:type="dxa"/>
+              <w:right w:w="100" w:type="dxa"/>
+            </w:tcMar>
+            <w:hideMark/>
+          </w:tcPr>
+          <w:p>
+            <w:pPr>
+              <w:rPr>
+                <w:rFonts w:ascii="Times New Roman" w:eastAsia="Times New Roman" w:hAnsi="Times New Roman" w:cs="Times New Roman"/>
+                <w:sz w:val="28"/>
+                <w:szCs w:val="28"/>
+              </w:rPr>
+            </w:pPr>
+            <w:r>
+              <w:rPr>
+                <w:rFonts w:ascii="Times New Roman" w:eastAsia="Times New Roman" w:hAnsi="Times New Roman" w:cs="Times New Roman"/>
+                <w:color w:val="000000"/>
+                <w:sz w:val="28"/>
+                <w:szCs w:val="28"/>
+              </w:rPr>
+              <w:t>Hành động</w:t>
+            </w:r>
+          </w:p>
+        </w:tc>
+      </w:tr>
+      <w:tr>
+        <w:trPr>
+          <w:trHeight w:val="262"/>
+        </w:trPr>
+        <w:tc>
+          <w:tcPr>
+            <w:tcW w:w="0" w:type="auto"/>
+            <w:tcBorders>
+              <w:top w:val="single" w:sz="8" w:space="0" w:color="000000"/>
+              <w:left w:val="single" w:sz="8" w:space="0" w:color="000000"/>
+              <w:bottom w:val="single" w:sz="8" w:space="0" w:color="000000"/>
+              <w:right w:val="single" w:sz="8" w:space="0" w:color="000000"/>
+            </w:tcBorders>
+            <w:tcMar>
+              <w:top w:w="100" w:type="dxa"/>
+              <w:left w:w="100" w:type="dxa"/>
+              <w:bottom w:w="100" w:type="dxa"/>
+              <w:right w:w="100" w:type="dxa"/>
+            </w:tcMar>
+            <w:hideMark/>
+          </w:tcPr>
+          <w:p>
+            <w:pPr>
+              <w:rPr>
+                <w:rFonts w:ascii="Times New Roman" w:eastAsia="Times New Roman" w:hAnsi="Times New Roman" w:cs="Times New Roman"/>
+                <w:sz w:val="28"/>
+                <w:szCs w:val="28"/>
+              </w:rPr>
+            </w:pPr>
+          </w:p>
+        </w:tc>
+        <w:tc>
+          <w:tcPr>
+            <w:tcW w:w="1977" w:type="dxa"/>
+            <w:tcBorders>
+              <w:top w:val="single" w:sz="8" w:space="0" w:color="000000"/>
+              <w:left w:val="single" w:sz="8" w:space="0" w:color="000000"/>
+              <w:bottom w:val="single" w:sz="8" w:space="0" w:color="000000"/>
+              <w:right w:val="single" w:sz="8" w:space="0" w:color="000000"/>
+            </w:tcBorders>
+            <w:tcMar>
+              <w:top w:w="100" w:type="dxa"/>
+              <w:left w:w="100" w:type="dxa"/>
+              <w:bottom w:w="100" w:type="dxa"/>
+              <w:right w:w="100" w:type="dxa"/>
+            </w:tcMar>
+            <w:hideMark/>
+          </w:tcPr>
+          <w:p>
+            <w:pPr>
+              <w:rPr>
+                <w:rFonts w:ascii="Times New Roman" w:eastAsia="Times New Roman" w:hAnsi="Times New Roman" w:cs="Times New Roman"/>
+                <w:sz w:val="28"/>
+                <w:szCs w:val="28"/>
+              </w:rPr>
+            </w:pPr>
+            <w:r>
+              <w:rPr>
+                <w:rFonts w:ascii="Times New Roman" w:eastAsia="Times New Roman" w:hAnsi="Times New Roman" w:cs="Times New Roman"/>
+                <w:sz w:val="28"/>
+                <w:szCs w:val="28"/>
+              </w:rPr>
+              <w:t>3</w:t>
             </w:r>
             <w:r>
               <w:rPr>
@@ -22439,6 +23282,40 @@
           <w:szCs w:val="28"/>
         </w:rPr>
       </w:pPr>
+    </w:p>
+    <w:p>
+      <w:pPr>
+        <w:pStyle w:val="ListParagraph"/>
+        <w:numPr>
+          <w:ilvl w:val="0"/>
+          <w:numId w:val="11"/>
+        </w:numPr>
+        <w:rPr>
+          <w:sz w:val="28"/>
+          <w:szCs w:val="28"/>
+        </w:rPr>
+      </w:pPr>
+      <w:r>
+        <w:rPr>
+          <w:sz w:val="28"/>
+          <w:szCs w:val="28"/>
+        </w:rPr>
+        <w:t>Import tài khoản admin =</w:t>
+      </w:r>
+      <w:r>
+        <w:rPr>
+          <w:sz w:val="28"/>
+          <w:szCs w:val="28"/>
+        </w:rPr>
+        <w:t xml:space="preserve"> thêm</w:t>
+      </w:r>
+      <w:r>
+        <w:rPr>
+          <w:sz w:val="28"/>
+          <w:szCs w:val="28"/>
+        </w:rPr>
+        <w:t xml:space="preserve"> điểm giáo viên</w:t>
+      </w:r>
     </w:p>
     <w:sectPr>
       <w:pgSz w:w="12240" w:h="15840"/>
@@ -23399,6 +24276,118 @@
     </w:lvl>
   </w:abstractNum>
   <w:abstractNum w:abstractNumId="9" w15:restartNumberingAfterBreak="0">
+    <w:nsid w:val="472A4CF5"/>
+    <w:multiLevelType w:val="hybridMultilevel"/>
+    <w:tmpl w:val="28A2268C"/>
+    <w:lvl w:ilvl="0" w:tplc="23A27904">
+      <w:numFmt w:val="bullet"/>
+      <w:lvlText w:val="-"/>
+      <w:lvlJc w:val="left"/>
+      <w:pPr>
+        <w:ind w:left="540" w:hanging="360"/>
+      </w:pPr>
+      <w:rPr>
+        <w:rFonts w:ascii="Calibri" w:eastAsiaTheme="minorHAnsi" w:hAnsi="Calibri" w:cs="Calibri" w:hint="default"/>
+      </w:rPr>
+    </w:lvl>
+    <w:lvl w:ilvl="1" w:tplc="04090003" w:tentative="1">
+      <w:start w:val="1"/>
+      <w:numFmt w:val="bullet"/>
+      <w:lvlText w:val="o"/>
+      <w:lvlJc w:val="left"/>
+      <w:pPr>
+        <w:ind w:left="1260" w:hanging="360"/>
+      </w:pPr>
+      <w:rPr>
+        <w:rFonts w:ascii="Courier New" w:hAnsi="Courier New" w:cs="Courier New" w:hint="default"/>
+      </w:rPr>
+    </w:lvl>
+    <w:lvl w:ilvl="2" w:tplc="04090005" w:tentative="1">
+      <w:start w:val="1"/>
+      <w:numFmt w:val="bullet"/>
+      <w:lvlText w:val=""/>
+      <w:lvlJc w:val="left"/>
+      <w:pPr>
+        <w:ind w:left="1980" w:hanging="360"/>
+      </w:pPr>
+      <w:rPr>
+        <w:rFonts w:ascii="Wingdings" w:hAnsi="Wingdings" w:hint="default"/>
+      </w:rPr>
+    </w:lvl>
+    <w:lvl w:ilvl="3" w:tplc="04090001" w:tentative="1">
+      <w:start w:val="1"/>
+      <w:numFmt w:val="bullet"/>
+      <w:lvlText w:val=""/>
+      <w:lvlJc w:val="left"/>
+      <w:pPr>
+        <w:ind w:left="2700" w:hanging="360"/>
+      </w:pPr>
+      <w:rPr>
+        <w:rFonts w:ascii="Symbol" w:hAnsi="Symbol" w:hint="default"/>
+      </w:rPr>
+    </w:lvl>
+    <w:lvl w:ilvl="4" w:tplc="04090003" w:tentative="1">
+      <w:start w:val="1"/>
+      <w:numFmt w:val="bullet"/>
+      <w:lvlText w:val="o"/>
+      <w:lvlJc w:val="left"/>
+      <w:pPr>
+        <w:ind w:left="3420" w:hanging="360"/>
+      </w:pPr>
+      <w:rPr>
+        <w:rFonts w:ascii="Courier New" w:hAnsi="Courier New" w:cs="Courier New" w:hint="default"/>
+      </w:rPr>
+    </w:lvl>
+    <w:lvl w:ilvl="5" w:tplc="04090005" w:tentative="1">
+      <w:start w:val="1"/>
+      <w:numFmt w:val="bullet"/>
+      <w:lvlText w:val=""/>
+      <w:lvlJc w:val="left"/>
+      <w:pPr>
+        <w:ind w:left="4140" w:hanging="360"/>
+      </w:pPr>
+      <w:rPr>
+        <w:rFonts w:ascii="Wingdings" w:hAnsi="Wingdings" w:hint="default"/>
+      </w:rPr>
+    </w:lvl>
+    <w:lvl w:ilvl="6" w:tplc="04090001" w:tentative="1">
+      <w:start w:val="1"/>
+      <w:numFmt w:val="bullet"/>
+      <w:lvlText w:val=""/>
+      <w:lvlJc w:val="left"/>
+      <w:pPr>
+        <w:ind w:left="4860" w:hanging="360"/>
+      </w:pPr>
+      <w:rPr>
+        <w:rFonts w:ascii="Symbol" w:hAnsi="Symbol" w:hint="default"/>
+      </w:rPr>
+    </w:lvl>
+    <w:lvl w:ilvl="7" w:tplc="04090003" w:tentative="1">
+      <w:start w:val="1"/>
+      <w:numFmt w:val="bullet"/>
+      <w:lvlText w:val="o"/>
+      <w:lvlJc w:val="left"/>
+      <w:pPr>
+        <w:ind w:left="5580" w:hanging="360"/>
+      </w:pPr>
+      <w:rPr>
+        <w:rFonts w:ascii="Courier New" w:hAnsi="Courier New" w:cs="Courier New" w:hint="default"/>
+      </w:rPr>
+    </w:lvl>
+    <w:lvl w:ilvl="8" w:tplc="04090005" w:tentative="1">
+      <w:start w:val="1"/>
+      <w:numFmt w:val="bullet"/>
+      <w:lvlText w:val=""/>
+      <w:lvlJc w:val="left"/>
+      <w:pPr>
+        <w:ind w:left="6300" w:hanging="360"/>
+      </w:pPr>
+      <w:rPr>
+        <w:rFonts w:ascii="Wingdings" w:hAnsi="Wingdings" w:hint="default"/>
+      </w:rPr>
+    </w:lvl>
+  </w:abstractNum>
+  <w:abstractNum w:abstractNumId="10" w15:restartNumberingAfterBreak="0">
     <w:nsid w:val="4FC74F69"/>
     <w:multiLevelType w:val="hybridMultilevel"/>
     <w:tmpl w:val="FB069874"/>
@@ -23530,7 +24519,7 @@
     <w:abstractNumId w:val="2"/>
   </w:num>
   <w:num w:numId="7">
-    <w:abstractNumId w:val="9"/>
+    <w:abstractNumId w:val="10"/>
   </w:num>
   <w:num w:numId="8">
     <w:abstractNumId w:val="6"/>
@@ -23540,6 +24529,9 @@
   </w:num>
   <w:num w:numId="10">
     <w:abstractNumId w:val="4"/>
+  </w:num>
+  <w:num w:numId="11">
+    <w:abstractNumId w:val="9"/>
   </w:num>
 </w:numbering>
 </file>

</xml_diff>